<commit_message>
IH 21APR2022 added more detail to Additional file 1 for sim workflow considerations.
</commit_message>
<xml_diff>
--- a/additional_files/Additional file 1.docx
+++ b/additional_files/Additional file 1.docx
@@ -79,15 +79,7 @@
           <w:sz w:val="24"/>
           <w:szCs w:val="24"/>
         </w:rPr>
-        <w:t xml:space="preserve"> for cases where a true positive variant is phased with a nearby true or false positive variant, leading to miscalls. We have observed significant variant conversion when the variant calling algorithm is not constrained in the merging of nearby mismatches </w:t>
-      </w:r>
-      <w:r>
-        <w:rPr>
-          <w:rFonts w:ascii="Helvetica Neue" w:eastAsia="Helvetica Neue" w:hAnsi="Helvetica Neue" w:cs="Helvetica Neue"/>
-          <w:sz w:val="24"/>
-          <w:szCs w:val="24"/>
-        </w:rPr>
-        <w:t xml:space="preserve">into primary MNP variant calls (see </w:t>
+        <w:t xml:space="preserve"> for cases where a true positive variant is phased with a nearby true or false positive variant, leading to miscalls. We have observed significant variant conversion when the variant calling algorithm is not constrained in the merging of nearby mismatches into primary MNP variant calls (see </w:t>
       </w:r>
       <w:r>
         <w:rPr>
@@ -104,23 +96,25 @@
           <w:sz w:val="24"/>
           <w:szCs w:val="24"/>
         </w:rPr>
-        <w:t>. Erroneous variant calls due to conversion are dependent on the product of 1) the probability of a true variant occurring at a given position, and 2) the probability o</w:t>
-      </w:r>
-      <w:r>
-        <w:rPr>
-          <w:rFonts w:ascii="Helvetica Neue" w:eastAsia="Helvetica Neue" w:hAnsi="Helvetica Neue" w:cs="Helvetica Neue"/>
-          <w:sz w:val="24"/>
-          <w:szCs w:val="24"/>
-        </w:rPr>
-        <w:t xml:space="preserve">f error in a window surrounding the position. For satmut_utils, this window is 3 nt. However, other variant callers may not impose any window constraint when merging mismatches into MNP; in this case, variant conversion can be a significant source of both </w:t>
-      </w:r>
-      <w:r>
-        <w:rPr>
-          <w:rFonts w:ascii="Helvetica Neue" w:eastAsia="Helvetica Neue" w:hAnsi="Helvetica Neue" w:cs="Helvetica Neue"/>
-          <w:sz w:val="24"/>
-          <w:szCs w:val="24"/>
-        </w:rPr>
-        <w:t xml:space="preserve">false positives and false negatives. </w:t>
+        <w:t xml:space="preserve">. Erroneous variant calls due to conversion are dependent on the product of 1) the probability of a true variant occurring at a given position, and 2) the probability of error in a window surrounding the position. For </w:t>
+      </w:r>
+      <w:proofErr w:type="spellStart"/>
+      <w:r>
+        <w:rPr>
+          <w:rFonts w:ascii="Helvetica Neue" w:eastAsia="Helvetica Neue" w:hAnsi="Helvetica Neue" w:cs="Helvetica Neue"/>
+          <w:sz w:val="24"/>
+          <w:szCs w:val="24"/>
+        </w:rPr>
+        <w:t>satmut_utils</w:t>
+      </w:r>
+      <w:proofErr w:type="spellEnd"/>
+      <w:r>
+        <w:rPr>
+          <w:rFonts w:ascii="Helvetica Neue" w:eastAsia="Helvetica Neue" w:hAnsi="Helvetica Neue" w:cs="Helvetica Neue"/>
+          <w:sz w:val="24"/>
+          <w:szCs w:val="24"/>
+        </w:rPr>
+        <w:t xml:space="preserve">, this window is 3 nt. However, other variant callers may not impose any window constraint when merging mismatches into MNP; in this case, variant conversion can be a significant source of both false positives and false negatives. </w:t>
       </w:r>
     </w:p>
     <w:p>
@@ -164,23 +158,7 @@
           <w:sz w:val="24"/>
           <w:szCs w:val="24"/>
         </w:rPr>
-        <w:t>Variant frequencies are primarily dictated by the number of species in the variant library. As the size of the mutagenized target region increases, frequencies a</w:t>
-      </w:r>
-      <w:r>
-        <w:rPr>
-          <w:rFonts w:ascii="Helvetica Neue" w:eastAsia="Helvetica Neue" w:hAnsi="Helvetica Neue" w:cs="Helvetica Neue"/>
-          <w:sz w:val="24"/>
-          <w:szCs w:val="24"/>
-        </w:rPr>
-        <w:t>re driven lower as each variant-containing read contributes to depth at other target positions covered by the read. We recommend generating variant libraries that do not exceed approximately 5000 species, so that SNP variant frequencies are appreciably hig</w:t>
-      </w:r>
-      <w:r>
-        <w:rPr>
-          <w:rFonts w:ascii="Helvetica Neue" w:eastAsia="Helvetica Neue" w:hAnsi="Helvetica Neue" w:cs="Helvetica Neue"/>
-          <w:sz w:val="24"/>
-          <w:szCs w:val="24"/>
-        </w:rPr>
-        <w:t>her than typical PCR error rates (1 x 10</w:t>
+        <w:t>Variant frequencies are primarily dictated by the number of species in the variant library. As the size of the mutagenized target region increases, frequencies are driven lower as each variant-containing read contributes to depth at other target positions covered by the read. We recommend generating variant libraries that do not exceed approximately 5000 species, so that SNP variant frequencies are appreciably higher than typical PCR error rates (1 x 10</w:t>
       </w:r>
       <w:r>
         <w:rPr>
@@ -189,7 +167,16 @@
           <w:szCs w:val="24"/>
           <w:vertAlign w:val="superscript"/>
         </w:rPr>
-        <w:t>-6</w:t>
+        <w:t>-</w:t>
+      </w:r>
+      <w:r>
+        <w:rPr>
+          <w:rFonts w:ascii="Helvetica Neue" w:eastAsia="Helvetica Neue" w:hAnsi="Helvetica Neue" w:cs="Helvetica Neue"/>
+          <w:sz w:val="24"/>
+          <w:szCs w:val="24"/>
+          <w:vertAlign w:val="superscript"/>
+        </w:rPr>
+        <w:t>7</w:t>
       </w:r>
       <w:r>
         <w:rPr>
@@ -231,31 +218,7 @@
           <w:sz w:val="24"/>
           <w:szCs w:val="24"/>
         </w:rPr>
-        <w:t xml:space="preserve"> per target position. Another consideration is that MNPs are generally represented at 10-fold lower frequenc</w:t>
-      </w:r>
-      <w:r>
-        <w:rPr>
-          <w:rFonts w:ascii="Helvetica Neue" w:eastAsia="Helvetica Neue" w:hAnsi="Helvetica Neue" w:cs="Helvetica Neue"/>
-          <w:sz w:val="24"/>
-          <w:szCs w:val="24"/>
-        </w:rPr>
-        <w:t>y than SNPs in variant libraries, due to lower mutagenesis efficiency by virtue of unfavorable thermodynamics of degenerate primer annealing. Nonetheless, MNPs are more likely to represent true variants over SNPs, as the probability of observing two and th</w:t>
-      </w:r>
-      <w:r>
-        <w:rPr>
-          <w:rFonts w:ascii="Helvetica Neue" w:eastAsia="Helvetica Neue" w:hAnsi="Helvetica Neue" w:cs="Helvetica Neue"/>
-          <w:sz w:val="24"/>
-          <w:szCs w:val="24"/>
-        </w:rPr>
-        <w:t>ree mismatches to the reference is significantly less than the probability of observing a single mismatch in near reference-space. Thus, when designing experiments, one should consider not only the number of variants to mutagenize, but also the relative co</w:t>
-      </w:r>
-      <w:r>
-        <w:rPr>
-          <w:rFonts w:ascii="Helvetica Neue" w:eastAsia="Helvetica Neue" w:hAnsi="Helvetica Neue" w:cs="Helvetica Neue"/>
-          <w:sz w:val="24"/>
-          <w:szCs w:val="24"/>
-        </w:rPr>
-        <w:t>mposition of SNPs and MNPs in the library.</w:t>
+        <w:t xml:space="preserve"> per target position. Another consideration is that MNPs are generally represented at 10-fold lower frequency than SNPs in variant libraries, due to lower mutagenesis efficiency by virtue of unfavorable thermodynamics of degenerate primer annealing. Nonetheless, MNPs are more likely to represent true variants over SNPs, as the probability of observing two and three mismatches to the reference is significantly less than the probability of observing a single mismatch in near reference-space. Thus, when designing experiments, one should consider not only the number of variants to mutagenize, but also the relative composition of SNPs and MNPs in the library.</w:t>
       </w:r>
     </w:p>
     <w:p>
@@ -319,15 +282,7 @@
           <w:sz w:val="24"/>
           <w:szCs w:val="24"/>
         </w:rPr>
-        <w:t xml:space="preserve">. These have successfully </w:t>
-      </w:r>
-      <w:r>
-        <w:rPr>
-          <w:rFonts w:ascii="Helvetica Neue" w:eastAsia="Helvetica Neue" w:hAnsi="Helvetica Neue" w:cs="Helvetica Neue"/>
-          <w:sz w:val="24"/>
-          <w:szCs w:val="24"/>
-        </w:rPr>
-        <w:t xml:space="preserve">been used for simulating cancer genomes to assess germline and somatic variant calling tools </w:t>
+        <w:t xml:space="preserve">. These have successfully been used for simulating cancer genomes to assess germline and somatic variant calling tools </w:t>
       </w:r>
       <w:hyperlink r:id="rId5">
         <w:r>
@@ -346,15 +301,25 @@
           <w:sz w:val="24"/>
           <w:szCs w:val="24"/>
         </w:rPr>
-        <w:t>. Most of the simulators learn an error model from real alignment</w:t>
-      </w:r>
-      <w:r>
-        <w:rPr>
-          <w:rFonts w:ascii="Helvetica Neue" w:eastAsia="Helvetica Neue" w:hAnsi="Helvetica Neue" w:cs="Helvetica Neue"/>
-          <w:sz w:val="24"/>
-          <w:szCs w:val="24"/>
-        </w:rPr>
-        <w:t xml:space="preserve">s and then generate reads and variants starting from a reference sequence. In contrast, BAMSurgeon </w:t>
+        <w:t xml:space="preserve">. Most of the simulators learn an error model from real alignments and then generate reads and variants starting from a reference sequence. In contrast, </w:t>
+      </w:r>
+      <w:proofErr w:type="spellStart"/>
+      <w:r>
+        <w:rPr>
+          <w:rFonts w:ascii="Helvetica Neue" w:eastAsia="Helvetica Neue" w:hAnsi="Helvetica Neue" w:cs="Helvetica Neue"/>
+          <w:sz w:val="24"/>
+          <w:szCs w:val="24"/>
+        </w:rPr>
+        <w:t>BAMSurgeon</w:t>
+      </w:r>
+      <w:proofErr w:type="spellEnd"/>
+      <w:r>
+        <w:rPr>
+          <w:rFonts w:ascii="Helvetica Neue" w:eastAsia="Helvetica Neue" w:hAnsi="Helvetica Neue" w:cs="Helvetica Neue"/>
+          <w:sz w:val="24"/>
+          <w:szCs w:val="24"/>
+        </w:rPr>
+        <w:t xml:space="preserve"> </w:t>
       </w:r>
       <w:hyperlink r:id="rId6">
         <w:r>
@@ -373,15 +338,524 @@
           <w:sz w:val="24"/>
           <w:szCs w:val="24"/>
         </w:rPr>
-        <w:t xml:space="preserve"> and satmut_utils edit variants into real alignments. This approach captures the native error pro</w:t>
-      </w:r>
-      <w:r>
-        <w:rPr>
-          <w:rFonts w:ascii="Helvetica Neue" w:eastAsia="Helvetica Neue" w:hAnsi="Helvetica Neue" w:cs="Helvetica Neue"/>
-          <w:sz w:val="24"/>
-          <w:szCs w:val="24"/>
-        </w:rPr>
-        <w:t xml:space="preserve">file attributable to the library preparation and </w:t>
+        <w:t xml:space="preserve"> and </w:t>
+      </w:r>
+      <w:proofErr w:type="spellStart"/>
+      <w:r>
+        <w:rPr>
+          <w:rFonts w:ascii="Helvetica Neue" w:eastAsia="Helvetica Neue" w:hAnsi="Helvetica Neue" w:cs="Helvetica Neue"/>
+          <w:sz w:val="24"/>
+          <w:szCs w:val="24"/>
+        </w:rPr>
+        <w:t>satmut_utils</w:t>
+      </w:r>
+      <w:proofErr w:type="spellEnd"/>
+      <w:r>
+        <w:rPr>
+          <w:rFonts w:ascii="Helvetica Neue" w:eastAsia="Helvetica Neue" w:hAnsi="Helvetica Neue" w:cs="Helvetica Neue"/>
+          <w:sz w:val="24"/>
+          <w:szCs w:val="24"/>
+        </w:rPr>
+        <w:t xml:space="preserve"> edit variants into real alignments. This approach captures the native error profile attributable to the library preparation and sequencing methods.</w:t>
+      </w:r>
+    </w:p>
+    <w:p>
+      <w:pPr>
+        <w:rPr>
+          <w:rFonts w:ascii="Helvetica Neue" w:eastAsia="Helvetica Neue" w:hAnsi="Helvetica Neue" w:cs="Helvetica Neue"/>
+          <w:sz w:val="24"/>
+          <w:szCs w:val="24"/>
+        </w:rPr>
+      </w:pPr>
+    </w:p>
+    <w:p>
+      <w:pPr>
+        <w:rPr>
+          <w:rFonts w:ascii="Helvetica Neue" w:eastAsia="Helvetica Neue" w:hAnsi="Helvetica Neue" w:cs="Helvetica Neue"/>
+          <w:sz w:val="24"/>
+          <w:szCs w:val="24"/>
+          <w:u w:val="single"/>
+        </w:rPr>
+      </w:pPr>
+      <w:r>
+        <w:rPr>
+          <w:rFonts w:ascii="Helvetica Neue" w:eastAsia="Helvetica Neue" w:hAnsi="Helvetica Neue" w:cs="Helvetica Neue"/>
+          <w:sz w:val="24"/>
+          <w:szCs w:val="24"/>
+          <w:u w:val="single"/>
+        </w:rPr>
+        <w:t xml:space="preserve">Simulation </w:t>
+      </w:r>
+      <w:r>
+        <w:rPr>
+          <w:rFonts w:ascii="Helvetica Neue" w:eastAsia="Helvetica Neue" w:hAnsi="Helvetica Neue" w:cs="Helvetica Neue"/>
+          <w:sz w:val="24"/>
+          <w:szCs w:val="24"/>
+          <w:u w:val="single"/>
+        </w:rPr>
+        <w:t xml:space="preserve">algorithm </w:t>
+      </w:r>
+      <w:r>
+        <w:rPr>
+          <w:rFonts w:ascii="Helvetica Neue" w:eastAsia="Helvetica Neue" w:hAnsi="Helvetica Neue" w:cs="Helvetica Neue"/>
+          <w:sz w:val="24"/>
+          <w:szCs w:val="24"/>
+          <w:u w:val="single"/>
+        </w:rPr>
+        <w:t>design</w:t>
+      </w:r>
+    </w:p>
+    <w:p>
+      <w:pPr>
+        <w:rPr>
+          <w:rFonts w:ascii="Helvetica Neue" w:eastAsia="Helvetica Neue" w:hAnsi="Helvetica Neue" w:cs="Helvetica Neue"/>
+          <w:sz w:val="24"/>
+          <w:szCs w:val="24"/>
+        </w:rPr>
+      </w:pPr>
+      <w:r>
+        <w:rPr>
+          <w:rFonts w:ascii="Helvetica Neue" w:eastAsia="Helvetica Neue" w:hAnsi="Helvetica Neue" w:cs="Helvetica Neue"/>
+          <w:sz w:val="24"/>
+          <w:szCs w:val="24"/>
+        </w:rPr>
+        <w:t xml:space="preserve">Using read sampling and a heuristic, </w:t>
+      </w:r>
+      <w:proofErr w:type="spellStart"/>
+      <w:r>
+        <w:rPr>
+          <w:rFonts w:ascii="Helvetica Neue" w:eastAsia="Helvetica Neue" w:hAnsi="Helvetica Neue" w:cs="Helvetica Neue"/>
+          <w:sz w:val="24"/>
+          <w:szCs w:val="24"/>
+        </w:rPr>
+        <w:t>satmut_utils</w:t>
+      </w:r>
+      <w:proofErr w:type="spellEnd"/>
+      <w:r>
+        <w:rPr>
+          <w:rFonts w:ascii="Helvetica Neue" w:eastAsia="Helvetica Neue" w:hAnsi="Helvetica Neue" w:cs="Helvetica Neue"/>
+          <w:sz w:val="24"/>
+          <w:szCs w:val="24"/>
+        </w:rPr>
+        <w:t xml:space="preserve"> </w:t>
+      </w:r>
+      <w:r>
+        <w:rPr>
+          <w:rFonts w:ascii="Helvetica Neue" w:eastAsia="Helvetica Neue" w:hAnsi="Helvetica Neue" w:cs="Helvetica Neue"/>
+          <w:sz w:val="24"/>
+          <w:szCs w:val="24"/>
+        </w:rPr>
+        <w:t xml:space="preserve">‘sim’ </w:t>
+      </w:r>
+      <w:r>
+        <w:rPr>
+          <w:rFonts w:ascii="Helvetica Neue" w:eastAsia="Helvetica Neue" w:hAnsi="Helvetica Neue" w:cs="Helvetica Neue"/>
+          <w:sz w:val="24"/>
+          <w:szCs w:val="24"/>
+        </w:rPr>
+        <w:t>addresses the problem of simulation of many low-frequency variants at the same (and nearby) positions</w:t>
+      </w:r>
+      <w:r>
+        <w:rPr>
+          <w:rFonts w:ascii="Helvetica Neue" w:eastAsia="Helvetica Neue" w:hAnsi="Helvetica Neue" w:cs="Helvetica Neue"/>
+          <w:sz w:val="24"/>
+          <w:szCs w:val="24"/>
+        </w:rPr>
+        <w:t>, while enforcing that no read pair is edited more than once. To avoid variant conversion, ‘sim’ provides the –</w:t>
+      </w:r>
+      <w:proofErr w:type="spellStart"/>
+      <w:r>
+        <w:rPr>
+          <w:rFonts w:ascii="Helvetica Neue" w:eastAsia="Helvetica Neue" w:hAnsi="Helvetica Neue" w:cs="Helvetica Neue"/>
+          <w:sz w:val="24"/>
+          <w:szCs w:val="24"/>
+        </w:rPr>
+        <w:t>edit_buffer</w:t>
+      </w:r>
+      <w:proofErr w:type="spellEnd"/>
+      <w:r>
+        <w:rPr>
+          <w:rFonts w:ascii="Helvetica Neue" w:eastAsia="Helvetica Neue" w:hAnsi="Helvetica Neue" w:cs="Helvetica Neue"/>
+          <w:sz w:val="24"/>
+          <w:szCs w:val="24"/>
+        </w:rPr>
+        <w:t xml:space="preserve"> argument to enable the user to only simulate variants in read pairs when the read matches the reference sequence +/- the edit buffer about the variant coordinate(s). This allows the user to control how “idealized” simulation is, which may affect interpretation of downstream variant calling performance. For example, if a low-frequency variant is simulated with only one count, and the randomly selected read pair to edit has an error nearby within the edit buffer, the variant </w:t>
+      </w:r>
+      <w:proofErr w:type="gramStart"/>
+      <w:r>
+        <w:rPr>
+          <w:rFonts w:ascii="Helvetica Neue" w:eastAsia="Helvetica Neue" w:hAnsi="Helvetica Neue" w:cs="Helvetica Neue"/>
+          <w:sz w:val="24"/>
+          <w:szCs w:val="24"/>
+        </w:rPr>
+        <w:t>may be not be</w:t>
+      </w:r>
+      <w:proofErr w:type="gramEnd"/>
+      <w:r>
+        <w:rPr>
+          <w:rFonts w:ascii="Helvetica Neue" w:eastAsia="Helvetica Neue" w:hAnsi="Helvetica Neue" w:cs="Helvetica Neue"/>
+          <w:sz w:val="24"/>
+          <w:szCs w:val="24"/>
+        </w:rPr>
+        <w:t xml:space="preserve"> called (depending on the variant calling algorithm).</w:t>
+      </w:r>
+      <w:r>
+        <w:rPr>
+          <w:rFonts w:ascii="Helvetica Neue" w:eastAsia="Helvetica Neue" w:hAnsi="Helvetica Neue" w:cs="Helvetica Neue"/>
+          <w:sz w:val="24"/>
+          <w:szCs w:val="24"/>
+        </w:rPr>
+        <w:t xml:space="preserve"> In this case, increasing the edit buffer ensures the variant is simulated in a read pair without creating a higher order variant (</w:t>
+      </w:r>
+      <w:proofErr w:type="gramStart"/>
+      <w:r>
+        <w:rPr>
+          <w:rFonts w:ascii="Helvetica Neue" w:eastAsia="Helvetica Neue" w:hAnsi="Helvetica Neue" w:cs="Helvetica Neue"/>
+          <w:sz w:val="24"/>
+          <w:szCs w:val="24"/>
+        </w:rPr>
+        <w:t>e.g.</w:t>
+      </w:r>
+      <w:proofErr w:type="gramEnd"/>
+      <w:r>
+        <w:rPr>
+          <w:rFonts w:ascii="Helvetica Neue" w:eastAsia="Helvetica Neue" w:hAnsi="Helvetica Neue" w:cs="Helvetica Neue"/>
+          <w:sz w:val="24"/>
+          <w:szCs w:val="24"/>
+        </w:rPr>
+        <w:t xml:space="preserve"> SNP to </w:t>
+      </w:r>
+      <w:r>
+        <w:rPr>
+          <w:rFonts w:ascii="Helvetica Neue" w:eastAsia="Helvetica Neue" w:hAnsi="Helvetica Neue" w:cs="Helvetica Neue"/>
+          <w:sz w:val="24"/>
+          <w:szCs w:val="24"/>
+        </w:rPr>
+        <w:t>a di-</w:t>
+      </w:r>
+      <w:proofErr w:type="spellStart"/>
+      <w:r>
+        <w:rPr>
+          <w:rFonts w:ascii="Helvetica Neue" w:eastAsia="Helvetica Neue" w:hAnsi="Helvetica Neue" w:cs="Helvetica Neue"/>
+          <w:sz w:val="24"/>
+          <w:szCs w:val="24"/>
+        </w:rPr>
+        <w:t>nt</w:t>
+      </w:r>
+      <w:proofErr w:type="spellEnd"/>
+      <w:r>
+        <w:rPr>
+          <w:rFonts w:ascii="Helvetica Neue" w:eastAsia="Helvetica Neue" w:hAnsi="Helvetica Neue" w:cs="Helvetica Neue"/>
+          <w:sz w:val="24"/>
+          <w:szCs w:val="24"/>
+        </w:rPr>
+        <w:t xml:space="preserve"> </w:t>
+      </w:r>
+      <w:r>
+        <w:rPr>
+          <w:rFonts w:ascii="Helvetica Neue" w:eastAsia="Helvetica Neue" w:hAnsi="Helvetica Neue" w:cs="Helvetica Neue"/>
+          <w:sz w:val="24"/>
+          <w:szCs w:val="24"/>
+        </w:rPr>
+        <w:t>MNP</w:t>
+      </w:r>
+      <w:r>
+        <w:rPr>
+          <w:rFonts w:ascii="Helvetica Neue" w:eastAsia="Helvetica Neue" w:hAnsi="Helvetica Neue" w:cs="Helvetica Neue"/>
+          <w:sz w:val="24"/>
+          <w:szCs w:val="24"/>
+        </w:rPr>
+        <w:t xml:space="preserve"> composed of one true mismatch and one error</w:t>
+      </w:r>
+      <w:r>
+        <w:rPr>
+          <w:rFonts w:ascii="Helvetica Neue" w:eastAsia="Helvetica Neue" w:hAnsi="Helvetica Neue" w:cs="Helvetica Neue"/>
+          <w:sz w:val="24"/>
+          <w:szCs w:val="24"/>
+        </w:rPr>
+        <w:t>).</w:t>
+      </w:r>
+    </w:p>
+    <w:p>
+      <w:pPr>
+        <w:rPr>
+          <w:rFonts w:ascii="Helvetica Neue" w:eastAsia="Helvetica Neue" w:hAnsi="Helvetica Neue" w:cs="Helvetica Neue"/>
+          <w:sz w:val="24"/>
+          <w:szCs w:val="24"/>
+        </w:rPr>
+      </w:pPr>
+    </w:p>
+    <w:p>
+      <w:pPr>
+        <w:rPr>
+          <w:rFonts w:ascii="Helvetica Neue" w:eastAsia="Helvetica Neue" w:hAnsi="Helvetica Neue" w:cs="Helvetica Neue"/>
+          <w:sz w:val="24"/>
+          <w:szCs w:val="24"/>
+          <w:u w:val="single"/>
+        </w:rPr>
+      </w:pPr>
+      <w:r>
+        <w:rPr>
+          <w:rFonts w:ascii="Helvetica Neue" w:eastAsia="Helvetica Neue" w:hAnsi="Helvetica Neue" w:cs="Helvetica Neue"/>
+          <w:sz w:val="24"/>
+          <w:szCs w:val="24"/>
+          <w:u w:val="single"/>
+        </w:rPr>
+        <w:t xml:space="preserve">Simulation requirements for assessing </w:t>
+      </w:r>
+      <w:r>
+        <w:rPr>
+          <w:rFonts w:ascii="Helvetica Neue" w:eastAsia="Helvetica Neue" w:hAnsi="Helvetica Neue" w:cs="Helvetica Neue"/>
+          <w:sz w:val="24"/>
+          <w:szCs w:val="24"/>
+          <w:u w:val="single"/>
+        </w:rPr>
+        <w:t xml:space="preserve">performance </w:t>
+      </w:r>
+      <w:r>
+        <w:rPr>
+          <w:rFonts w:ascii="Helvetica Neue" w:eastAsia="Helvetica Neue" w:hAnsi="Helvetica Neue" w:cs="Helvetica Neue"/>
+          <w:sz w:val="24"/>
+          <w:szCs w:val="24"/>
+          <w:u w:val="single"/>
+        </w:rPr>
+        <w:t>of consensus deduplication</w:t>
+      </w:r>
+    </w:p>
+    <w:p>
+      <w:pPr>
+        <w:rPr>
+          <w:rFonts w:ascii="Helvetica Neue" w:eastAsia="Helvetica Neue" w:hAnsi="Helvetica Neue" w:cs="Helvetica Neue"/>
+          <w:sz w:val="24"/>
+          <w:szCs w:val="24"/>
+        </w:rPr>
+      </w:pPr>
+      <w:r>
+        <w:rPr>
+          <w:rFonts w:ascii="Helvetica Neue" w:eastAsia="Helvetica Neue" w:hAnsi="Helvetica Neue" w:cs="Helvetica Neue"/>
+          <w:sz w:val="24"/>
+          <w:szCs w:val="24"/>
+        </w:rPr>
+        <w:t xml:space="preserve">The </w:t>
+      </w:r>
+      <w:proofErr w:type="spellStart"/>
+      <w:r>
+        <w:rPr>
+          <w:rFonts w:ascii="Helvetica Neue" w:eastAsia="Helvetica Neue" w:hAnsi="Helvetica Neue" w:cs="Helvetica Neue"/>
+          <w:sz w:val="24"/>
+          <w:szCs w:val="24"/>
+        </w:rPr>
+        <w:t>satmut_utils</w:t>
+      </w:r>
+      <w:proofErr w:type="spellEnd"/>
+      <w:r>
+        <w:rPr>
+          <w:rFonts w:ascii="Helvetica Neue" w:eastAsia="Helvetica Neue" w:hAnsi="Helvetica Neue" w:cs="Helvetica Neue"/>
+          <w:sz w:val="24"/>
+          <w:szCs w:val="24"/>
+        </w:rPr>
+        <w:t xml:space="preserve"> ‘sim’ workflow currently does not meet the requirements to measure the </w:t>
+      </w:r>
+      <w:r>
+        <w:rPr>
+          <w:rFonts w:ascii="Helvetica Neue" w:eastAsia="Helvetica Neue" w:hAnsi="Helvetica Neue" w:cs="Helvetica Neue"/>
+          <w:sz w:val="24"/>
+          <w:szCs w:val="24"/>
+        </w:rPr>
+        <w:t>sensitivity-specificity tradeoff</w:t>
+      </w:r>
+      <w:r>
+        <w:rPr>
+          <w:rFonts w:ascii="Helvetica Neue" w:eastAsia="Helvetica Neue" w:hAnsi="Helvetica Neue" w:cs="Helvetica Neue"/>
+          <w:sz w:val="24"/>
+          <w:szCs w:val="24"/>
+        </w:rPr>
+        <w:t xml:space="preserve"> of consensus deduplication. To do this, reads must be grouped by </w:t>
+      </w:r>
+      <w:r>
+        <w:rPr>
+          <w:rFonts w:ascii="Helvetica Neue" w:eastAsia="Helvetica Neue" w:hAnsi="Helvetica Neue" w:cs="Helvetica Neue"/>
+          <w:sz w:val="24"/>
+          <w:szCs w:val="24"/>
+        </w:rPr>
+        <w:t xml:space="preserve">unique molecular index (UMI) </w:t>
+      </w:r>
+      <w:r>
+        <w:rPr>
+          <w:rFonts w:ascii="Helvetica Neue" w:eastAsia="Helvetica Neue" w:hAnsi="Helvetica Neue" w:cs="Helvetica Neue"/>
+          <w:sz w:val="24"/>
+          <w:szCs w:val="24"/>
+        </w:rPr>
+        <w:t>prior to simulation, and then the ‘sim’ workflow would need to make use of this information to ensure that all duplicates within a UMI group are edited. (Otherwise, the variant is not retained in the consensus). Additionally, the number of read pairs to edit- determined from the configured variant frequency- would be different for deduplicated and non-deduplicated alignments and would not be comparable between the two</w:t>
+      </w:r>
+      <w:r>
+        <w:rPr>
+          <w:rFonts w:ascii="Helvetica Neue" w:eastAsia="Helvetica Neue" w:hAnsi="Helvetica Neue" w:cs="Helvetica Neue"/>
+          <w:sz w:val="24"/>
+          <w:szCs w:val="24"/>
+        </w:rPr>
+        <w:t xml:space="preserve">; this is due to </w:t>
+      </w:r>
+      <w:r>
+        <w:rPr>
+          <w:rFonts w:ascii="Helvetica Neue" w:eastAsia="Helvetica Neue" w:hAnsi="Helvetica Neue" w:cs="Helvetica Neue"/>
+          <w:sz w:val="24"/>
+          <w:szCs w:val="24"/>
+        </w:rPr>
+        <w:t>deduplication effects on local coverage depth</w:t>
+      </w:r>
+      <w:r>
+        <w:rPr>
+          <w:rFonts w:ascii="Helvetica Neue" w:eastAsia="Helvetica Neue" w:hAnsi="Helvetica Neue" w:cs="Helvetica Neue"/>
+          <w:sz w:val="24"/>
+          <w:szCs w:val="24"/>
+        </w:rPr>
+        <w:t>, which modulate the frequency of the variant</w:t>
+      </w:r>
+      <w:r>
+        <w:rPr>
+          <w:rFonts w:ascii="Helvetica Neue" w:eastAsia="Helvetica Neue" w:hAnsi="Helvetica Neue" w:cs="Helvetica Neue"/>
+          <w:sz w:val="24"/>
+          <w:szCs w:val="24"/>
+        </w:rPr>
+        <w:t xml:space="preserve">. Thus, the requirements to properly simulate variants to measure the improvement of consensus deduplication pose challenges </w:t>
+      </w:r>
+      <w:r>
+        <w:rPr>
+          <w:rFonts w:ascii="Helvetica Neue" w:eastAsia="Helvetica Neue" w:hAnsi="Helvetica Neue" w:cs="Helvetica Neue"/>
+          <w:sz w:val="24"/>
+          <w:szCs w:val="24"/>
+        </w:rPr>
+        <w:t>that preclude its support</w:t>
+      </w:r>
+      <w:r>
+        <w:rPr>
+          <w:rFonts w:ascii="Helvetica Neue" w:eastAsia="Helvetica Neue" w:hAnsi="Helvetica Neue" w:cs="Helvetica Neue"/>
+          <w:sz w:val="24"/>
+          <w:szCs w:val="24"/>
+        </w:rPr>
+        <w:t xml:space="preserve">. </w:t>
+      </w:r>
+      <w:r>
+        <w:rPr>
+          <w:rFonts w:ascii="Helvetica Neue" w:eastAsia="Helvetica Neue" w:hAnsi="Helvetica Neue" w:cs="Helvetica Neue"/>
+          <w:sz w:val="24"/>
+          <w:szCs w:val="24"/>
+        </w:rPr>
+        <w:t>The</w:t>
+      </w:r>
+      <w:r>
+        <w:rPr>
+          <w:rFonts w:ascii="Helvetica Neue" w:eastAsia="Helvetica Neue" w:hAnsi="Helvetica Neue" w:cs="Helvetica Neue"/>
+          <w:sz w:val="24"/>
+          <w:szCs w:val="24"/>
+        </w:rPr>
+        <w:t xml:space="preserve"> use of biological standards of known variant composition </w:t>
+      </w:r>
+      <w:r>
+        <w:rPr>
+          <w:rFonts w:ascii="Helvetica Neue" w:eastAsia="Helvetica Neue" w:hAnsi="Helvetica Neue" w:cs="Helvetica Neue"/>
+          <w:sz w:val="24"/>
+          <w:szCs w:val="24"/>
+        </w:rPr>
+        <w:t>are better suited t</w:t>
+      </w:r>
+      <w:r>
+        <w:rPr>
+          <w:rFonts w:ascii="Helvetica Neue" w:eastAsia="Helvetica Neue" w:hAnsi="Helvetica Neue" w:cs="Helvetica Neue"/>
+          <w:sz w:val="24"/>
+          <w:szCs w:val="24"/>
+        </w:rPr>
+        <w:t>o measure performance gains</w:t>
+      </w:r>
+      <w:r>
+        <w:rPr>
+          <w:rFonts w:ascii="Helvetica Neue" w:eastAsia="Helvetica Neue" w:hAnsi="Helvetica Neue" w:cs="Helvetica Neue"/>
+          <w:sz w:val="24"/>
+          <w:szCs w:val="24"/>
+        </w:rPr>
+        <w:t xml:space="preserve"> from deduplication.</w:t>
+      </w:r>
+    </w:p>
+    <w:p>
+      <w:pPr>
+        <w:rPr>
+          <w:rFonts w:ascii="Helvetica Neue" w:eastAsia="Helvetica Neue" w:hAnsi="Helvetica Neue" w:cs="Helvetica Neue"/>
+          <w:sz w:val="24"/>
+          <w:szCs w:val="24"/>
+        </w:rPr>
+      </w:pPr>
+    </w:p>
+    <w:p>
+      <w:pPr>
+        <w:rPr>
+          <w:rFonts w:ascii="Helvetica Neue" w:eastAsia="Helvetica Neue" w:hAnsi="Helvetica Neue" w:cs="Helvetica Neue"/>
+          <w:sz w:val="24"/>
+          <w:szCs w:val="24"/>
+          <w:u w:val="single"/>
+        </w:rPr>
+      </w:pPr>
+      <w:r>
+        <w:rPr>
+          <w:rFonts w:ascii="Helvetica Neue" w:eastAsia="Helvetica Neue" w:hAnsi="Helvetica Neue" w:cs="Helvetica Neue"/>
+          <w:sz w:val="24"/>
+          <w:szCs w:val="24"/>
+          <w:u w:val="single"/>
+        </w:rPr>
+        <w:t>Considerations for variant calling algorithm design</w:t>
+      </w:r>
+    </w:p>
+    <w:p>
+      <w:pPr>
+        <w:rPr>
+          <w:rFonts w:ascii="Helvetica Neue" w:eastAsia="Helvetica Neue" w:hAnsi="Helvetica Neue" w:cs="Helvetica Neue"/>
+          <w:sz w:val="24"/>
+          <w:szCs w:val="24"/>
+        </w:rPr>
+      </w:pPr>
+      <w:r>
+        <w:rPr>
+          <w:rFonts w:ascii="Helvetica Neue" w:eastAsia="Helvetica Neue" w:hAnsi="Helvetica Neue" w:cs="Helvetica Neue"/>
+          <w:sz w:val="24"/>
+          <w:szCs w:val="24"/>
+        </w:rPr>
+        <w:t>A primary consideration for the algorithmic design of a MAVE variant caller is how to implement MNP calling. Specifically, should MNP calls be made across the entire read or confined to a smaller window? The downside of imposing no window constraint is that mismatches spanning greater than a small window are more likely to be false positives due to variant conversion. When simulating MNPs with large spans (haplotypes</w:t>
+      </w:r>
+      <w:proofErr w:type="gramStart"/>
+      <w:r>
+        <w:rPr>
+          <w:rFonts w:ascii="Helvetica Neue" w:eastAsia="Helvetica Neue" w:hAnsi="Helvetica Neue" w:cs="Helvetica Neue"/>
+          <w:sz w:val="24"/>
+          <w:szCs w:val="24"/>
+        </w:rPr>
+        <w:t>), and</w:t>
+      </w:r>
+      <w:proofErr w:type="gramEnd"/>
+      <w:r>
+        <w:rPr>
+          <w:rFonts w:ascii="Helvetica Neue" w:eastAsia="Helvetica Neue" w:hAnsi="Helvetica Neue" w:cs="Helvetica Neue"/>
+          <w:sz w:val="24"/>
+          <w:szCs w:val="24"/>
+        </w:rPr>
+        <w:t xml:space="preserve"> calling variants with a prototype algorithm that does not require mismatches to be within a span/window of 3 </w:t>
+      </w:r>
+      <w:proofErr w:type="spellStart"/>
+      <w:r>
+        <w:rPr>
+          <w:rFonts w:ascii="Helvetica Neue" w:eastAsia="Helvetica Neue" w:hAnsi="Helvetica Neue" w:cs="Helvetica Neue"/>
+          <w:sz w:val="24"/>
+          <w:szCs w:val="24"/>
+        </w:rPr>
+        <w:t>nt</w:t>
+      </w:r>
+      <w:proofErr w:type="spellEnd"/>
+      <w:r>
+        <w:rPr>
+          <w:rFonts w:ascii="Helvetica Neue" w:eastAsia="Helvetica Neue" w:hAnsi="Helvetica Neue" w:cs="Helvetica Neue"/>
+          <w:sz w:val="24"/>
+          <w:szCs w:val="24"/>
+        </w:rPr>
+        <w:t xml:space="preserve">, we observed that the number of false positive variants scaled rapidly as the window size increased. Even with a relatively </w:t>
       </w:r>
       <w:r>
         <w:rPr>
@@ -390,119 +864,87 @@
           <w:szCs w:val="24"/>
         </w:rPr>
         <w:lastRenderedPageBreak/>
-        <w:t>sequencing methods. satmut_utils further addresses the problem of simulation of many low-frequency variants at the same (and nearby) positions, avoiding variant conversion.</w:t>
-      </w:r>
-    </w:p>
-    <w:p>
-      <w:pPr>
-        <w:rPr>
-          <w:rFonts w:ascii="Helvetica Neue" w:eastAsia="Helvetica Neue" w:hAnsi="Helvetica Neue" w:cs="Helvetica Neue"/>
-          <w:sz w:val="24"/>
-          <w:szCs w:val="24"/>
-        </w:rPr>
-      </w:pPr>
-    </w:p>
-    <w:p>
-      <w:pPr>
-        <w:rPr>
-          <w:rFonts w:ascii="Helvetica Neue" w:eastAsia="Helvetica Neue" w:hAnsi="Helvetica Neue" w:cs="Helvetica Neue"/>
-          <w:sz w:val="24"/>
-          <w:szCs w:val="24"/>
-          <w:u w:val="single"/>
-        </w:rPr>
-      </w:pPr>
-      <w:r>
-        <w:rPr>
-          <w:rFonts w:ascii="Helvetica Neue" w:eastAsia="Helvetica Neue" w:hAnsi="Helvetica Neue" w:cs="Helvetica Neue"/>
-          <w:sz w:val="24"/>
-          <w:szCs w:val="24"/>
-          <w:u w:val="single"/>
-        </w:rPr>
-        <w:t>Considerations for variant callin</w:t>
-      </w:r>
-      <w:r>
-        <w:rPr>
-          <w:rFonts w:ascii="Helvetica Neue" w:eastAsia="Helvetica Neue" w:hAnsi="Helvetica Neue" w:cs="Helvetica Neue"/>
-          <w:sz w:val="24"/>
-          <w:szCs w:val="24"/>
-          <w:u w:val="single"/>
-        </w:rPr>
-        <w:t>g algorithm design</w:t>
-      </w:r>
-    </w:p>
-    <w:p>
-      <w:pPr>
-        <w:rPr>
-          <w:rFonts w:ascii="Helvetica Neue" w:eastAsia="Helvetica Neue" w:hAnsi="Helvetica Neue" w:cs="Helvetica Neue"/>
-          <w:sz w:val="24"/>
-          <w:szCs w:val="24"/>
-        </w:rPr>
-      </w:pPr>
-      <w:r>
-        <w:rPr>
-          <w:rFonts w:ascii="Helvetica Neue" w:eastAsia="Helvetica Neue" w:hAnsi="Helvetica Neue" w:cs="Helvetica Neue"/>
-          <w:sz w:val="24"/>
-          <w:szCs w:val="24"/>
-        </w:rPr>
-        <w:t>A primary consideration for the algorithmic design of a MAVE variant caller is how to implement MNP calling. Specifically, should MNP calls be made across the entire read or confined to a smaller window? The downside of imposing no windo</w:t>
-      </w:r>
-      <w:r>
-        <w:rPr>
-          <w:rFonts w:ascii="Helvetica Neue" w:eastAsia="Helvetica Neue" w:hAnsi="Helvetica Neue" w:cs="Helvetica Neue"/>
-          <w:sz w:val="24"/>
-          <w:szCs w:val="24"/>
-        </w:rPr>
-        <w:t xml:space="preserve">w constraint is that mismatches spanning greater than a small window are more likely to be false positives due to variant conversion. When simulating MNPs with large spans (haplotypes), and calling variants with a prototype algorithm that does not require </w:t>
-      </w:r>
-      <w:r>
-        <w:rPr>
-          <w:rFonts w:ascii="Helvetica Neue" w:eastAsia="Helvetica Neue" w:hAnsi="Helvetica Neue" w:cs="Helvetica Neue"/>
-          <w:sz w:val="24"/>
-          <w:szCs w:val="24"/>
-        </w:rPr>
-        <w:t>mismatches to be within a span/window of 3 nt, we observed that the number of false positive variants scaled rapidly as the window size increased. Even with a relatively short window of 10 nt, the number of false positive variants exploded due to variant c</w:t>
-      </w:r>
-      <w:r>
-        <w:rPr>
-          <w:rFonts w:ascii="Helvetica Neue" w:eastAsia="Helvetica Neue" w:hAnsi="Helvetica Neue" w:cs="Helvetica Neue"/>
-          <w:sz w:val="24"/>
-          <w:szCs w:val="24"/>
-        </w:rPr>
-        <w:t xml:space="preserve">onversion and merging of errors. </w:t>
-      </w:r>
-    </w:p>
-    <w:p>
-      <w:pPr>
-        <w:rPr>
-          <w:rFonts w:ascii="Helvetica Neue" w:eastAsia="Helvetica Neue" w:hAnsi="Helvetica Neue" w:cs="Helvetica Neue"/>
-          <w:sz w:val="24"/>
-          <w:szCs w:val="24"/>
-        </w:rPr>
-      </w:pPr>
-    </w:p>
-    <w:p>
-      <w:pPr>
-        <w:rPr>
-          <w:rFonts w:ascii="Helvetica Neue" w:eastAsia="Helvetica Neue" w:hAnsi="Helvetica Neue" w:cs="Helvetica Neue"/>
-          <w:sz w:val="24"/>
-          <w:szCs w:val="24"/>
-        </w:rPr>
-      </w:pPr>
-      <w:r>
-        <w:rPr>
-          <w:rFonts w:ascii="Helvetica Neue" w:eastAsia="Helvetica Neue" w:hAnsi="Helvetica Neue" w:cs="Helvetica Neue"/>
-          <w:sz w:val="24"/>
-          <w:szCs w:val="24"/>
-        </w:rPr>
-        <w:t>Because mutagenesis primer lengths are almost always &gt;10 nt, it is unexpected to observe phased variants shorter than a typical primer length (20 nt) if mutagenesis is carried out by a single primer extension reaction wit</w:t>
-      </w:r>
-      <w:r>
-        <w:rPr>
-          <w:rFonts w:ascii="Helvetica Neue" w:eastAsia="Helvetica Neue" w:hAnsi="Helvetica Neue" w:cs="Helvetica Neue"/>
-          <w:sz w:val="24"/>
-          <w:szCs w:val="24"/>
-        </w:rPr>
-        <w:t xml:space="preserve">h pooled mutagenesis oligos </w:t>
+        <w:t xml:space="preserve">short window of 10 </w:t>
+      </w:r>
+      <w:proofErr w:type="spellStart"/>
+      <w:r>
+        <w:rPr>
+          <w:rFonts w:ascii="Helvetica Neue" w:eastAsia="Helvetica Neue" w:hAnsi="Helvetica Neue" w:cs="Helvetica Neue"/>
+          <w:sz w:val="24"/>
+          <w:szCs w:val="24"/>
+        </w:rPr>
+        <w:t>nt</w:t>
+      </w:r>
+      <w:proofErr w:type="spellEnd"/>
+      <w:r>
+        <w:rPr>
+          <w:rFonts w:ascii="Helvetica Neue" w:eastAsia="Helvetica Neue" w:hAnsi="Helvetica Neue" w:cs="Helvetica Neue"/>
+          <w:sz w:val="24"/>
+          <w:szCs w:val="24"/>
+        </w:rPr>
+        <w:t xml:space="preserve">, the number of false positive variants exploded due to variant conversion and merging of errors. </w:t>
+      </w:r>
+    </w:p>
+    <w:p>
+      <w:pPr>
+        <w:rPr>
+          <w:rFonts w:ascii="Helvetica Neue" w:eastAsia="Helvetica Neue" w:hAnsi="Helvetica Neue" w:cs="Helvetica Neue"/>
+          <w:sz w:val="24"/>
+          <w:szCs w:val="24"/>
+        </w:rPr>
+      </w:pPr>
+    </w:p>
+    <w:p>
+      <w:pPr>
+        <w:rPr>
+          <w:rFonts w:ascii="Helvetica Neue" w:eastAsia="Helvetica Neue" w:hAnsi="Helvetica Neue" w:cs="Helvetica Neue"/>
+          <w:sz w:val="24"/>
+          <w:szCs w:val="24"/>
+        </w:rPr>
+      </w:pPr>
+      <w:r>
+        <w:rPr>
+          <w:rFonts w:ascii="Helvetica Neue" w:eastAsia="Helvetica Neue" w:hAnsi="Helvetica Neue" w:cs="Helvetica Neue"/>
+          <w:sz w:val="24"/>
+          <w:szCs w:val="24"/>
+        </w:rPr>
+        <w:t xml:space="preserve">Because mutagenesis primer lengths are almost always &gt;10 </w:t>
+      </w:r>
+      <w:proofErr w:type="spellStart"/>
+      <w:r>
+        <w:rPr>
+          <w:rFonts w:ascii="Helvetica Neue" w:eastAsia="Helvetica Neue" w:hAnsi="Helvetica Neue" w:cs="Helvetica Neue"/>
+          <w:sz w:val="24"/>
+          <w:szCs w:val="24"/>
+        </w:rPr>
+        <w:t>nt</w:t>
+      </w:r>
+      <w:proofErr w:type="spellEnd"/>
+      <w:r>
+        <w:rPr>
+          <w:rFonts w:ascii="Helvetica Neue" w:eastAsia="Helvetica Neue" w:hAnsi="Helvetica Neue" w:cs="Helvetica Neue"/>
+          <w:sz w:val="24"/>
+          <w:szCs w:val="24"/>
+        </w:rPr>
+        <w:t xml:space="preserve">, it is unexpected to observe phased variants shorter than a typical primer length (20 </w:t>
+      </w:r>
+      <w:proofErr w:type="spellStart"/>
+      <w:r>
+        <w:rPr>
+          <w:rFonts w:ascii="Helvetica Neue" w:eastAsia="Helvetica Neue" w:hAnsi="Helvetica Neue" w:cs="Helvetica Neue"/>
+          <w:sz w:val="24"/>
+          <w:szCs w:val="24"/>
+        </w:rPr>
+        <w:t>nt</w:t>
+      </w:r>
+      <w:proofErr w:type="spellEnd"/>
+      <w:r>
+        <w:rPr>
+          <w:rFonts w:ascii="Helvetica Neue" w:eastAsia="Helvetica Neue" w:hAnsi="Helvetica Neue" w:cs="Helvetica Neue"/>
+          <w:sz w:val="24"/>
+          <w:szCs w:val="24"/>
+        </w:rPr>
+        <w:t xml:space="preserve">) if mutagenesis is carried out by a single primer extension reaction with pooled mutagenesis oligos </w:t>
       </w:r>
       <w:hyperlink r:id="rId7">
         <w:r>
@@ -512,7 +954,25 @@
             <w:sz w:val="24"/>
             <w:szCs w:val="24"/>
           </w:rPr>
-          <w:t>[13]</w:t>
+          <w:t>[</w:t>
+        </w:r>
+        <w:r>
+          <w:rPr>
+            <w:rFonts w:ascii="Helvetica Neue" w:eastAsia="Helvetica Neue" w:hAnsi="Helvetica Neue" w:cs="Helvetica Neue"/>
+            <w:color w:val="000000"/>
+            <w:sz w:val="24"/>
+            <w:szCs w:val="24"/>
+          </w:rPr>
+          <w:t>1</w:t>
+        </w:r>
+        <w:r>
+          <w:rPr>
+            <w:rFonts w:ascii="Helvetica Neue" w:eastAsia="Helvetica Neue" w:hAnsi="Helvetica Neue" w:cs="Helvetica Neue"/>
+            <w:color w:val="000000"/>
+            <w:sz w:val="24"/>
+            <w:szCs w:val="24"/>
+          </w:rPr>
+          <w:t>3]</w:t>
         </w:r>
       </w:hyperlink>
       <w:r>
@@ -521,15 +981,191 @@
           <w:sz w:val="24"/>
           <w:szCs w:val="24"/>
         </w:rPr>
-        <w:t>. Thus, we opted to only merge mismatches within a 3 nt window, which implies true haplotypes with mismatches spanning 4 nt or greater will not be called together by satmut_utils. We conclude that without improved variant calling algorithms and/or error co</w:t>
-      </w:r>
-      <w:r>
-        <w:rPr>
-          <w:rFonts w:ascii="Helvetica Neue" w:eastAsia="Helvetica Neue" w:hAnsi="Helvetica Neue" w:cs="Helvetica Neue"/>
-          <w:sz w:val="24"/>
-          <w:szCs w:val="24"/>
-        </w:rPr>
-        <w:t>rrection methods, long-range, low-frequency haplotypes can not be reliably called without incurring a high cost of false positives.</w:t>
+        <w:t xml:space="preserve">. Thus, we opted to only merge mismatches within a 3 </w:t>
+      </w:r>
+      <w:proofErr w:type="spellStart"/>
+      <w:r>
+        <w:rPr>
+          <w:rFonts w:ascii="Helvetica Neue" w:eastAsia="Helvetica Neue" w:hAnsi="Helvetica Neue" w:cs="Helvetica Neue"/>
+          <w:sz w:val="24"/>
+          <w:szCs w:val="24"/>
+        </w:rPr>
+        <w:t>nt</w:t>
+      </w:r>
+      <w:proofErr w:type="spellEnd"/>
+      <w:r>
+        <w:rPr>
+          <w:rFonts w:ascii="Helvetica Neue" w:eastAsia="Helvetica Neue" w:hAnsi="Helvetica Neue" w:cs="Helvetica Neue"/>
+          <w:sz w:val="24"/>
+          <w:szCs w:val="24"/>
+        </w:rPr>
+        <w:t xml:space="preserve"> window, which implies true haplotypes with mismatches spanning 4 </w:t>
+      </w:r>
+      <w:proofErr w:type="spellStart"/>
+      <w:r>
+        <w:rPr>
+          <w:rFonts w:ascii="Helvetica Neue" w:eastAsia="Helvetica Neue" w:hAnsi="Helvetica Neue" w:cs="Helvetica Neue"/>
+          <w:sz w:val="24"/>
+          <w:szCs w:val="24"/>
+        </w:rPr>
+        <w:t>nt</w:t>
+      </w:r>
+      <w:proofErr w:type="spellEnd"/>
+      <w:r>
+        <w:rPr>
+          <w:rFonts w:ascii="Helvetica Neue" w:eastAsia="Helvetica Neue" w:hAnsi="Helvetica Neue" w:cs="Helvetica Neue"/>
+          <w:sz w:val="24"/>
+          <w:szCs w:val="24"/>
+        </w:rPr>
+        <w:t xml:space="preserve"> or greater will not be called together by </w:t>
+      </w:r>
+      <w:proofErr w:type="spellStart"/>
+      <w:r>
+        <w:rPr>
+          <w:rFonts w:ascii="Helvetica Neue" w:eastAsia="Helvetica Neue" w:hAnsi="Helvetica Neue" w:cs="Helvetica Neue"/>
+          <w:sz w:val="24"/>
+          <w:szCs w:val="24"/>
+        </w:rPr>
+        <w:t>satmut_utils</w:t>
+      </w:r>
+      <w:proofErr w:type="spellEnd"/>
+      <w:r>
+        <w:rPr>
+          <w:rFonts w:ascii="Helvetica Neue" w:eastAsia="Helvetica Neue" w:hAnsi="Helvetica Neue" w:cs="Helvetica Neue"/>
+          <w:sz w:val="24"/>
+          <w:szCs w:val="24"/>
+        </w:rPr>
+        <w:t>. We conclude that without improved variant calling algorithms and/or error correction methods, long-range, low-frequency haplotypes cannot be reliably called without incurring a high cost of false positives.</w:t>
+      </w:r>
+    </w:p>
+    <w:p>
+      <w:pPr>
+        <w:rPr>
+          <w:rFonts w:ascii="Helvetica Neue" w:eastAsia="Helvetica Neue" w:hAnsi="Helvetica Neue" w:cs="Helvetica Neue"/>
+          <w:sz w:val="24"/>
+          <w:szCs w:val="24"/>
+        </w:rPr>
+      </w:pPr>
+    </w:p>
+    <w:p>
+      <w:pPr>
+        <w:rPr>
+          <w:rFonts w:ascii="Helvetica Neue" w:eastAsia="Helvetica Neue" w:hAnsi="Helvetica Neue" w:cs="Helvetica Neue"/>
+          <w:sz w:val="24"/>
+          <w:szCs w:val="24"/>
+        </w:rPr>
+      </w:pPr>
+      <w:r>
+        <w:rPr>
+          <w:rFonts w:ascii="Helvetica Neue" w:eastAsia="Helvetica Neue" w:hAnsi="Helvetica Neue" w:cs="Helvetica Neue"/>
+          <w:sz w:val="24"/>
+          <w:szCs w:val="24"/>
+        </w:rPr>
+        <w:t>Finally</w:t>
+      </w:r>
+      <w:r>
+        <w:rPr>
+          <w:rFonts w:ascii="Helvetica Neue" w:eastAsia="Helvetica Neue" w:hAnsi="Helvetica Neue" w:cs="Helvetica Neue"/>
+          <w:sz w:val="24"/>
+          <w:szCs w:val="24"/>
+        </w:rPr>
+        <w:t xml:space="preserve">, while </w:t>
+      </w:r>
+      <w:proofErr w:type="spellStart"/>
+      <w:r>
+        <w:rPr>
+          <w:rFonts w:ascii="Helvetica Neue" w:eastAsia="Helvetica Neue" w:hAnsi="Helvetica Neue" w:cs="Helvetica Neue"/>
+          <w:sz w:val="24"/>
+          <w:szCs w:val="24"/>
+        </w:rPr>
+        <w:t>InDel</w:t>
+      </w:r>
+      <w:proofErr w:type="spellEnd"/>
+      <w:r>
+        <w:rPr>
+          <w:rFonts w:ascii="Helvetica Neue" w:eastAsia="Helvetica Neue" w:hAnsi="Helvetica Neue" w:cs="Helvetica Neue"/>
+          <w:sz w:val="24"/>
+          <w:szCs w:val="24"/>
+        </w:rPr>
+        <w:t xml:space="preserve"> </w:t>
+      </w:r>
+      <w:r>
+        <w:rPr>
+          <w:rFonts w:ascii="Helvetica Neue" w:eastAsia="Helvetica Neue" w:hAnsi="Helvetica Neue" w:cs="Helvetica Neue"/>
+          <w:sz w:val="24"/>
+          <w:szCs w:val="24"/>
+        </w:rPr>
+        <w:t xml:space="preserve">(insertion and deletion) </w:t>
+      </w:r>
+      <w:r>
+        <w:rPr>
+          <w:rFonts w:ascii="Helvetica Neue" w:eastAsia="Helvetica Neue" w:hAnsi="Helvetica Neue" w:cs="Helvetica Neue"/>
+          <w:sz w:val="24"/>
+          <w:szCs w:val="24"/>
+        </w:rPr>
+        <w:t xml:space="preserve">rates may be predictive of library preparation or sequencing failure, the </w:t>
+      </w:r>
+      <w:proofErr w:type="spellStart"/>
+      <w:r>
+        <w:rPr>
+          <w:rFonts w:ascii="Helvetica Neue" w:eastAsia="Helvetica Neue" w:hAnsi="Helvetica Neue" w:cs="Helvetica Neue"/>
+          <w:sz w:val="24"/>
+          <w:szCs w:val="24"/>
+        </w:rPr>
+        <w:t>satmut_utils</w:t>
+      </w:r>
+      <w:proofErr w:type="spellEnd"/>
+      <w:r>
+        <w:rPr>
+          <w:rFonts w:ascii="Helvetica Neue" w:eastAsia="Helvetica Neue" w:hAnsi="Helvetica Neue" w:cs="Helvetica Neue"/>
+          <w:sz w:val="24"/>
+          <w:szCs w:val="24"/>
+        </w:rPr>
+        <w:t xml:space="preserve"> workflow does not</w:t>
+      </w:r>
+      <w:r>
+        <w:rPr>
+          <w:rFonts w:ascii="Helvetica Neue" w:eastAsia="Helvetica Neue" w:hAnsi="Helvetica Neue" w:cs="Helvetica Neue"/>
+          <w:sz w:val="24"/>
+          <w:szCs w:val="24"/>
+        </w:rPr>
+        <w:t xml:space="preserve"> filter out reads with </w:t>
+      </w:r>
+      <w:proofErr w:type="spellStart"/>
+      <w:r>
+        <w:rPr>
+          <w:rFonts w:ascii="Helvetica Neue" w:eastAsia="Helvetica Neue" w:hAnsi="Helvetica Neue" w:cs="Helvetica Neue"/>
+          <w:sz w:val="24"/>
+          <w:szCs w:val="24"/>
+        </w:rPr>
+        <w:t>InDels</w:t>
+      </w:r>
+      <w:proofErr w:type="spellEnd"/>
+      <w:r>
+        <w:rPr>
+          <w:rFonts w:ascii="Helvetica Neue" w:eastAsia="Helvetica Neue" w:hAnsi="Helvetica Neue" w:cs="Helvetica Neue"/>
+          <w:sz w:val="24"/>
+          <w:szCs w:val="24"/>
+        </w:rPr>
+        <w:t xml:space="preserve">, as do dms_tools2 and Enrich2. That is, variant calls may still be made from a read pair even if there is a small </w:t>
+      </w:r>
+      <w:proofErr w:type="spellStart"/>
+      <w:r>
+        <w:rPr>
+          <w:rFonts w:ascii="Helvetica Neue" w:eastAsia="Helvetica Neue" w:hAnsi="Helvetica Neue" w:cs="Helvetica Neue"/>
+          <w:sz w:val="24"/>
+          <w:szCs w:val="24"/>
+        </w:rPr>
+        <w:t>InDel</w:t>
+      </w:r>
+      <w:proofErr w:type="spellEnd"/>
+      <w:r>
+        <w:rPr>
+          <w:rFonts w:ascii="Helvetica Neue" w:eastAsia="Helvetica Neue" w:hAnsi="Helvetica Neue" w:cs="Helvetica Neue"/>
+          <w:sz w:val="24"/>
+          <w:szCs w:val="24"/>
+        </w:rPr>
+        <w:t xml:space="preserve"> somewhere else in the read(s).</w:t>
       </w:r>
     </w:p>
     <w:p>
@@ -574,65 +1210,105 @@
           <w:sz w:val="24"/>
           <w:szCs w:val="24"/>
         </w:rPr>
-        <w:t>We expect that the lack of benchmarking from prior MAVE variant callers is due to difficulty of</w:t>
-      </w:r>
-      <w:r>
-        <w:rPr>
-          <w:rFonts w:ascii="Helvetica Neue" w:eastAsia="Helvetica Neue" w:hAnsi="Helvetica Neue" w:cs="Helvetica Neue"/>
-          <w:sz w:val="24"/>
-          <w:szCs w:val="24"/>
-        </w:rPr>
-        <w:t xml:space="preserve"> configuration and specific constraints on input data. For example, to successfully benchmark against Enrich2 and dms_tools2, we wrote a script to 1) filter reads containing InDels, 2) make reads flush with codons by trimming and/or appending reference seq</w:t>
-      </w:r>
-      <w:r>
-        <w:rPr>
-          <w:rFonts w:ascii="Helvetica Neue" w:eastAsia="Helvetica Neue" w:hAnsi="Helvetica Neue" w:cs="Helvetica Neue"/>
-          <w:sz w:val="24"/>
-          <w:szCs w:val="24"/>
-        </w:rPr>
-        <w:t>uence, and 3) add barcodes/UMIs to the 5’ end of each read. Although an alignment strategy (DiMSum, satmut_utils) is more computationally expensive, it imposes minimal constraints on primer design or library preparation chemistry.</w:t>
-      </w:r>
-    </w:p>
-    <w:p>
-      <w:pPr>
-        <w:rPr>
-          <w:rFonts w:ascii="Helvetica Neue" w:eastAsia="Helvetica Neue" w:hAnsi="Helvetica Neue" w:cs="Helvetica Neue"/>
-          <w:sz w:val="24"/>
-          <w:szCs w:val="24"/>
-        </w:rPr>
-      </w:pPr>
-    </w:p>
-    <w:p>
-      <w:pPr>
-        <w:rPr>
-          <w:rFonts w:ascii="Helvetica Neue" w:eastAsia="Helvetica Neue" w:hAnsi="Helvetica Neue" w:cs="Helvetica Neue"/>
-          <w:sz w:val="24"/>
-          <w:szCs w:val="24"/>
-        </w:rPr>
-      </w:pPr>
-      <w:r>
-        <w:rPr>
-          <w:rFonts w:ascii="Helvetica Neue" w:eastAsia="Helvetica Neue" w:hAnsi="Helvetica Neue" w:cs="Helvetica Neue"/>
-          <w:sz w:val="24"/>
-          <w:szCs w:val="24"/>
-        </w:rPr>
-        <w:t>One explanation for rela</w:t>
-      </w:r>
-      <w:r>
-        <w:rPr>
-          <w:rFonts w:ascii="Helvetica Neue" w:eastAsia="Helvetica Neue" w:hAnsi="Helvetica Neue" w:cs="Helvetica Neue"/>
-          <w:sz w:val="24"/>
-          <w:szCs w:val="24"/>
-        </w:rPr>
-        <w:t>tively poorer precision of Enrich2 in benchmarking was the use of its Basic mode, which does not take into account support from both reads. We attempted to use Enrich2 Overlap mode, but found a high proportion of variant calls were unresolvable by this mod</w:t>
-      </w:r>
-      <w:r>
-        <w:rPr>
-          <w:rFonts w:ascii="Helvetica Neue" w:eastAsia="Helvetica Neue" w:hAnsi="Helvetica Neue" w:cs="Helvetica Neue"/>
-          <w:sz w:val="24"/>
-          <w:szCs w:val="24"/>
-        </w:rPr>
-        <w:t>e (</w:t>
+        <w:t xml:space="preserve">We expect that the lack of benchmarking from prior MAVE variant callers is due to difficulty of configuration and specific constraints on input data. For example, to successfully benchmark against Enrich2 and dms_tools2, we wrote a script to 1) filter reads containing </w:t>
+      </w:r>
+      <w:proofErr w:type="spellStart"/>
+      <w:r>
+        <w:rPr>
+          <w:rFonts w:ascii="Helvetica Neue" w:eastAsia="Helvetica Neue" w:hAnsi="Helvetica Neue" w:cs="Helvetica Neue"/>
+          <w:sz w:val="24"/>
+          <w:szCs w:val="24"/>
+        </w:rPr>
+        <w:t>InDels</w:t>
+      </w:r>
+      <w:proofErr w:type="spellEnd"/>
+      <w:r>
+        <w:rPr>
+          <w:rFonts w:ascii="Helvetica Neue" w:eastAsia="Helvetica Neue" w:hAnsi="Helvetica Neue" w:cs="Helvetica Neue"/>
+          <w:sz w:val="24"/>
+          <w:szCs w:val="24"/>
+        </w:rPr>
+        <w:t>, 2) make reads flush with codons by trimming and/or appending reference sequence, and 3) add barcodes/UMIs to the 5’ end of each read. Although an alignment strategy (</w:t>
+      </w:r>
+      <w:proofErr w:type="spellStart"/>
+      <w:r>
+        <w:rPr>
+          <w:rFonts w:ascii="Helvetica Neue" w:eastAsia="Helvetica Neue" w:hAnsi="Helvetica Neue" w:cs="Helvetica Neue"/>
+          <w:sz w:val="24"/>
+          <w:szCs w:val="24"/>
+        </w:rPr>
+        <w:t>DiMSum</w:t>
+      </w:r>
+      <w:proofErr w:type="spellEnd"/>
+      <w:r>
+        <w:rPr>
+          <w:rFonts w:ascii="Helvetica Neue" w:eastAsia="Helvetica Neue" w:hAnsi="Helvetica Neue" w:cs="Helvetica Neue"/>
+          <w:sz w:val="24"/>
+          <w:szCs w:val="24"/>
+        </w:rPr>
+        <w:t xml:space="preserve">, </w:t>
+      </w:r>
+      <w:proofErr w:type="spellStart"/>
+      <w:r>
+        <w:rPr>
+          <w:rFonts w:ascii="Helvetica Neue" w:eastAsia="Helvetica Neue" w:hAnsi="Helvetica Neue" w:cs="Helvetica Neue"/>
+          <w:sz w:val="24"/>
+          <w:szCs w:val="24"/>
+        </w:rPr>
+        <w:t>satmut_utils</w:t>
+      </w:r>
+      <w:proofErr w:type="spellEnd"/>
+      <w:r>
+        <w:rPr>
+          <w:rFonts w:ascii="Helvetica Neue" w:eastAsia="Helvetica Neue" w:hAnsi="Helvetica Neue" w:cs="Helvetica Neue"/>
+          <w:sz w:val="24"/>
+          <w:szCs w:val="24"/>
+        </w:rPr>
+        <w:t>) is more computationally expensive, it imposes minimal constraints on primer design or library preparation chemistry.</w:t>
+      </w:r>
+    </w:p>
+    <w:p>
+      <w:pPr>
+        <w:rPr>
+          <w:rFonts w:ascii="Helvetica Neue" w:eastAsia="Helvetica Neue" w:hAnsi="Helvetica Neue" w:cs="Helvetica Neue"/>
+          <w:sz w:val="24"/>
+          <w:szCs w:val="24"/>
+        </w:rPr>
+      </w:pPr>
+    </w:p>
+    <w:p>
+      <w:pPr>
+        <w:rPr>
+          <w:rFonts w:ascii="Helvetica Neue" w:eastAsia="Helvetica Neue" w:hAnsi="Helvetica Neue" w:cs="Helvetica Neue"/>
+          <w:sz w:val="24"/>
+          <w:szCs w:val="24"/>
+        </w:rPr>
+      </w:pPr>
+      <w:r>
+        <w:rPr>
+          <w:rFonts w:ascii="Helvetica Neue" w:eastAsia="Helvetica Neue" w:hAnsi="Helvetica Neue" w:cs="Helvetica Neue"/>
+          <w:sz w:val="24"/>
+          <w:szCs w:val="24"/>
+        </w:rPr>
+        <w:t xml:space="preserve">One explanation for relatively poorer precision of Enrich2 in benchmarking was the use of its Basic mode, which does not </w:t>
+      </w:r>
+      <w:proofErr w:type="gramStart"/>
+      <w:r>
+        <w:rPr>
+          <w:rFonts w:ascii="Helvetica Neue" w:eastAsia="Helvetica Neue" w:hAnsi="Helvetica Neue" w:cs="Helvetica Neue"/>
+          <w:sz w:val="24"/>
+          <w:szCs w:val="24"/>
+        </w:rPr>
+        <w:t>take into account</w:t>
+      </w:r>
+      <w:proofErr w:type="gramEnd"/>
+      <w:r>
+        <w:rPr>
+          <w:rFonts w:ascii="Helvetica Neue" w:eastAsia="Helvetica Neue" w:hAnsi="Helvetica Neue" w:cs="Helvetica Neue"/>
+          <w:sz w:val="24"/>
+          <w:szCs w:val="24"/>
+        </w:rPr>
+        <w:t xml:space="preserve"> support from both reads. We attempted to use Enrich2 Overlap mode, but found a high proportion of variant calls were unresolvable by this mode (</w:t>
       </w:r>
       <w:hyperlink r:id="rId8">
         <w:r>
@@ -652,8 +1328,116 @@
           <w:sz w:val="24"/>
           <w:szCs w:val="24"/>
         </w:rPr>
-        <w:t xml:space="preserve">), , precluding analysis of most simulated variants. Another reason Enrich2 and DimSum </w:t>
-      </w:r>
+        <w:t>)</w:t>
+      </w:r>
+      <w:proofErr w:type="gramStart"/>
+      <w:r>
+        <w:rPr>
+          <w:rFonts w:ascii="Helvetica Neue" w:eastAsia="Helvetica Neue" w:hAnsi="Helvetica Neue" w:cs="Helvetica Neue"/>
+          <w:sz w:val="24"/>
+          <w:szCs w:val="24"/>
+        </w:rPr>
+        <w:t>, ,</w:t>
+      </w:r>
+      <w:proofErr w:type="gramEnd"/>
+      <w:r>
+        <w:rPr>
+          <w:rFonts w:ascii="Helvetica Neue" w:eastAsia="Helvetica Neue" w:hAnsi="Helvetica Neue" w:cs="Helvetica Neue"/>
+          <w:sz w:val="24"/>
+          <w:szCs w:val="24"/>
+        </w:rPr>
+        <w:t xml:space="preserve"> precluding analysis of most simulated variants. Another reason Enrich2 and </w:t>
+      </w:r>
+      <w:proofErr w:type="spellStart"/>
+      <w:r>
+        <w:rPr>
+          <w:rFonts w:ascii="Helvetica Neue" w:eastAsia="Helvetica Neue" w:hAnsi="Helvetica Neue" w:cs="Helvetica Neue"/>
+          <w:sz w:val="24"/>
+          <w:szCs w:val="24"/>
+        </w:rPr>
+        <w:t>DimSum</w:t>
+      </w:r>
+      <w:proofErr w:type="spellEnd"/>
+      <w:r>
+        <w:rPr>
+          <w:rFonts w:ascii="Helvetica Neue" w:eastAsia="Helvetica Neue" w:hAnsi="Helvetica Neue" w:cs="Helvetica Neue"/>
+          <w:sz w:val="24"/>
+          <w:szCs w:val="24"/>
+        </w:rPr>
+        <w:t xml:space="preserve"> may have poorer precision than </w:t>
+      </w:r>
+      <w:proofErr w:type="spellStart"/>
+      <w:r>
+        <w:rPr>
+          <w:rFonts w:ascii="Helvetica Neue" w:eastAsia="Helvetica Neue" w:hAnsi="Helvetica Neue" w:cs="Helvetica Neue"/>
+          <w:sz w:val="24"/>
+          <w:szCs w:val="24"/>
+        </w:rPr>
+        <w:t>satmut_utils</w:t>
+      </w:r>
+      <w:proofErr w:type="spellEnd"/>
+      <w:r>
+        <w:rPr>
+          <w:rFonts w:ascii="Helvetica Neue" w:eastAsia="Helvetica Neue" w:hAnsi="Helvetica Neue" w:cs="Helvetica Neue"/>
+          <w:sz w:val="24"/>
+          <w:szCs w:val="24"/>
+        </w:rPr>
+        <w:t xml:space="preserve"> is that the former variant calling methods do not put a constraint on the merging of mismatches into MNP calls (see </w:t>
+      </w:r>
+      <w:r>
+        <w:rPr>
+          <w:rFonts w:ascii="Helvetica Neue" w:eastAsia="Helvetica Neue" w:hAnsi="Helvetica Neue" w:cs="Helvetica Neue"/>
+          <w:sz w:val="24"/>
+          <w:szCs w:val="24"/>
+          <w:u w:val="single"/>
+        </w:rPr>
+        <w:t>Considerations for variant calling algorithm design)</w:t>
+      </w:r>
+      <w:r>
+        <w:rPr>
+          <w:rFonts w:ascii="Helvetica Neue" w:eastAsia="Helvetica Neue" w:hAnsi="Helvetica Neue" w:cs="Helvetica Neue"/>
+          <w:sz w:val="24"/>
+          <w:szCs w:val="24"/>
+        </w:rPr>
+        <w:t xml:space="preserve">. </w:t>
+      </w:r>
+    </w:p>
+    <w:p>
+      <w:pPr>
+        <w:rPr>
+          <w:rFonts w:ascii="Helvetica Neue" w:eastAsia="Helvetica Neue" w:hAnsi="Helvetica Neue" w:cs="Helvetica Neue"/>
+          <w:sz w:val="24"/>
+          <w:szCs w:val="24"/>
+        </w:rPr>
+      </w:pPr>
+    </w:p>
+    <w:p>
+      <w:pPr>
+        <w:rPr>
+          <w:rFonts w:ascii="Helvetica Neue" w:eastAsia="Helvetica Neue" w:hAnsi="Helvetica Neue" w:cs="Helvetica Neue"/>
+          <w:sz w:val="24"/>
+          <w:szCs w:val="24"/>
+          <w:u w:val="single"/>
+        </w:rPr>
+      </w:pPr>
+      <w:r>
+        <w:rPr>
+          <w:rFonts w:ascii="Helvetica Neue" w:eastAsia="Helvetica Neue" w:hAnsi="Helvetica Neue" w:cs="Helvetica Neue"/>
+          <w:sz w:val="24"/>
+          <w:szCs w:val="24"/>
+          <w:u w:val="single"/>
+        </w:rPr>
+        <w:t>Time and memory consumption</w:t>
+      </w:r>
+    </w:p>
+    <w:p>
+      <w:pPr>
+        <w:rPr>
+          <w:rFonts w:ascii="Helvetica Neue" w:eastAsia="Helvetica Neue" w:hAnsi="Helvetica Neue" w:cs="Helvetica Neue"/>
+          <w:sz w:val="24"/>
+          <w:szCs w:val="24"/>
+        </w:rPr>
+      </w:pPr>
       <w:r>
         <w:rPr>
           <w:rFonts w:ascii="Helvetica Neue" w:eastAsia="Helvetica Neue" w:hAnsi="Helvetica Neue" w:cs="Helvetica Neue"/>
@@ -661,16 +1445,168 @@
           <w:szCs w:val="24"/>
         </w:rPr>
         <w:lastRenderedPageBreak/>
-        <w:t>may have poorer precision than satmut_utils is that th</w:t>
-      </w:r>
-      <w:r>
-        <w:rPr>
-          <w:rFonts w:ascii="Helvetica Neue" w:eastAsia="Helvetica Neue" w:hAnsi="Helvetica Neue" w:cs="Helvetica Neue"/>
-          <w:sz w:val="24"/>
-          <w:szCs w:val="24"/>
-        </w:rPr>
-        <w:t xml:space="preserve">e former variant calling methods do not put a constraint on the merging of mismatches into MNP calls (see </w:t>
-      </w:r>
+        <w:t xml:space="preserve">6,359,057 read pairs from two amplicons analyzed with </w:t>
+      </w:r>
+      <w:proofErr w:type="spellStart"/>
+      <w:r>
+        <w:rPr>
+          <w:rFonts w:ascii="Helvetica Neue" w:eastAsia="Helvetica Neue" w:hAnsi="Helvetica Neue" w:cs="Helvetica Neue"/>
+          <w:sz w:val="24"/>
+          <w:szCs w:val="24"/>
+        </w:rPr>
+        <w:t>satmut_utils</w:t>
+      </w:r>
+      <w:proofErr w:type="spellEnd"/>
+      <w:r>
+        <w:rPr>
+          <w:rFonts w:ascii="Helvetica Neue" w:eastAsia="Helvetica Neue" w:hAnsi="Helvetica Neue" w:cs="Helvetica Neue"/>
+          <w:sz w:val="24"/>
+          <w:szCs w:val="24"/>
+        </w:rPr>
+        <w:t xml:space="preserve"> ‘call’ (with primer base quality masking, –</w:t>
+      </w:r>
+      <w:proofErr w:type="spellStart"/>
+      <w:r>
+        <w:rPr>
+          <w:rFonts w:ascii="Helvetica Neue" w:eastAsia="Helvetica Neue" w:hAnsi="Helvetica Neue" w:cs="Helvetica Neue"/>
+          <w:sz w:val="24"/>
+          <w:szCs w:val="24"/>
+        </w:rPr>
+        <w:t>nthreads</w:t>
+      </w:r>
+      <w:proofErr w:type="spellEnd"/>
+      <w:r>
+        <w:rPr>
+          <w:rFonts w:ascii="Helvetica Neue" w:eastAsia="Helvetica Neue" w:hAnsi="Helvetica Neue" w:cs="Helvetica Neue"/>
+          <w:sz w:val="24"/>
+          <w:szCs w:val="24"/>
+        </w:rPr>
+        <w:t xml:space="preserve"> 10) took 42 min and consumed a maximum of 142.2 Mb memory.</w:t>
+      </w:r>
+    </w:p>
+    <w:p>
+      <w:pPr>
+        <w:rPr>
+          <w:rFonts w:ascii="Helvetica Neue" w:eastAsia="Helvetica Neue" w:hAnsi="Helvetica Neue" w:cs="Helvetica Neue"/>
+          <w:sz w:val="24"/>
+          <w:szCs w:val="24"/>
+        </w:rPr>
+      </w:pPr>
+    </w:p>
+    <w:p>
+      <w:pPr>
+        <w:rPr>
+          <w:rFonts w:ascii="Helvetica Neue" w:eastAsia="Helvetica Neue" w:hAnsi="Helvetica Neue" w:cs="Helvetica Neue"/>
+          <w:sz w:val="24"/>
+          <w:szCs w:val="24"/>
+        </w:rPr>
+      </w:pPr>
+      <w:r>
+        <w:rPr>
+          <w:rFonts w:ascii="Helvetica Neue" w:eastAsia="Helvetica Neue" w:hAnsi="Helvetica Neue" w:cs="Helvetica Neue"/>
+          <w:sz w:val="24"/>
+          <w:szCs w:val="24"/>
+        </w:rPr>
+        <w:t xml:space="preserve">42,900,903 read pairs from fifteen tiles (RACE-like chemistry) analyzed with </w:t>
+      </w:r>
+      <w:proofErr w:type="spellStart"/>
+      <w:r>
+        <w:rPr>
+          <w:rFonts w:ascii="Helvetica Neue" w:eastAsia="Helvetica Neue" w:hAnsi="Helvetica Neue" w:cs="Helvetica Neue"/>
+          <w:sz w:val="24"/>
+          <w:szCs w:val="24"/>
+        </w:rPr>
+        <w:t>satmut_utils</w:t>
+      </w:r>
+      <w:proofErr w:type="spellEnd"/>
+      <w:r>
+        <w:rPr>
+          <w:rFonts w:ascii="Helvetica Neue" w:eastAsia="Helvetica Neue" w:hAnsi="Helvetica Neue" w:cs="Helvetica Neue"/>
+          <w:sz w:val="24"/>
+          <w:szCs w:val="24"/>
+        </w:rPr>
+        <w:t xml:space="preserve"> ‘call’ (with primer base quality masking and consensus deduplication, –</w:t>
+      </w:r>
+      <w:proofErr w:type="spellStart"/>
+      <w:r>
+        <w:rPr>
+          <w:rFonts w:ascii="Helvetica Neue" w:eastAsia="Helvetica Neue" w:hAnsi="Helvetica Neue" w:cs="Helvetica Neue"/>
+          <w:sz w:val="24"/>
+          <w:szCs w:val="24"/>
+        </w:rPr>
+        <w:t>nthreads</w:t>
+      </w:r>
+      <w:proofErr w:type="spellEnd"/>
+      <w:r>
+        <w:rPr>
+          <w:rFonts w:ascii="Helvetica Neue" w:eastAsia="Helvetica Neue" w:hAnsi="Helvetica Neue" w:cs="Helvetica Neue"/>
+          <w:sz w:val="24"/>
+          <w:szCs w:val="24"/>
+        </w:rPr>
+        <w:t xml:space="preserve"> 10) took 16 h and consumed a maximum of 165 Mb memory.</w:t>
+      </w:r>
+    </w:p>
+    <w:p>
+      <w:pPr>
+        <w:rPr>
+          <w:rFonts w:ascii="Helvetica Neue" w:eastAsia="Helvetica Neue" w:hAnsi="Helvetica Neue" w:cs="Helvetica Neue"/>
+          <w:sz w:val="24"/>
+          <w:szCs w:val="24"/>
+        </w:rPr>
+      </w:pPr>
+    </w:p>
+    <w:p>
+      <w:pPr>
+        <w:rPr>
+          <w:rFonts w:ascii="Helvetica Neue" w:eastAsia="Helvetica Neue" w:hAnsi="Helvetica Neue" w:cs="Helvetica Neue"/>
+          <w:sz w:val="24"/>
+          <w:szCs w:val="24"/>
+        </w:rPr>
+      </w:pPr>
+      <w:r>
+        <w:rPr>
+          <w:rFonts w:ascii="Helvetica Neue" w:eastAsia="Helvetica Neue" w:hAnsi="Helvetica Neue" w:cs="Helvetica Neue"/>
+          <w:sz w:val="24"/>
+          <w:szCs w:val="24"/>
+        </w:rPr>
+        <w:t>We have successfully analyzed up to 67 million read pairs (RACE-like chemistry, primer base quality masking, consensus deduplication, –</w:t>
+      </w:r>
+      <w:proofErr w:type="spellStart"/>
+      <w:r>
+        <w:rPr>
+          <w:rFonts w:ascii="Helvetica Neue" w:eastAsia="Helvetica Neue" w:hAnsi="Helvetica Neue" w:cs="Helvetica Neue"/>
+          <w:sz w:val="24"/>
+          <w:szCs w:val="24"/>
+        </w:rPr>
+        <w:t>nthreads</w:t>
+      </w:r>
+      <w:proofErr w:type="spellEnd"/>
+      <w:r>
+        <w:rPr>
+          <w:rFonts w:ascii="Helvetica Neue" w:eastAsia="Helvetica Neue" w:hAnsi="Helvetica Neue" w:cs="Helvetica Neue"/>
+          <w:sz w:val="24"/>
+          <w:szCs w:val="24"/>
+        </w:rPr>
+        <w:t xml:space="preserve"> 10), which took nearly 47 h. Consensus deduplication can take significant time and will be optimized in future versions.</w:t>
+      </w:r>
+    </w:p>
+    <w:p>
+      <w:pPr>
+        <w:rPr>
+          <w:rFonts w:ascii="Helvetica Neue" w:eastAsia="Helvetica Neue" w:hAnsi="Helvetica Neue" w:cs="Helvetica Neue"/>
+          <w:sz w:val="24"/>
+          <w:szCs w:val="24"/>
+        </w:rPr>
+      </w:pPr>
+    </w:p>
+    <w:p>
+      <w:pPr>
+        <w:rPr>
+          <w:rFonts w:ascii="Helvetica Neue" w:eastAsia="Helvetica Neue" w:hAnsi="Helvetica Neue" w:cs="Helvetica Neue"/>
+          <w:sz w:val="24"/>
+          <w:szCs w:val="24"/>
+        </w:rPr>
+      </w:pPr>
       <w:r>
         <w:rPr>
           <w:rFonts w:ascii="Helvetica Neue" w:eastAsia="Helvetica Neue" w:hAnsi="Helvetica Neue" w:cs="Helvetica Neue"/>
@@ -678,15 +1614,70 @@
           <w:szCs w:val="24"/>
           <w:u w:val="single"/>
         </w:rPr>
-        <w:t>Considerations for variant calling algorithm design)</w:t>
-      </w:r>
-      <w:r>
-        <w:rPr>
-          <w:rFonts w:ascii="Helvetica Neue" w:eastAsia="Helvetica Neue" w:hAnsi="Helvetica Neue" w:cs="Helvetica Neue"/>
-          <w:sz w:val="24"/>
-          <w:szCs w:val="24"/>
-        </w:rPr>
-        <w:t xml:space="preserve">. </w:t>
+        <w:t>Error correction model filtering</w:t>
+      </w:r>
+    </w:p>
+    <w:p>
+      <w:pPr>
+        <w:rPr>
+          <w:rFonts w:ascii="Helvetica Neue" w:eastAsia="Helvetica Neue" w:hAnsi="Helvetica Neue" w:cs="Helvetica Neue"/>
+          <w:sz w:val="24"/>
+          <w:szCs w:val="24"/>
+        </w:rPr>
+      </w:pPr>
+      <w:proofErr w:type="spellStart"/>
+      <w:r>
+        <w:rPr>
+          <w:rFonts w:ascii="Helvetica Neue" w:eastAsia="Helvetica Neue" w:hAnsi="Helvetica Neue" w:cs="Helvetica Neue"/>
+          <w:sz w:val="24"/>
+          <w:szCs w:val="24"/>
+        </w:rPr>
+        <w:t>satmut_utils</w:t>
+      </w:r>
+      <w:proofErr w:type="spellEnd"/>
+      <w:r>
+        <w:rPr>
+          <w:rFonts w:ascii="Helvetica Neue" w:eastAsia="Helvetica Neue" w:hAnsi="Helvetica Neue" w:cs="Helvetica Neue"/>
+          <w:sz w:val="24"/>
+          <w:szCs w:val="24"/>
+        </w:rPr>
+        <w:t xml:space="preserve"> call extracts numerous quality features for the mismatches comprising both SNP and MNP variant calls. That is, for MNPs, quality features are provided for each mismatch in a primary variant call. This allows filtering of MNPs composed of a true variant and an error, which should help remediate variant conversion. After application of ML models for filtering individual mismatches, the user must appropriately filter MNP variants with both true and false positive predictions. That is, if a component mismatch of a MNP call is determined to be false by the error correction model, the user must manually filter the encompassing variant call, using prior knowledge of the original variant type (di-</w:t>
+      </w:r>
+      <w:proofErr w:type="spellStart"/>
+      <w:r>
+        <w:rPr>
+          <w:rFonts w:ascii="Helvetica Neue" w:eastAsia="Helvetica Neue" w:hAnsi="Helvetica Neue" w:cs="Helvetica Neue"/>
+          <w:sz w:val="24"/>
+          <w:szCs w:val="24"/>
+        </w:rPr>
+        <w:t>nt</w:t>
+      </w:r>
+      <w:proofErr w:type="spellEnd"/>
+      <w:r>
+        <w:rPr>
+          <w:rFonts w:ascii="Helvetica Neue" w:eastAsia="Helvetica Neue" w:hAnsi="Helvetica Neue" w:cs="Helvetica Neue"/>
+          <w:sz w:val="24"/>
+          <w:szCs w:val="24"/>
+        </w:rPr>
+        <w:t xml:space="preserve"> MNP, tri-</w:t>
+      </w:r>
+      <w:proofErr w:type="spellStart"/>
+      <w:r>
+        <w:rPr>
+          <w:rFonts w:ascii="Helvetica Neue" w:eastAsia="Helvetica Neue" w:hAnsi="Helvetica Neue" w:cs="Helvetica Neue"/>
+          <w:sz w:val="24"/>
+          <w:szCs w:val="24"/>
+        </w:rPr>
+        <w:t>nt</w:t>
+      </w:r>
+      <w:proofErr w:type="spellEnd"/>
+      <w:r>
+        <w:rPr>
+          <w:rFonts w:ascii="Helvetica Neue" w:eastAsia="Helvetica Neue" w:hAnsi="Helvetica Neue" w:cs="Helvetica Neue"/>
+          <w:sz w:val="24"/>
+          <w:szCs w:val="24"/>
+        </w:rPr>
+        <w:t xml:space="preserve"> MNP) and how many mismatches were retained in the variant call after filtering.</w:t>
       </w:r>
     </w:p>
     <w:p>
@@ -714,119 +1705,51 @@
           <w:szCs w:val="24"/>
           <w:u w:val="single"/>
         </w:rPr>
-        <w:t>Time and memory consumption</w:t>
-      </w:r>
-    </w:p>
-    <w:p>
-      <w:pPr>
-        <w:rPr>
-          <w:rFonts w:ascii="Helvetica Neue" w:eastAsia="Helvetica Neue" w:hAnsi="Helvetica Neue" w:cs="Helvetica Neue"/>
-          <w:sz w:val="24"/>
-          <w:szCs w:val="24"/>
-        </w:rPr>
-      </w:pPr>
-      <w:r>
-        <w:rPr>
-          <w:rFonts w:ascii="Helvetica Neue" w:eastAsia="Helvetica Neue" w:hAnsi="Helvetica Neue" w:cs="Helvetica Neue"/>
-          <w:sz w:val="24"/>
-          <w:szCs w:val="24"/>
-        </w:rPr>
-        <w:t>6,359,057 read pairs from two amplicons analyzed with satmut_utils</w:t>
-      </w:r>
-      <w:r>
-        <w:rPr>
-          <w:rFonts w:ascii="Helvetica Neue" w:eastAsia="Helvetica Neue" w:hAnsi="Helvetica Neue" w:cs="Helvetica Neue"/>
-          <w:sz w:val="24"/>
-          <w:szCs w:val="24"/>
-        </w:rPr>
-        <w:t xml:space="preserve"> ‘call’ (with primer base quality masking, –nthreads 10) took 42 min and consumed a maximum of 142.2 Mb memory.</w:t>
-      </w:r>
-    </w:p>
-    <w:p>
-      <w:pPr>
-        <w:rPr>
-          <w:rFonts w:ascii="Helvetica Neue" w:eastAsia="Helvetica Neue" w:hAnsi="Helvetica Neue" w:cs="Helvetica Neue"/>
-          <w:sz w:val="24"/>
-          <w:szCs w:val="24"/>
-        </w:rPr>
-      </w:pPr>
-    </w:p>
-    <w:p>
-      <w:pPr>
-        <w:rPr>
-          <w:rFonts w:ascii="Helvetica Neue" w:eastAsia="Helvetica Neue" w:hAnsi="Helvetica Neue" w:cs="Helvetica Neue"/>
-          <w:sz w:val="24"/>
-          <w:szCs w:val="24"/>
-        </w:rPr>
-      </w:pPr>
-      <w:r>
-        <w:rPr>
-          <w:rFonts w:ascii="Helvetica Neue" w:eastAsia="Helvetica Neue" w:hAnsi="Helvetica Neue" w:cs="Helvetica Neue"/>
-          <w:sz w:val="24"/>
-          <w:szCs w:val="24"/>
-        </w:rPr>
-        <w:t>42,900,903 read pairs from fifteen tiles (RACE-like chemistry) analyzed with satmut_utils ‘call’ (with primer base quality masking and consensu</w:t>
-      </w:r>
-      <w:r>
-        <w:rPr>
-          <w:rFonts w:ascii="Helvetica Neue" w:eastAsia="Helvetica Neue" w:hAnsi="Helvetica Neue" w:cs="Helvetica Neue"/>
-          <w:sz w:val="24"/>
-          <w:szCs w:val="24"/>
-        </w:rPr>
-        <w:t>s deduplication, –nthreads 10) took 16 h and consumed a maximum of 165 Mb memory.</w:t>
-      </w:r>
-    </w:p>
-    <w:p>
-      <w:pPr>
-        <w:rPr>
-          <w:rFonts w:ascii="Helvetica Neue" w:eastAsia="Helvetica Neue" w:hAnsi="Helvetica Neue" w:cs="Helvetica Neue"/>
-          <w:sz w:val="24"/>
-          <w:szCs w:val="24"/>
-        </w:rPr>
-      </w:pPr>
-    </w:p>
-    <w:p>
-      <w:pPr>
-        <w:rPr>
-          <w:rFonts w:ascii="Helvetica Neue" w:eastAsia="Helvetica Neue" w:hAnsi="Helvetica Neue" w:cs="Helvetica Neue"/>
-          <w:sz w:val="24"/>
-          <w:szCs w:val="24"/>
-        </w:rPr>
-      </w:pPr>
-      <w:r>
-        <w:rPr>
-          <w:rFonts w:ascii="Helvetica Neue" w:eastAsia="Helvetica Neue" w:hAnsi="Helvetica Neue" w:cs="Helvetica Neue"/>
-          <w:sz w:val="24"/>
-          <w:szCs w:val="24"/>
-        </w:rPr>
-        <w:t xml:space="preserve">We have successfully analyzed up to 67 million read pairs (RACE-like chemistry, primer base quality masking, consensus deduplication, –nthreads 10), which took nearly 47 h. </w:t>
-      </w:r>
-      <w:r>
-        <w:rPr>
-          <w:rFonts w:ascii="Helvetica Neue" w:eastAsia="Helvetica Neue" w:hAnsi="Helvetica Neue" w:cs="Helvetica Neue"/>
-          <w:sz w:val="24"/>
-          <w:szCs w:val="24"/>
-        </w:rPr>
-        <w:t>Consensus deduplication can take significant time and will be optimized in future versions.</w:t>
-      </w:r>
-    </w:p>
-    <w:p>
-      <w:pPr>
-        <w:rPr>
-          <w:rFonts w:ascii="Helvetica Neue" w:eastAsia="Helvetica Neue" w:hAnsi="Helvetica Neue" w:cs="Helvetica Neue"/>
-          <w:sz w:val="24"/>
-          <w:szCs w:val="24"/>
-        </w:rPr>
-      </w:pPr>
-    </w:p>
-    <w:p>
-      <w:pPr>
-        <w:rPr>
-          <w:rFonts w:ascii="Helvetica Neue" w:eastAsia="Helvetica Neue" w:hAnsi="Helvetica Neue" w:cs="Helvetica Neue"/>
-          <w:sz w:val="24"/>
-          <w:szCs w:val="24"/>
-        </w:rPr>
-      </w:pPr>
+        <w:t>Caveats of error correction models</w:t>
+      </w:r>
+    </w:p>
+    <w:p>
+      <w:pPr>
+        <w:rPr>
+          <w:rFonts w:ascii="Helvetica Neue" w:eastAsia="Helvetica Neue" w:hAnsi="Helvetica Neue" w:cs="Helvetica Neue"/>
+          <w:sz w:val="24"/>
+          <w:szCs w:val="24"/>
+        </w:rPr>
+      </w:pPr>
+      <w:r>
+        <w:rPr>
+          <w:rFonts w:ascii="Helvetica Neue" w:eastAsia="Helvetica Neue" w:hAnsi="Helvetica Neue" w:cs="Helvetica Neue"/>
+          <w:sz w:val="24"/>
+          <w:szCs w:val="24"/>
+        </w:rPr>
+        <w:t xml:space="preserve">While our results suggest binary classifiers can learn error signatures in each experiment, there is a risk for bias when applying models to real data. Models trained on simulated data are unlikely to generalize on real datasets if the ‘sim’ parameters (variant frequencies, SNP/MNP composition) are not representative of the true probability distributions for real mutagenesis libraries. Furthermore, regarding the high performance of error correction models, we caution that the design rules of </w:t>
+      </w:r>
+      <w:proofErr w:type="spellStart"/>
+      <w:r>
+        <w:rPr>
+          <w:rFonts w:ascii="Helvetica Neue" w:eastAsia="Helvetica Neue" w:hAnsi="Helvetica Neue" w:cs="Helvetica Neue"/>
+          <w:sz w:val="24"/>
+          <w:szCs w:val="24"/>
+        </w:rPr>
+        <w:t>satmut_utils</w:t>
+      </w:r>
+      <w:proofErr w:type="spellEnd"/>
+      <w:r>
+        <w:rPr>
+          <w:rFonts w:ascii="Helvetica Neue" w:eastAsia="Helvetica Neue" w:hAnsi="Helvetica Neue" w:cs="Helvetica Neue"/>
+          <w:sz w:val="24"/>
+          <w:szCs w:val="24"/>
+        </w:rPr>
+        <w:t xml:space="preserve"> ‘sim’ </w:t>
+      </w:r>
+      <w:r>
+        <w:rPr>
+          <w:rFonts w:ascii="Helvetica Neue" w:eastAsia="Helvetica Neue" w:hAnsi="Helvetica Neue" w:cs="Helvetica Neue"/>
+          <w:sz w:val="24"/>
+          <w:szCs w:val="24"/>
+        </w:rPr>
+        <w:t xml:space="preserve">(see </w:t>
+      </w:r>
       <w:r>
         <w:rPr>
           <w:rFonts w:ascii="Helvetica Neue" w:eastAsia="Helvetica Neue" w:hAnsi="Helvetica Neue" w:cs="Helvetica Neue"/>
@@ -834,126 +1757,39 @@
           <w:szCs w:val="24"/>
           <w:u w:val="single"/>
         </w:rPr>
-        <w:t>Error correction model filtering</w:t>
-      </w:r>
-    </w:p>
-    <w:p>
-      <w:pPr>
-        <w:rPr>
-          <w:rFonts w:ascii="Helvetica Neue" w:eastAsia="Helvetica Neue" w:hAnsi="Helvetica Neue" w:cs="Helvetica Neue"/>
-          <w:sz w:val="24"/>
-          <w:szCs w:val="24"/>
-        </w:rPr>
-      </w:pPr>
-      <w:r>
-        <w:rPr>
-          <w:rFonts w:ascii="Helvetica Neue" w:eastAsia="Helvetica Neue" w:hAnsi="Helvetica Neue" w:cs="Helvetica Neue"/>
-          <w:sz w:val="24"/>
-          <w:szCs w:val="24"/>
-        </w:rPr>
-        <w:t>satmut_utils call extracts numerous quality features for the mismatches comprising both SNP and MNP variant calls. That is, for MNPs, quality features are provided for each mismatch in a primary variant call. This allows filtering of MNPs composed of a tru</w:t>
-      </w:r>
-      <w:r>
-        <w:rPr>
-          <w:rFonts w:ascii="Helvetica Neue" w:eastAsia="Helvetica Neue" w:hAnsi="Helvetica Neue" w:cs="Helvetica Neue"/>
-          <w:sz w:val="24"/>
-          <w:szCs w:val="24"/>
-        </w:rPr>
-        <w:t>e variant and an error, which should help remediate variant conversion. After application of ML models for filtering individual mismatches, the user must appropriately filter MNP variants with both true and false positive predictions. That is, if a compone</w:t>
-      </w:r>
-      <w:r>
-        <w:rPr>
-          <w:rFonts w:ascii="Helvetica Neue" w:eastAsia="Helvetica Neue" w:hAnsi="Helvetica Neue" w:cs="Helvetica Neue"/>
-          <w:sz w:val="24"/>
-          <w:szCs w:val="24"/>
-        </w:rPr>
-        <w:t>nt mismatch of a MNP call is determined to be false by the error correction model, the user must manually filter the encompassing variant call, using prior knowledge of the original variant type (di-nt MNP, tri-nt MNP) and how many mismatches were retained</w:t>
-      </w:r>
-      <w:r>
-        <w:rPr>
-          <w:rFonts w:ascii="Helvetica Neue" w:eastAsia="Helvetica Neue" w:hAnsi="Helvetica Neue" w:cs="Helvetica Neue"/>
-          <w:sz w:val="24"/>
-          <w:szCs w:val="24"/>
-        </w:rPr>
-        <w:t xml:space="preserve"> in the variant call after filtering.</w:t>
-      </w:r>
-    </w:p>
-    <w:p>
-      <w:pPr>
-        <w:rPr>
-          <w:rFonts w:ascii="Helvetica Neue" w:eastAsia="Helvetica Neue" w:hAnsi="Helvetica Neue" w:cs="Helvetica Neue"/>
-          <w:sz w:val="24"/>
-          <w:szCs w:val="24"/>
-        </w:rPr>
-      </w:pPr>
-    </w:p>
-    <w:p>
-      <w:pPr>
-        <w:rPr>
-          <w:rFonts w:ascii="Helvetica Neue" w:eastAsia="Helvetica Neue" w:hAnsi="Helvetica Neue" w:cs="Helvetica Neue"/>
-          <w:sz w:val="24"/>
-          <w:szCs w:val="24"/>
-          <w:u w:val="single"/>
-        </w:rPr>
-      </w:pPr>
-      <w:r>
-        <w:rPr>
-          <w:rFonts w:ascii="Helvetica Neue" w:eastAsia="Helvetica Neue" w:hAnsi="Helvetica Neue" w:cs="Helvetica Neue"/>
-          <w:sz w:val="24"/>
-          <w:szCs w:val="24"/>
-          <w:u w:val="single"/>
-        </w:rPr>
-        <w:t>Caveats of error correction models</w:t>
-      </w:r>
-    </w:p>
-    <w:p>
-      <w:pPr>
-        <w:rPr>
-          <w:rFonts w:ascii="Helvetica Neue" w:eastAsia="Helvetica Neue" w:hAnsi="Helvetica Neue" w:cs="Helvetica Neue"/>
-          <w:sz w:val="24"/>
-          <w:szCs w:val="24"/>
-        </w:rPr>
-      </w:pPr>
-      <w:r>
-        <w:rPr>
-          <w:rFonts w:ascii="Helvetica Neue" w:eastAsia="Helvetica Neue" w:hAnsi="Helvetica Neue" w:cs="Helvetica Neue"/>
-          <w:sz w:val="24"/>
-          <w:szCs w:val="24"/>
-        </w:rPr>
-        <w:t>While our results suggest binary classifiers can learn error signatures in each experiment, there is a risk for bias when applying models to real data. Models trained on simulated da</w:t>
-      </w:r>
-      <w:r>
-        <w:rPr>
-          <w:rFonts w:ascii="Helvetica Neue" w:eastAsia="Helvetica Neue" w:hAnsi="Helvetica Neue" w:cs="Helvetica Neue"/>
-          <w:sz w:val="24"/>
-          <w:szCs w:val="24"/>
-        </w:rPr>
-        <w:t>ta are unlikely to generalize on real datasets if the ‘sim’ parameters (variant frequencies, SNP/MNP composition) are not representative of the true probability distributions for real mutagenesis libraries. Furthermore, regarding the high performance of er</w:t>
-      </w:r>
-      <w:r>
-        <w:rPr>
-          <w:rFonts w:ascii="Helvetica Neue" w:eastAsia="Helvetica Neue" w:hAnsi="Helvetica Neue" w:cs="Helvetica Neue"/>
-          <w:sz w:val="24"/>
-          <w:szCs w:val="24"/>
-        </w:rPr>
-        <w:t xml:space="preserve">ror correction models, we caution that the design rules of satmut_utils ‘sim’ impose constraints on read editing (mate pair overlap, edit distance), that may be subsequently learned by downstream models. We also did not include </w:t>
-      </w:r>
-      <w:r>
-        <w:rPr>
-          <w:rFonts w:ascii="Helvetica Neue" w:eastAsia="Helvetica Neue" w:hAnsi="Helvetica Neue" w:cs="Helvetica Neue"/>
-          <w:sz w:val="24"/>
-          <w:szCs w:val="24"/>
-        </w:rPr>
-        <w:lastRenderedPageBreak/>
-        <w:t xml:space="preserve">‘sim’ hyperparameters under </w:t>
-      </w:r>
-      <w:r>
-        <w:rPr>
-          <w:rFonts w:ascii="Helvetica Neue" w:eastAsia="Helvetica Neue" w:hAnsi="Helvetica Neue" w:cs="Helvetica Neue"/>
-          <w:sz w:val="24"/>
-          <w:szCs w:val="24"/>
-        </w:rPr>
-        <w:t xml:space="preserve">the scope of cross-validation. Together, these limitations may lead to optimistic performance measures </w:t>
+        <w:t>Simulation algorithm design</w:t>
+      </w:r>
+      <w:r>
+        <w:rPr>
+          <w:rFonts w:ascii="Helvetica Neue" w:eastAsia="Helvetica Neue" w:hAnsi="Helvetica Neue" w:cs="Helvetica Neue"/>
+          <w:sz w:val="24"/>
+          <w:szCs w:val="24"/>
+        </w:rPr>
+        <w:t xml:space="preserve">) </w:t>
+      </w:r>
+      <w:r>
+        <w:rPr>
+          <w:rFonts w:ascii="Helvetica Neue" w:eastAsia="Helvetica Neue" w:hAnsi="Helvetica Neue" w:cs="Helvetica Neue"/>
+          <w:sz w:val="24"/>
+          <w:szCs w:val="24"/>
+        </w:rPr>
+        <w:t>impose constraints on read editing (mate pair overlap, edit distance</w:t>
+      </w:r>
+      <w:r>
+        <w:rPr>
+          <w:rFonts w:ascii="Helvetica Neue" w:eastAsia="Helvetica Neue" w:hAnsi="Helvetica Neue" w:cs="Helvetica Neue"/>
+          <w:sz w:val="24"/>
+          <w:szCs w:val="24"/>
+        </w:rPr>
+        <w:t>, edit buffer</w:t>
+      </w:r>
+      <w:r>
+        <w:rPr>
+          <w:rFonts w:ascii="Helvetica Neue" w:eastAsia="Helvetica Neue" w:hAnsi="Helvetica Neue" w:cs="Helvetica Neue"/>
+          <w:sz w:val="24"/>
+          <w:szCs w:val="24"/>
+        </w:rPr>
+        <w:t xml:space="preserve">), that may be subsequently learned by downstream models. We also did not include ‘sim’ hyperparameters under the scope of cross-validation. Together, these limitations may lead to optimistic performance measures </w:t>
       </w:r>
       <w:hyperlink r:id="rId9">
         <w:r>
@@ -1024,13 +1860,21 @@
           <w:rPr>
             <w:color w:val="000000"/>
           </w:rPr>
-          <w:t>1. Huang W, Li L, Myers JR, Marth GT</w:t>
-        </w:r>
-        <w:r>
-          <w:rPr>
-            <w:color w:val="000000"/>
-          </w:rPr>
-          <w:t>. ART: a next-generation sequencing read simulator. Bioinformatics. 2012;28:593–4.</w:t>
+          <w:t xml:space="preserve">1. Huang W, Li L, Myers JR, Marth GT. ART: a next-generation sequencing read simulator. Bioinformatics. </w:t>
+        </w:r>
+        <w:proofErr w:type="gramStart"/>
+        <w:r>
+          <w:rPr>
+            <w:color w:val="000000"/>
+          </w:rPr>
+          <w:t>2012;28:593</w:t>
+        </w:r>
+        <w:proofErr w:type="gramEnd"/>
+        <w:r>
+          <w:rPr>
+            <w:color w:val="000000"/>
+          </w:rPr>
+          <w:t>–4.</w:t>
         </w:r>
       </w:hyperlink>
     </w:p>
@@ -1054,7 +1898,49 @@
           <w:rPr>
             <w:color w:val="000000"/>
           </w:rPr>
-          <w:t>2. Pattnaik S, Gupta S, Rao AA, Panda B. SInC: an accurate and fast error-model based simulator for SNPs, Indels and CNVs coupled with a read generator for short-read sequence data. BMC Bioinformatics. 2014;15:40.</w:t>
+          <w:t xml:space="preserve">2. </w:t>
+        </w:r>
+        <w:proofErr w:type="spellStart"/>
+        <w:r>
+          <w:rPr>
+            <w:color w:val="000000"/>
+          </w:rPr>
+          <w:t>Pattnaik</w:t>
+        </w:r>
+        <w:proofErr w:type="spellEnd"/>
+        <w:r>
+          <w:rPr>
+            <w:color w:val="000000"/>
+          </w:rPr>
+          <w:t xml:space="preserve"> S, Gupta S, Rao AA, Panda B. </w:t>
+        </w:r>
+        <w:proofErr w:type="spellStart"/>
+        <w:r>
+          <w:rPr>
+            <w:color w:val="000000"/>
+          </w:rPr>
+          <w:t>SInC</w:t>
+        </w:r>
+        <w:proofErr w:type="spellEnd"/>
+        <w:r>
+          <w:rPr>
+            <w:color w:val="000000"/>
+          </w:rPr>
+          <w:t xml:space="preserve">: an accurate and fast error-model based simulator for SNPs, Indels and CNVs coupled with a read generator for short-read sequence data. BMC Bioinformatics. </w:t>
+        </w:r>
+        <w:proofErr w:type="gramStart"/>
+        <w:r>
+          <w:rPr>
+            <w:color w:val="000000"/>
+          </w:rPr>
+          <w:t>2014;15:40</w:t>
+        </w:r>
+        <w:proofErr w:type="gramEnd"/>
+        <w:r>
+          <w:rPr>
+            <w:color w:val="000000"/>
+          </w:rPr>
+          <w:t>.</w:t>
         </w:r>
       </w:hyperlink>
     </w:p>
@@ -1078,7 +1964,77 @@
           <w:rPr>
             <w:color w:val="000000"/>
           </w:rPr>
-          <w:t>3. Mu JC, Mohiyuddin M, Li J, Bani Asadi N, Gerstein MB, Abyzov A, et al. VarSim: a high-fidelity simulation and validation framework for high-throughput genome sequencing with cancer applications. Bioinformatics. 2015;31:1469–71.</w:t>
+          <w:t xml:space="preserve">3. Mu JC, </w:t>
+        </w:r>
+        <w:proofErr w:type="spellStart"/>
+        <w:r>
+          <w:rPr>
+            <w:color w:val="000000"/>
+          </w:rPr>
+          <w:t>Mohiyuddin</w:t>
+        </w:r>
+        <w:proofErr w:type="spellEnd"/>
+        <w:r>
+          <w:rPr>
+            <w:color w:val="000000"/>
+          </w:rPr>
+          <w:t xml:space="preserve"> M, Li J, Bani </w:t>
+        </w:r>
+        <w:proofErr w:type="spellStart"/>
+        <w:r>
+          <w:rPr>
+            <w:color w:val="000000"/>
+          </w:rPr>
+          <w:t>Asadi</w:t>
+        </w:r>
+        <w:proofErr w:type="spellEnd"/>
+        <w:r>
+          <w:rPr>
+            <w:color w:val="000000"/>
+          </w:rPr>
+          <w:t xml:space="preserve"> N, Gerstein MB, </w:t>
+        </w:r>
+        <w:proofErr w:type="spellStart"/>
+        <w:r>
+          <w:rPr>
+            <w:color w:val="000000"/>
+          </w:rPr>
+          <w:t>Abyzov</w:t>
+        </w:r>
+        <w:proofErr w:type="spellEnd"/>
+        <w:r>
+          <w:rPr>
+            <w:color w:val="000000"/>
+          </w:rPr>
+          <w:t xml:space="preserve"> A, et al. </w:t>
+        </w:r>
+        <w:proofErr w:type="spellStart"/>
+        <w:r>
+          <w:rPr>
+            <w:color w:val="000000"/>
+          </w:rPr>
+          <w:t>VarSim</w:t>
+        </w:r>
+        <w:proofErr w:type="spellEnd"/>
+        <w:r>
+          <w:rPr>
+            <w:color w:val="000000"/>
+          </w:rPr>
+          <w:t xml:space="preserve">: a high-fidelity simulation and validation framework for high-throughput genome sequencing with cancer applications. Bioinformatics. </w:t>
+        </w:r>
+        <w:proofErr w:type="gramStart"/>
+        <w:r>
+          <w:rPr>
+            <w:color w:val="000000"/>
+          </w:rPr>
+          <w:t>2015;31:1469</w:t>
+        </w:r>
+        <w:proofErr w:type="gramEnd"/>
+        <w:r>
+          <w:rPr>
+            <w:color w:val="000000"/>
+          </w:rPr>
+          <w:t>–71.</w:t>
         </w:r>
       </w:hyperlink>
     </w:p>
@@ -1102,7 +2058,77 @@
           <w:rPr>
             <w:color w:val="000000"/>
           </w:rPr>
-          <w:t>4. Stephens ZD, Hudson ME, Mainzer LS, Taschuk M, Weber MR, Iyer RK. Simulating Next-Generation Sequencing Datasets from Empirical Mutation and Sequencing Models. PLoS One. 2016;11:e0167047.</w:t>
+          <w:t xml:space="preserve">4. Stephens ZD, Hudson ME, </w:t>
+        </w:r>
+        <w:proofErr w:type="spellStart"/>
+        <w:r>
+          <w:rPr>
+            <w:color w:val="000000"/>
+          </w:rPr>
+          <w:t>Mainzer</w:t>
+        </w:r>
+        <w:proofErr w:type="spellEnd"/>
+        <w:r>
+          <w:rPr>
+            <w:color w:val="000000"/>
+          </w:rPr>
+          <w:t xml:space="preserve"> LS, </w:t>
+        </w:r>
+        <w:proofErr w:type="spellStart"/>
+        <w:r>
+          <w:rPr>
+            <w:color w:val="000000"/>
+          </w:rPr>
+          <w:t>Taschuk</w:t>
+        </w:r>
+        <w:proofErr w:type="spellEnd"/>
+        <w:r>
+          <w:rPr>
+            <w:color w:val="000000"/>
+          </w:rPr>
+          <w:t xml:space="preserve"> M, Weber MR, </w:t>
+        </w:r>
+        <w:proofErr w:type="spellStart"/>
+        <w:r>
+          <w:rPr>
+            <w:color w:val="000000"/>
+          </w:rPr>
+          <w:t>Iyer</w:t>
+        </w:r>
+        <w:proofErr w:type="spellEnd"/>
+        <w:r>
+          <w:rPr>
+            <w:color w:val="000000"/>
+          </w:rPr>
+          <w:t xml:space="preserve"> RK. Simulating Next-Generation Sequencing Datasets from Empirical Mutation and Sequencing Models. </w:t>
+        </w:r>
+        <w:proofErr w:type="spellStart"/>
+        <w:r>
+          <w:rPr>
+            <w:color w:val="000000"/>
+          </w:rPr>
+          <w:t>PLoS</w:t>
+        </w:r>
+        <w:proofErr w:type="spellEnd"/>
+        <w:r>
+          <w:rPr>
+            <w:color w:val="000000"/>
+          </w:rPr>
+          <w:t xml:space="preserve"> One. 2016;</w:t>
+        </w:r>
+        <w:proofErr w:type="gramStart"/>
+        <w:r>
+          <w:rPr>
+            <w:color w:val="000000"/>
+          </w:rPr>
+          <w:t>11:e</w:t>
+        </w:r>
+        <w:proofErr w:type="gramEnd"/>
+        <w:r>
+          <w:rPr>
+            <w:color w:val="000000"/>
+          </w:rPr>
+          <w:t>0167047.</w:t>
         </w:r>
       </w:hyperlink>
     </w:p>
@@ -1126,7 +2152,21 @@
           <w:rPr>
             <w:color w:val="000000"/>
           </w:rPr>
-          <w:t>5. Li H. A statistical framework for SNP calling, mutation discovery, association mapping and population genetical parameter estimation from sequencing data. Bioinformatics. 2011;27:2987–93.</w:t>
+          <w:t xml:space="preserve">5. Li H. A statistical framework for SNP calling, mutation discovery, association mapping and population genetical parameter estimation from sequencing data. Bioinformatics. </w:t>
+        </w:r>
+        <w:proofErr w:type="gramStart"/>
+        <w:r>
+          <w:rPr>
+            <w:color w:val="000000"/>
+          </w:rPr>
+          <w:t>2011;27:2987</w:t>
+        </w:r>
+        <w:proofErr w:type="gramEnd"/>
+        <w:r>
+          <w:rPr>
+            <w:color w:val="000000"/>
+          </w:rPr>
+          <w:t>–93.</w:t>
         </w:r>
       </w:hyperlink>
     </w:p>
@@ -1150,7 +2190,49 @@
           <w:rPr>
             <w:color w:val="000000"/>
           </w:rPr>
-          <w:t>6. Larson DE, Harris CC, Chen K, Koboldt DC, Abbott TE, Dooling DJ, et al. SomaticSniper: identification of somatic point mutations in whole genome sequencing data. Bioinformatics. 2012;28:311–7.</w:t>
+          <w:t xml:space="preserve">6. Larson DE, Harris CC, Chen K, </w:t>
+        </w:r>
+        <w:proofErr w:type="spellStart"/>
+        <w:r>
+          <w:rPr>
+            <w:color w:val="000000"/>
+          </w:rPr>
+          <w:t>Koboldt</w:t>
+        </w:r>
+        <w:proofErr w:type="spellEnd"/>
+        <w:r>
+          <w:rPr>
+            <w:color w:val="000000"/>
+          </w:rPr>
+          <w:t xml:space="preserve"> DC, Abbott TE, Dooling DJ, et al. </w:t>
+        </w:r>
+        <w:proofErr w:type="spellStart"/>
+        <w:r>
+          <w:rPr>
+            <w:color w:val="000000"/>
+          </w:rPr>
+          <w:t>SomaticSniper</w:t>
+        </w:r>
+        <w:proofErr w:type="spellEnd"/>
+        <w:r>
+          <w:rPr>
+            <w:color w:val="000000"/>
+          </w:rPr>
+          <w:t xml:space="preserve">: identification of somatic point mutations in whole genome sequencing data. Bioinformatics. </w:t>
+        </w:r>
+        <w:proofErr w:type="gramStart"/>
+        <w:r>
+          <w:rPr>
+            <w:color w:val="000000"/>
+          </w:rPr>
+          <w:t>2012;28:311</w:t>
+        </w:r>
+        <w:proofErr w:type="gramEnd"/>
+        <w:r>
+          <w:rPr>
+            <w:color w:val="000000"/>
+          </w:rPr>
+          <w:t>–7.</w:t>
         </w:r>
       </w:hyperlink>
     </w:p>
@@ -1174,7 +2256,77 @@
           <w:rPr>
             <w:color w:val="000000"/>
           </w:rPr>
-          <w:t>7. Cibulskis K, Lawrence MS, Carter SL, Sivachenko A, Jaffe D, Sougnez C, et al. Sensitive detection of somatic point mutations in impure and heterogeneous cancer samples. Nat Biotechnol. 2013;31:213–9.</w:t>
+          <w:t xml:space="preserve">7. </w:t>
+        </w:r>
+        <w:proofErr w:type="spellStart"/>
+        <w:r>
+          <w:rPr>
+            <w:color w:val="000000"/>
+          </w:rPr>
+          <w:t>Cibulskis</w:t>
+        </w:r>
+        <w:proofErr w:type="spellEnd"/>
+        <w:r>
+          <w:rPr>
+            <w:color w:val="000000"/>
+          </w:rPr>
+          <w:t xml:space="preserve"> K, Lawrence MS, Carter SL, </w:t>
+        </w:r>
+        <w:proofErr w:type="spellStart"/>
+        <w:r>
+          <w:rPr>
+            <w:color w:val="000000"/>
+          </w:rPr>
+          <w:t>Sivachenko</w:t>
+        </w:r>
+        <w:proofErr w:type="spellEnd"/>
+        <w:r>
+          <w:rPr>
+            <w:color w:val="000000"/>
+          </w:rPr>
+          <w:t xml:space="preserve"> A, Jaffe D, </w:t>
+        </w:r>
+        <w:proofErr w:type="spellStart"/>
+        <w:r>
+          <w:rPr>
+            <w:color w:val="000000"/>
+          </w:rPr>
+          <w:t>Sougnez</w:t>
+        </w:r>
+        <w:proofErr w:type="spellEnd"/>
+        <w:r>
+          <w:rPr>
+            <w:color w:val="000000"/>
+          </w:rPr>
+          <w:t xml:space="preserve"> C, et al. Sensitive detection of somatic point mutations in impure and heterogeneous cancer samples. Nat </w:t>
+        </w:r>
+        <w:proofErr w:type="spellStart"/>
+        <w:r>
+          <w:rPr>
+            <w:color w:val="000000"/>
+          </w:rPr>
+          <w:t>Biotechnol</w:t>
+        </w:r>
+        <w:proofErr w:type="spellEnd"/>
+        <w:r>
+          <w:rPr>
+            <w:color w:val="000000"/>
+          </w:rPr>
+          <w:t xml:space="preserve">. </w:t>
+        </w:r>
+        <w:proofErr w:type="gramStart"/>
+        <w:r>
+          <w:rPr>
+            <w:color w:val="000000"/>
+          </w:rPr>
+          <w:t>2013;31:213</w:t>
+        </w:r>
+        <w:proofErr w:type="gramEnd"/>
+        <w:r>
+          <w:rPr>
+            <w:color w:val="000000"/>
+          </w:rPr>
+          <w:t>–9.</w:t>
         </w:r>
       </w:hyperlink>
     </w:p>
@@ -1198,13 +2350,77 @@
           <w:rPr>
             <w:color w:val="000000"/>
           </w:rPr>
-          <w:t>8. do Valle ÍF, Giampieri E, Simonetti G, Padella A, Manfrini M, Ferrari A, et al. Optimized pipeline of MuTect and GATK tools to improve the detection of somatic single nucleotide polymorphisms in whole-exome sequencing data. BMC Bioin</w:t>
-        </w:r>
-        <w:r>
-          <w:rPr>
-            <w:color w:val="000000"/>
-          </w:rPr>
-          <w:t>formatics. 2016;17:341.</w:t>
+          <w:t xml:space="preserve">8. do Valle ÍF, </w:t>
+        </w:r>
+        <w:proofErr w:type="spellStart"/>
+        <w:r>
+          <w:rPr>
+            <w:color w:val="000000"/>
+          </w:rPr>
+          <w:t>Giampieri</w:t>
+        </w:r>
+        <w:proofErr w:type="spellEnd"/>
+        <w:r>
+          <w:rPr>
+            <w:color w:val="000000"/>
+          </w:rPr>
+          <w:t xml:space="preserve"> E, Simonetti G, </w:t>
+        </w:r>
+        <w:proofErr w:type="spellStart"/>
+        <w:r>
+          <w:rPr>
+            <w:color w:val="000000"/>
+          </w:rPr>
+          <w:t>Padella</w:t>
+        </w:r>
+        <w:proofErr w:type="spellEnd"/>
+        <w:r>
+          <w:rPr>
+            <w:color w:val="000000"/>
+          </w:rPr>
+          <w:t xml:space="preserve"> A, </w:t>
+        </w:r>
+        <w:proofErr w:type="spellStart"/>
+        <w:r>
+          <w:rPr>
+            <w:color w:val="000000"/>
+          </w:rPr>
+          <w:t>Manfrini</w:t>
+        </w:r>
+        <w:proofErr w:type="spellEnd"/>
+        <w:r>
+          <w:rPr>
+            <w:color w:val="000000"/>
+          </w:rPr>
+          <w:t xml:space="preserve"> M, Ferrari A, et al. Optimized pipeline of </w:t>
+        </w:r>
+        <w:proofErr w:type="spellStart"/>
+        <w:r>
+          <w:rPr>
+            <w:color w:val="000000"/>
+          </w:rPr>
+          <w:t>MuTect</w:t>
+        </w:r>
+        <w:proofErr w:type="spellEnd"/>
+        <w:r>
+          <w:rPr>
+            <w:color w:val="000000"/>
+          </w:rPr>
+          <w:t xml:space="preserve"> and GATK tools to improve the detection of somatic single nucleotide polymorphisms in whole-exome sequencing data. BMC Bioinformatics. </w:t>
+        </w:r>
+        <w:proofErr w:type="gramStart"/>
+        <w:r>
+          <w:rPr>
+            <w:color w:val="000000"/>
+          </w:rPr>
+          <w:t>2016;17:341</w:t>
+        </w:r>
+        <w:proofErr w:type="gramEnd"/>
+        <w:r>
+          <w:rPr>
+            <w:color w:val="000000"/>
+          </w:rPr>
+          <w:t>.</w:t>
         </w:r>
       </w:hyperlink>
     </w:p>
@@ -1228,7 +2444,49 @@
           <w:rPr>
             <w:color w:val="000000"/>
           </w:rPr>
-          <w:t>9. Kim S, Scheffler K, Halpern AL, Bekritsky MA, Noh E, Källberg M, et al. Strelka2: fast and accurate calling of germline and somatic variants. Nat Methods. 2018;15:591–4.</w:t>
+          <w:t xml:space="preserve">9. Kim S, Scheffler K, Halpern AL, </w:t>
+        </w:r>
+        <w:proofErr w:type="spellStart"/>
+        <w:r>
+          <w:rPr>
+            <w:color w:val="000000"/>
+          </w:rPr>
+          <w:t>Bekritsky</w:t>
+        </w:r>
+        <w:proofErr w:type="spellEnd"/>
+        <w:r>
+          <w:rPr>
+            <w:color w:val="000000"/>
+          </w:rPr>
+          <w:t xml:space="preserve"> MA, Noh E, </w:t>
+        </w:r>
+        <w:proofErr w:type="spellStart"/>
+        <w:r>
+          <w:rPr>
+            <w:color w:val="000000"/>
+          </w:rPr>
+          <w:t>Källberg</w:t>
+        </w:r>
+        <w:proofErr w:type="spellEnd"/>
+        <w:r>
+          <w:rPr>
+            <w:color w:val="000000"/>
+          </w:rPr>
+          <w:t xml:space="preserve"> M, et al. Strelka2: fast and accurate calling of germline and somatic variants. Nat Methods. </w:t>
+        </w:r>
+        <w:proofErr w:type="gramStart"/>
+        <w:r>
+          <w:rPr>
+            <w:color w:val="000000"/>
+          </w:rPr>
+          <w:t>2018;15:591</w:t>
+        </w:r>
+        <w:proofErr w:type="gramEnd"/>
+        <w:r>
+          <w:rPr>
+            <w:color w:val="000000"/>
+          </w:rPr>
+          <w:t>–4.</w:t>
         </w:r>
       </w:hyperlink>
     </w:p>
@@ -1252,7 +2510,77 @@
           <w:rPr>
             <w:color w:val="000000"/>
           </w:rPr>
-          <w:t>10. Narzisi G, Corvelo A, Arora K, Bergmann EA, Shah M, Musunuri R, et al. Genome-wide somatic variant calling using localized colored de Bruijn graphs. Commun Biol. 2018;1:20.</w:t>
+          <w:t xml:space="preserve">10. </w:t>
+        </w:r>
+        <w:proofErr w:type="spellStart"/>
+        <w:r>
+          <w:rPr>
+            <w:color w:val="000000"/>
+          </w:rPr>
+          <w:t>Narzisi</w:t>
+        </w:r>
+        <w:proofErr w:type="spellEnd"/>
+        <w:r>
+          <w:rPr>
+            <w:color w:val="000000"/>
+          </w:rPr>
+          <w:t xml:space="preserve"> G, </w:t>
+        </w:r>
+        <w:proofErr w:type="spellStart"/>
+        <w:r>
+          <w:rPr>
+            <w:color w:val="000000"/>
+          </w:rPr>
+          <w:t>Corvelo</w:t>
+        </w:r>
+        <w:proofErr w:type="spellEnd"/>
+        <w:r>
+          <w:rPr>
+            <w:color w:val="000000"/>
+          </w:rPr>
+          <w:t xml:space="preserve"> A, Arora K, Bergmann EA, Shah M, </w:t>
+        </w:r>
+        <w:proofErr w:type="spellStart"/>
+        <w:r>
+          <w:rPr>
+            <w:color w:val="000000"/>
+          </w:rPr>
+          <w:t>Musunuri</w:t>
+        </w:r>
+        <w:proofErr w:type="spellEnd"/>
+        <w:r>
+          <w:rPr>
+            <w:color w:val="000000"/>
+          </w:rPr>
+          <w:t xml:space="preserve"> R, et al. Genome-wide somatic variant calling using localized colored de Bruijn graphs. </w:t>
+        </w:r>
+        <w:proofErr w:type="spellStart"/>
+        <w:r>
+          <w:rPr>
+            <w:color w:val="000000"/>
+          </w:rPr>
+          <w:t>Commun</w:t>
+        </w:r>
+        <w:proofErr w:type="spellEnd"/>
+        <w:r>
+          <w:rPr>
+            <w:color w:val="000000"/>
+          </w:rPr>
+          <w:t xml:space="preserve"> Biol. </w:t>
+        </w:r>
+        <w:proofErr w:type="gramStart"/>
+        <w:r>
+          <w:rPr>
+            <w:color w:val="000000"/>
+          </w:rPr>
+          <w:t>2018;1:20</w:t>
+        </w:r>
+        <w:proofErr w:type="gramEnd"/>
+        <w:r>
+          <w:rPr>
+            <w:color w:val="000000"/>
+          </w:rPr>
+          <w:t>.</w:t>
         </w:r>
       </w:hyperlink>
     </w:p>
@@ -1276,7 +2604,21 @@
           <w:rPr>
             <w:color w:val="000000"/>
           </w:rPr>
-          <w:t>11. Xu C, Gu X, Padmanabhan R, Wu Z, Peng Q, DiCarlo J, et al. smCounter2: an accurate low-frequency variant caller for targeted sequencing data with unique molecular identifiers. Bioinformatics. 2019;35:1299–309.</w:t>
+          <w:t xml:space="preserve">11. Xu C, Gu X, Padmanabhan R, Wu Z, Peng Q, DiCarlo J, et al. smCounter2: an accurate low-frequency variant caller for targeted sequencing data with unique molecular identifiers. Bioinformatics. </w:t>
+        </w:r>
+        <w:proofErr w:type="gramStart"/>
+        <w:r>
+          <w:rPr>
+            <w:color w:val="000000"/>
+          </w:rPr>
+          <w:t>2019;35:1299</w:t>
+        </w:r>
+        <w:proofErr w:type="gramEnd"/>
+        <w:r>
+          <w:rPr>
+            <w:color w:val="000000"/>
+          </w:rPr>
+          <w:t>–309.</w:t>
         </w:r>
       </w:hyperlink>
     </w:p>
@@ -1300,7 +2642,63 @@
           <w:rPr>
             <w:color w:val="000000"/>
           </w:rPr>
-          <w:t>12. Ewing AD, Houlahan KE, Hu Y, Ellrott K, Caloian C, Yamaguchi TN, et al. Combining tumor genome simulation with crowdsourcing to benchmark somatic single-nucleotide-variant detection. Nat Methods. 2015;12:623–30.</w:t>
+          <w:t xml:space="preserve">12. Ewing AD, </w:t>
+        </w:r>
+        <w:proofErr w:type="spellStart"/>
+        <w:r>
+          <w:rPr>
+            <w:color w:val="000000"/>
+          </w:rPr>
+          <w:t>Houlahan</w:t>
+        </w:r>
+        <w:proofErr w:type="spellEnd"/>
+        <w:r>
+          <w:rPr>
+            <w:color w:val="000000"/>
+          </w:rPr>
+          <w:t xml:space="preserve"> KE, Hu Y, </w:t>
+        </w:r>
+        <w:proofErr w:type="spellStart"/>
+        <w:r>
+          <w:rPr>
+            <w:color w:val="000000"/>
+          </w:rPr>
+          <w:t>Ellrott</w:t>
+        </w:r>
+        <w:proofErr w:type="spellEnd"/>
+        <w:r>
+          <w:rPr>
+            <w:color w:val="000000"/>
+          </w:rPr>
+          <w:t xml:space="preserve"> K, </w:t>
+        </w:r>
+        <w:proofErr w:type="spellStart"/>
+        <w:r>
+          <w:rPr>
+            <w:color w:val="000000"/>
+          </w:rPr>
+          <w:t>Caloian</w:t>
+        </w:r>
+        <w:proofErr w:type="spellEnd"/>
+        <w:r>
+          <w:rPr>
+            <w:color w:val="000000"/>
+          </w:rPr>
+          <w:t xml:space="preserve"> C, Yamaguchi TN, et al. Combining tumor genome simulation with crowdsourcing to benchmark somatic single-nucleotide-variant detection. Nat Methods. </w:t>
+        </w:r>
+        <w:proofErr w:type="gramStart"/>
+        <w:r>
+          <w:rPr>
+            <w:color w:val="000000"/>
+          </w:rPr>
+          <w:t>2015;12:623</w:t>
+        </w:r>
+        <w:proofErr w:type="gramEnd"/>
+        <w:r>
+          <w:rPr>
+            <w:color w:val="000000"/>
+          </w:rPr>
+          <w:t>–30.</w:t>
         </w:r>
       </w:hyperlink>
     </w:p>
@@ -1324,14 +2722,49 @@
           <w:rPr>
             <w:color w:val="000000"/>
           </w:rPr>
-          <w:t xml:space="preserve">13. Weile J, Sun S, Cote AG, Knapp J, Verby M, Mellor JC, et al. A framework for exhaustively </w:t>
-        </w:r>
-        <w:r>
-          <w:rPr>
-            <w:color w:val="000000"/>
-          </w:rPr>
-          <w:lastRenderedPageBreak/>
-          <w:t>mapping functional missense variants. Mol Syst Biol. 2017;13:957.</w:t>
+          <w:t xml:space="preserve">13. </w:t>
+        </w:r>
+        <w:proofErr w:type="spellStart"/>
+        <w:r>
+          <w:rPr>
+            <w:color w:val="000000"/>
+          </w:rPr>
+          <w:t>Weile</w:t>
+        </w:r>
+        <w:proofErr w:type="spellEnd"/>
+        <w:r>
+          <w:rPr>
+            <w:color w:val="000000"/>
+          </w:rPr>
+          <w:t xml:space="preserve"> J, Sun S, Cote AG, Knapp J, </w:t>
+        </w:r>
+        <w:proofErr w:type="spellStart"/>
+        <w:r>
+          <w:rPr>
+            <w:color w:val="000000"/>
+          </w:rPr>
+          <w:t>Verby</w:t>
+        </w:r>
+        <w:proofErr w:type="spellEnd"/>
+        <w:r>
+          <w:rPr>
+            <w:color w:val="000000"/>
+          </w:rPr>
+          <w:t xml:space="preserve"> M, Mellor JC, et al. A framework for exhaustively mapping functional missense variants. Mol Syst Biol. </w:t>
+        </w:r>
+        <w:proofErr w:type="gramStart"/>
+        <w:r>
+          <w:rPr>
+            <w:color w:val="000000"/>
+          </w:rPr>
+          <w:t>2017;13:957</w:t>
+        </w:r>
+        <w:proofErr w:type="gramEnd"/>
+        <w:r>
+          <w:rPr>
+            <w:color w:val="000000"/>
+          </w:rPr>
+          <w:t>.</w:t>
         </w:r>
       </w:hyperlink>
     </w:p>
@@ -1355,7 +2788,21 @@
           <w:rPr>
             <w:color w:val="000000"/>
           </w:rPr>
-          <w:t>14. Cawley GC, Talbot NLC. On over-fitting in model selection and subsequent selection bias in performance evaluation. J Mach Learn Res. JMLR. org; 2010;11:2079–107.</w:t>
+          <w:t xml:space="preserve">14. Cawley GC, Talbot NLC. On over-fitting in model selection and subsequent selection bias in performance evaluation. J Mach Learn Res. JMLR. org; </w:t>
+        </w:r>
+        <w:proofErr w:type="gramStart"/>
+        <w:r>
+          <w:rPr>
+            <w:color w:val="000000"/>
+          </w:rPr>
+          <w:t>2010;11:2079</w:t>
+        </w:r>
+        <w:proofErr w:type="gramEnd"/>
+        <w:r>
+          <w:rPr>
+            <w:color w:val="000000"/>
+          </w:rPr>
+          <w:t>–107.</w:t>
         </w:r>
       </w:hyperlink>
     </w:p>

</xml_diff>

<commit_message>
IH 25APR2022 added more detail to Benchmarking considerations section.
</commit_message>
<xml_diff>
--- a/additional_files/Additional file 1.docx
+++ b/additional_files/Additional file 1.docx
@@ -497,7 +497,23 @@
           <w:sz w:val="24"/>
           <w:szCs w:val="24"/>
         </w:rPr>
-        <w:t xml:space="preserve"> called (depending on the variant calling algorithm).</w:t>
+        <w:t xml:space="preserve"> called</w:t>
+      </w:r>
+      <w:r>
+        <w:rPr>
+          <w:rFonts w:ascii="Helvetica Neue" w:eastAsia="Helvetica Neue" w:hAnsi="Helvetica Neue" w:cs="Helvetica Neue"/>
+          <w:sz w:val="24"/>
+          <w:szCs w:val="24"/>
+        </w:rPr>
+        <w:t xml:space="preserve"> (</w:t>
+      </w:r>
+      <w:r>
+        <w:rPr>
+          <w:rFonts w:ascii="Helvetica Neue" w:eastAsia="Helvetica Neue" w:hAnsi="Helvetica Neue" w:cs="Helvetica Neue"/>
+          <w:sz w:val="24"/>
+          <w:szCs w:val="24"/>
+        </w:rPr>
+        <w:t>depending on the variant calling algorithm).</w:t>
       </w:r>
       <w:r>
         <w:rPr>
@@ -565,7 +581,23 @@
           <w:sz w:val="24"/>
           <w:szCs w:val="24"/>
         </w:rPr>
-        <w:t xml:space="preserve"> composed of one true mismatch and one error</w:t>
+        <w:t xml:space="preserve"> composed of </w:t>
+      </w:r>
+      <w:r>
+        <w:rPr>
+          <w:rFonts w:ascii="Helvetica Neue" w:eastAsia="Helvetica Neue" w:hAnsi="Helvetica Neue" w:cs="Helvetica Neue"/>
+          <w:sz w:val="24"/>
+          <w:szCs w:val="24"/>
+        </w:rPr>
+        <w:t>the true SNP</w:t>
+      </w:r>
+      <w:r>
+        <w:rPr>
+          <w:rFonts w:ascii="Helvetica Neue" w:eastAsia="Helvetica Neue" w:hAnsi="Helvetica Neue" w:cs="Helvetica Neue"/>
+          <w:sz w:val="24"/>
+          <w:szCs w:val="24"/>
+        </w:rPr>
+        <w:t xml:space="preserve"> and one error</w:t>
       </w:r>
       <w:r>
         <w:rPr>
@@ -575,6 +607,32 @@
         </w:rPr>
         <w:t>).</w:t>
       </w:r>
+      <w:r>
+        <w:rPr>
+          <w:rFonts w:ascii="Helvetica Neue" w:eastAsia="Helvetica Neue" w:hAnsi="Helvetica Neue" w:cs="Helvetica Neue"/>
+          <w:sz w:val="24"/>
+          <w:szCs w:val="24"/>
+        </w:rPr>
+        <w:t xml:space="preserve"> Similar control of which reads are edited is also provided by the –</w:t>
+      </w:r>
+      <w:proofErr w:type="spellStart"/>
+      <w:r>
+        <w:rPr>
+          <w:rFonts w:ascii="Helvetica Neue" w:eastAsia="Helvetica Neue" w:hAnsi="Helvetica Neue" w:cs="Helvetica Neue"/>
+          <w:sz w:val="24"/>
+          <w:szCs w:val="24"/>
+        </w:rPr>
+        <w:t>max_nm</w:t>
+      </w:r>
+      <w:proofErr w:type="spellEnd"/>
+      <w:r>
+        <w:rPr>
+          <w:rFonts w:ascii="Helvetica Neue" w:eastAsia="Helvetica Neue" w:hAnsi="Helvetica Neue" w:cs="Helvetica Neue"/>
+          <w:sz w:val="24"/>
+          <w:szCs w:val="24"/>
+        </w:rPr>
+        <w:t xml:space="preserve"> argument. If at least one read of a pair has an edit distance greater than the max edit distance, the pair is disqualified for editing.</w:t>
+      </w:r>
     </w:p>
     <w:p>
       <w:pPr>
@@ -670,63 +728,63 @@
           <w:sz w:val="24"/>
           <w:szCs w:val="24"/>
         </w:rPr>
-        <w:t xml:space="preserve"> of consensus deduplication. To do this, reads must be grouped by </w:t>
-      </w:r>
-      <w:r>
-        <w:rPr>
-          <w:rFonts w:ascii="Helvetica Neue" w:eastAsia="Helvetica Neue" w:hAnsi="Helvetica Neue" w:cs="Helvetica Neue"/>
-          <w:sz w:val="24"/>
-          <w:szCs w:val="24"/>
-        </w:rPr>
-        <w:t xml:space="preserve">unique molecular index (UMI) </w:t>
-      </w:r>
-      <w:r>
-        <w:rPr>
-          <w:rFonts w:ascii="Helvetica Neue" w:eastAsia="Helvetica Neue" w:hAnsi="Helvetica Neue" w:cs="Helvetica Neue"/>
-          <w:sz w:val="24"/>
-          <w:szCs w:val="24"/>
-        </w:rPr>
-        <w:t>prior to simulation, and then the ‘sim’ workflow would need to make use of this information to ensure that all duplicates within a UMI group are edited. (Otherwise, the variant is not retained in the consensus). Additionally, the number of read pairs to edit- determined from the configured variant frequency- would be different for deduplicated and non-deduplicated alignments and would not be comparable between the two</w:t>
-      </w:r>
-      <w:r>
-        <w:rPr>
-          <w:rFonts w:ascii="Helvetica Neue" w:eastAsia="Helvetica Neue" w:hAnsi="Helvetica Neue" w:cs="Helvetica Neue"/>
-          <w:sz w:val="24"/>
-          <w:szCs w:val="24"/>
-        </w:rPr>
-        <w:t xml:space="preserve">; this is due to </w:t>
-      </w:r>
-      <w:r>
-        <w:rPr>
-          <w:rFonts w:ascii="Helvetica Neue" w:eastAsia="Helvetica Neue" w:hAnsi="Helvetica Neue" w:cs="Helvetica Neue"/>
-          <w:sz w:val="24"/>
-          <w:szCs w:val="24"/>
-        </w:rPr>
-        <w:t>deduplication effects on local coverage depth</w:t>
-      </w:r>
-      <w:r>
-        <w:rPr>
-          <w:rFonts w:ascii="Helvetica Neue" w:eastAsia="Helvetica Neue" w:hAnsi="Helvetica Neue" w:cs="Helvetica Neue"/>
-          <w:sz w:val="24"/>
-          <w:szCs w:val="24"/>
-        </w:rPr>
-        <w:t>, which modulate the frequency of the variant</w:t>
-      </w:r>
-      <w:r>
-        <w:rPr>
-          <w:rFonts w:ascii="Helvetica Neue" w:eastAsia="Helvetica Neue" w:hAnsi="Helvetica Neue" w:cs="Helvetica Neue"/>
-          <w:sz w:val="24"/>
-          <w:szCs w:val="24"/>
-        </w:rPr>
-        <w:t xml:space="preserve">. Thus, the requirements to properly simulate variants to measure the improvement of consensus deduplication pose challenges </w:t>
-      </w:r>
-      <w:r>
-        <w:rPr>
-          <w:rFonts w:ascii="Helvetica Neue" w:eastAsia="Helvetica Neue" w:hAnsi="Helvetica Neue" w:cs="Helvetica Neue"/>
-          <w:sz w:val="24"/>
-          <w:szCs w:val="24"/>
-        </w:rPr>
-        <w:t>that preclude its support</w:t>
+        <w:t xml:space="preserve"> of consensus deduplication. To do this, reads must be grouped by unique molecular index (UMI) prior to simulation, and then the ‘sim’ workflow would need to make use of this information to ensure that all duplicates within a UMI group are edited. (Otherwise, the variant is not retained in the consensus). </w:t>
+      </w:r>
+      <w:r>
+        <w:rPr>
+          <w:rFonts w:ascii="Helvetica Neue" w:eastAsia="Helvetica Neue" w:hAnsi="Helvetica Neue" w:cs="Helvetica Neue"/>
+          <w:sz w:val="24"/>
+          <w:szCs w:val="24"/>
+        </w:rPr>
+        <w:t>In summary</w:t>
+      </w:r>
+      <w:r>
+        <w:rPr>
+          <w:rFonts w:ascii="Helvetica Neue" w:eastAsia="Helvetica Neue" w:hAnsi="Helvetica Neue" w:cs="Helvetica Neue"/>
+          <w:sz w:val="24"/>
+          <w:szCs w:val="24"/>
+        </w:rPr>
+        <w:t xml:space="preserve">, the requirements to properly simulate variants to measure the improvement of consensus deduplication pose </w:t>
+      </w:r>
+      <w:r>
+        <w:rPr>
+          <w:rFonts w:ascii="Helvetica Neue" w:eastAsia="Helvetica Neue" w:hAnsi="Helvetica Neue" w:cs="Helvetica Neue"/>
+          <w:sz w:val="24"/>
+          <w:szCs w:val="24"/>
+        </w:rPr>
+        <w:t>significant c</w:t>
+      </w:r>
+      <w:r>
+        <w:rPr>
+          <w:rFonts w:ascii="Helvetica Neue" w:eastAsia="Helvetica Neue" w:hAnsi="Helvetica Neue" w:cs="Helvetica Neue"/>
+          <w:sz w:val="24"/>
+          <w:szCs w:val="24"/>
+        </w:rPr>
+        <w:t xml:space="preserve">hallenges </w:t>
+      </w:r>
+      <w:r>
+        <w:rPr>
+          <w:rFonts w:ascii="Helvetica Neue" w:eastAsia="Helvetica Neue" w:hAnsi="Helvetica Neue" w:cs="Helvetica Neue"/>
+          <w:sz w:val="24"/>
+          <w:szCs w:val="24"/>
+        </w:rPr>
+        <w:t xml:space="preserve">that preclude its </w:t>
+      </w:r>
+      <w:r>
+        <w:rPr>
+          <w:rFonts w:ascii="Helvetica Neue" w:eastAsia="Helvetica Neue" w:hAnsi="Helvetica Neue" w:cs="Helvetica Neue"/>
+          <w:sz w:val="24"/>
+          <w:szCs w:val="24"/>
+        </w:rPr>
+        <w:t xml:space="preserve">current </w:t>
+      </w:r>
+      <w:r>
+        <w:rPr>
+          <w:rFonts w:ascii="Helvetica Neue" w:eastAsia="Helvetica Neue" w:hAnsi="Helvetica Neue" w:cs="Helvetica Neue"/>
+          <w:sz w:val="24"/>
+          <w:szCs w:val="24"/>
+        </w:rPr>
+        <w:t>support</w:t>
       </w:r>
       <w:r>
         <w:rPr>
@@ -766,15 +824,55 @@
           <w:sz w:val="24"/>
           <w:szCs w:val="24"/>
         </w:rPr>
-        <w:t>o measure performance gains</w:t>
-      </w:r>
-      <w:r>
-        <w:rPr>
-          <w:rFonts w:ascii="Helvetica Neue" w:eastAsia="Helvetica Neue" w:hAnsi="Helvetica Neue" w:cs="Helvetica Neue"/>
-          <w:sz w:val="24"/>
-          <w:szCs w:val="24"/>
-        </w:rPr>
-        <w:t xml:space="preserve"> from deduplication.</w:t>
+        <w:t xml:space="preserve">o measure </w:t>
+      </w:r>
+      <w:r>
+        <w:rPr>
+          <w:rFonts w:ascii="Helvetica Neue" w:eastAsia="Helvetica Neue" w:hAnsi="Helvetica Neue" w:cs="Helvetica Neue"/>
+          <w:sz w:val="24"/>
+          <w:szCs w:val="24"/>
+        </w:rPr>
+        <w:t xml:space="preserve">the </w:t>
+      </w:r>
+      <w:r>
+        <w:rPr>
+          <w:rFonts w:ascii="Helvetica Neue" w:eastAsia="Helvetica Neue" w:hAnsi="Helvetica Neue" w:cs="Helvetica Neue"/>
+          <w:sz w:val="24"/>
+          <w:szCs w:val="24"/>
+        </w:rPr>
+        <w:t xml:space="preserve">performance </w:t>
+      </w:r>
+      <w:r>
+        <w:rPr>
+          <w:rFonts w:ascii="Helvetica Neue" w:eastAsia="Helvetica Neue" w:hAnsi="Helvetica Neue" w:cs="Helvetica Neue"/>
+          <w:sz w:val="24"/>
+          <w:szCs w:val="24"/>
+        </w:rPr>
+        <w:t>improvement</w:t>
+      </w:r>
+      <w:r>
+        <w:rPr>
+          <w:rFonts w:ascii="Helvetica Neue" w:eastAsia="Helvetica Neue" w:hAnsi="Helvetica Neue" w:cs="Helvetica Neue"/>
+          <w:sz w:val="24"/>
+          <w:szCs w:val="24"/>
+        </w:rPr>
+        <w:t xml:space="preserve"> </w:t>
+      </w:r>
+      <w:r>
+        <w:rPr>
+          <w:rFonts w:ascii="Helvetica Neue" w:eastAsia="Helvetica Neue" w:hAnsi="Helvetica Neue" w:cs="Helvetica Neue"/>
+          <w:sz w:val="24"/>
+          <w:szCs w:val="24"/>
+        </w:rPr>
+        <w:t>of</w:t>
+      </w:r>
+      <w:r>
+        <w:rPr>
+          <w:rFonts w:ascii="Helvetica Neue" w:eastAsia="Helvetica Neue" w:hAnsi="Helvetica Neue" w:cs="Helvetica Neue"/>
+          <w:sz w:val="24"/>
+          <w:szCs w:val="24"/>
+        </w:rPr>
+        <w:t xml:space="preserve"> deduplication.</w:t>
       </w:r>
     </w:p>
     <w:p>
@@ -819,25 +917,23 @@
           <w:sz w:val="24"/>
           <w:szCs w:val="24"/>
         </w:rPr>
-        <w:t>A primary consideration for the algorithmic design of a MAVE variant caller is how to implement MNP calling. Specifically, should MNP calls be made across the entire read or confined to a smaller window? The downside of imposing no window constraint is that mismatches spanning greater than a small window are more likely to be false positives due to variant conversion. When simulating MNPs with large spans (haplotypes</w:t>
-      </w:r>
-      <w:proofErr w:type="gramStart"/>
-      <w:r>
-        <w:rPr>
-          <w:rFonts w:ascii="Helvetica Neue" w:eastAsia="Helvetica Neue" w:hAnsi="Helvetica Neue" w:cs="Helvetica Neue"/>
-          <w:sz w:val="24"/>
-          <w:szCs w:val="24"/>
-        </w:rPr>
-        <w:t>), and</w:t>
-      </w:r>
-      <w:proofErr w:type="gramEnd"/>
-      <w:r>
-        <w:rPr>
-          <w:rFonts w:ascii="Helvetica Neue" w:eastAsia="Helvetica Neue" w:hAnsi="Helvetica Neue" w:cs="Helvetica Neue"/>
-          <w:sz w:val="24"/>
-          <w:szCs w:val="24"/>
-        </w:rPr>
-        <w:t xml:space="preserve"> calling variants with a prototype algorithm that does not require mismatches to be within a span/window of 3 </w:t>
+        <w:t>A primary consideration for the algorithmic design of a MAVE variant caller is how to implement MNP calling. Specifically, should MNP calls be made across the entire read or confined to a smaller window? The downside of imposing no window constraint is that mismatches spanning greater than a small window are more likely to be false positives due to variant conversion. When simulating MNPs with large spans (haplotypes)</w:t>
+      </w:r>
+      <w:r>
+        <w:rPr>
+          <w:rFonts w:ascii="Helvetica Neue" w:eastAsia="Helvetica Neue" w:hAnsi="Helvetica Neue" w:cs="Helvetica Neue"/>
+          <w:sz w:val="24"/>
+          <w:szCs w:val="24"/>
+        </w:rPr>
+        <w:t xml:space="preserve"> </w:t>
+      </w:r>
+      <w:r>
+        <w:rPr>
+          <w:rFonts w:ascii="Helvetica Neue" w:eastAsia="Helvetica Neue" w:hAnsi="Helvetica Neue" w:cs="Helvetica Neue"/>
+          <w:sz w:val="24"/>
+          <w:szCs w:val="24"/>
+        </w:rPr>
+        <w:t xml:space="preserve">and calling variants with a prototype algorithm that does not require mismatches to be within a span/window of 3 </w:t>
       </w:r>
       <w:proofErr w:type="spellStart"/>
       <w:r>
@@ -954,25 +1050,7 @@
             <w:sz w:val="24"/>
             <w:szCs w:val="24"/>
           </w:rPr>
-          <w:t>[</w:t>
-        </w:r>
-        <w:r>
-          <w:rPr>
-            <w:rFonts w:ascii="Helvetica Neue" w:eastAsia="Helvetica Neue" w:hAnsi="Helvetica Neue" w:cs="Helvetica Neue"/>
-            <w:color w:val="000000"/>
-            <w:sz w:val="24"/>
-            <w:szCs w:val="24"/>
-          </w:rPr>
-          <w:t>1</w:t>
-        </w:r>
-        <w:r>
-          <w:rPr>
-            <w:rFonts w:ascii="Helvetica Neue" w:eastAsia="Helvetica Neue" w:hAnsi="Helvetica Neue" w:cs="Helvetica Neue"/>
-            <w:color w:val="000000"/>
-            <w:sz w:val="24"/>
-            <w:szCs w:val="24"/>
-          </w:rPr>
-          <w:t>3]</w:t>
+          <w:t>[13]</w:t>
         </w:r>
       </w:hyperlink>
       <w:r>
@@ -1061,15 +1139,7 @@
           <w:sz w:val="24"/>
           <w:szCs w:val="24"/>
         </w:rPr>
-        <w:t>Finally</w:t>
-      </w:r>
-      <w:r>
-        <w:rPr>
-          <w:rFonts w:ascii="Helvetica Neue" w:eastAsia="Helvetica Neue" w:hAnsi="Helvetica Neue" w:cs="Helvetica Neue"/>
-          <w:sz w:val="24"/>
-          <w:szCs w:val="24"/>
-        </w:rPr>
-        <w:t xml:space="preserve">, while </w:t>
+        <w:t xml:space="preserve">Finally, while </w:t>
       </w:r>
       <w:proofErr w:type="spellStart"/>
       <w:r>
@@ -1087,6 +1157,299 @@
           <w:sz w:val="24"/>
           <w:szCs w:val="24"/>
         </w:rPr>
+        <w:t xml:space="preserve"> (insertion and deletion) rates may be predictive of library preparation or sequencing failure, the </w:t>
+      </w:r>
+      <w:proofErr w:type="spellStart"/>
+      <w:r>
+        <w:rPr>
+          <w:rFonts w:ascii="Helvetica Neue" w:eastAsia="Helvetica Neue" w:hAnsi="Helvetica Neue" w:cs="Helvetica Neue"/>
+          <w:sz w:val="24"/>
+          <w:szCs w:val="24"/>
+        </w:rPr>
+        <w:t>satmut_utils</w:t>
+      </w:r>
+      <w:proofErr w:type="spellEnd"/>
+      <w:r>
+        <w:rPr>
+          <w:rFonts w:ascii="Helvetica Neue" w:eastAsia="Helvetica Neue" w:hAnsi="Helvetica Neue" w:cs="Helvetica Neue"/>
+          <w:sz w:val="24"/>
+          <w:szCs w:val="24"/>
+        </w:rPr>
+        <w:t xml:space="preserve"> workflow does not filter out reads with </w:t>
+      </w:r>
+      <w:proofErr w:type="spellStart"/>
+      <w:r>
+        <w:rPr>
+          <w:rFonts w:ascii="Helvetica Neue" w:eastAsia="Helvetica Neue" w:hAnsi="Helvetica Neue" w:cs="Helvetica Neue"/>
+          <w:sz w:val="24"/>
+          <w:szCs w:val="24"/>
+        </w:rPr>
+        <w:t>InDels</w:t>
+      </w:r>
+      <w:proofErr w:type="spellEnd"/>
+      <w:r>
+        <w:rPr>
+          <w:rFonts w:ascii="Helvetica Neue" w:eastAsia="Helvetica Neue" w:hAnsi="Helvetica Neue" w:cs="Helvetica Neue"/>
+          <w:sz w:val="24"/>
+          <w:szCs w:val="24"/>
+        </w:rPr>
+        <w:t xml:space="preserve">, as do dms_tools2 and Enrich2. That is, variant calls may still be made from a read pair even if there is a small </w:t>
+      </w:r>
+      <w:proofErr w:type="spellStart"/>
+      <w:r>
+        <w:rPr>
+          <w:rFonts w:ascii="Helvetica Neue" w:eastAsia="Helvetica Neue" w:hAnsi="Helvetica Neue" w:cs="Helvetica Neue"/>
+          <w:sz w:val="24"/>
+          <w:szCs w:val="24"/>
+        </w:rPr>
+        <w:t>InDel</w:t>
+      </w:r>
+      <w:proofErr w:type="spellEnd"/>
+      <w:r>
+        <w:rPr>
+          <w:rFonts w:ascii="Helvetica Neue" w:eastAsia="Helvetica Neue" w:hAnsi="Helvetica Neue" w:cs="Helvetica Neue"/>
+          <w:sz w:val="24"/>
+          <w:szCs w:val="24"/>
+        </w:rPr>
+        <w:t xml:space="preserve"> somewhere else in the read(s).</w:t>
+      </w:r>
+    </w:p>
+    <w:p>
+      <w:pPr>
+        <w:rPr>
+          <w:rFonts w:ascii="Helvetica Neue" w:eastAsia="Helvetica Neue" w:hAnsi="Helvetica Neue" w:cs="Helvetica Neue"/>
+          <w:sz w:val="24"/>
+          <w:szCs w:val="24"/>
+        </w:rPr>
+      </w:pPr>
+    </w:p>
+    <w:p>
+      <w:pPr>
+        <w:rPr>
+          <w:rFonts w:ascii="Helvetica Neue" w:eastAsia="Helvetica Neue" w:hAnsi="Helvetica Neue" w:cs="Helvetica Neue"/>
+          <w:sz w:val="24"/>
+          <w:szCs w:val="24"/>
+          <w:u w:val="single"/>
+        </w:rPr>
+      </w:pPr>
+      <w:r>
+        <w:rPr>
+          <w:rFonts w:ascii="Helvetica Neue" w:eastAsia="Helvetica Neue" w:hAnsi="Helvetica Neue" w:cs="Helvetica Neue"/>
+          <w:sz w:val="24"/>
+          <w:szCs w:val="24"/>
+          <w:u w:val="single"/>
+        </w:rPr>
+        <w:t>Benchmarking considerations</w:t>
+      </w:r>
+    </w:p>
+    <w:p>
+      <w:pPr>
+        <w:rPr>
+          <w:rFonts w:ascii="Helvetica Neue" w:eastAsia="Helvetica Neue" w:hAnsi="Helvetica Neue" w:cs="Helvetica Neue"/>
+          <w:sz w:val="24"/>
+          <w:szCs w:val="24"/>
+        </w:rPr>
+      </w:pPr>
+      <w:r>
+        <w:rPr>
+          <w:rFonts w:ascii="Helvetica Neue" w:eastAsia="Helvetica Neue" w:hAnsi="Helvetica Neue" w:cs="Helvetica Neue"/>
+          <w:sz w:val="24"/>
+          <w:szCs w:val="24"/>
+        </w:rPr>
+        <w:t xml:space="preserve">We expect that the lack of benchmarking from prior MAVE variant callers is due to difficulty of configuration and specific constraints on input data. For example, to successfully benchmark against Enrich2 and dms_tools2, we wrote a script to 1) filter reads containing </w:t>
+      </w:r>
+      <w:proofErr w:type="spellStart"/>
+      <w:r>
+        <w:rPr>
+          <w:rFonts w:ascii="Helvetica Neue" w:eastAsia="Helvetica Neue" w:hAnsi="Helvetica Neue" w:cs="Helvetica Neue"/>
+          <w:sz w:val="24"/>
+          <w:szCs w:val="24"/>
+        </w:rPr>
+        <w:t>InDels</w:t>
+      </w:r>
+      <w:proofErr w:type="spellEnd"/>
+      <w:r>
+        <w:rPr>
+          <w:rFonts w:ascii="Helvetica Neue" w:eastAsia="Helvetica Neue" w:hAnsi="Helvetica Neue" w:cs="Helvetica Neue"/>
+          <w:sz w:val="24"/>
+          <w:szCs w:val="24"/>
+        </w:rPr>
+        <w:t xml:space="preserve">, 2) make reads flush with codons by trimming and/or appending reference sequence, and 3) add barcodes/UMIs to the 5’ end of each read. </w:t>
+      </w:r>
+      <w:r>
+        <w:rPr>
+          <w:rFonts w:ascii="Helvetica Neue" w:eastAsia="Helvetica Neue" w:hAnsi="Helvetica Neue" w:cs="Helvetica Neue"/>
+          <w:sz w:val="24"/>
+          <w:szCs w:val="24"/>
+        </w:rPr>
+        <w:t xml:space="preserve">We used the same filtered alignments for simulation and benchmarking of all variant callers, with the exception that we added 12 </w:t>
+      </w:r>
+      <w:proofErr w:type="spellStart"/>
+      <w:r>
+        <w:rPr>
+          <w:rFonts w:ascii="Helvetica Neue" w:eastAsia="Helvetica Neue" w:hAnsi="Helvetica Neue" w:cs="Helvetica Neue"/>
+          <w:sz w:val="24"/>
+          <w:szCs w:val="24"/>
+        </w:rPr>
+        <w:t>nt</w:t>
+      </w:r>
+      <w:proofErr w:type="spellEnd"/>
+      <w:r>
+        <w:rPr>
+          <w:rFonts w:ascii="Helvetica Neue" w:eastAsia="Helvetica Neue" w:hAnsi="Helvetica Neue" w:cs="Helvetica Neue"/>
+          <w:sz w:val="24"/>
+          <w:szCs w:val="24"/>
+        </w:rPr>
+        <w:t xml:space="preserve"> barcodes </w:t>
+      </w:r>
+      <w:r>
+        <w:rPr>
+          <w:rFonts w:ascii="Helvetica Neue" w:eastAsia="Helvetica Neue" w:hAnsi="Helvetica Neue" w:cs="Helvetica Neue"/>
+          <w:sz w:val="24"/>
+          <w:szCs w:val="24"/>
+        </w:rPr>
+        <w:t xml:space="preserve">to each read </w:t>
+      </w:r>
+      <w:r>
+        <w:rPr>
+          <w:rFonts w:ascii="Helvetica Neue" w:eastAsia="Helvetica Neue" w:hAnsi="Helvetica Neue" w:cs="Helvetica Neue"/>
+          <w:sz w:val="24"/>
+          <w:szCs w:val="24"/>
+        </w:rPr>
+        <w:t>for dms_tools2</w:t>
+      </w:r>
+      <w:r>
+        <w:rPr>
+          <w:rFonts w:ascii="Helvetica Neue" w:eastAsia="Helvetica Neue" w:hAnsi="Helvetica Neue" w:cs="Helvetica Neue"/>
+          <w:sz w:val="24"/>
+          <w:szCs w:val="24"/>
+        </w:rPr>
+        <w:t xml:space="preserve">. </w:t>
+      </w:r>
+      <w:r>
+        <w:rPr>
+          <w:rFonts w:ascii="Helvetica Neue" w:eastAsia="Helvetica Neue" w:hAnsi="Helvetica Neue" w:cs="Helvetica Neue"/>
+          <w:sz w:val="24"/>
+          <w:szCs w:val="24"/>
+        </w:rPr>
+        <w:t>Although an alignment strategy (</w:t>
+      </w:r>
+      <w:proofErr w:type="spellStart"/>
+      <w:r>
+        <w:rPr>
+          <w:rFonts w:ascii="Helvetica Neue" w:eastAsia="Helvetica Neue" w:hAnsi="Helvetica Neue" w:cs="Helvetica Neue"/>
+          <w:sz w:val="24"/>
+          <w:szCs w:val="24"/>
+        </w:rPr>
+        <w:t>DiMSum</w:t>
+      </w:r>
+      <w:proofErr w:type="spellEnd"/>
+      <w:r>
+        <w:rPr>
+          <w:rFonts w:ascii="Helvetica Neue" w:eastAsia="Helvetica Neue" w:hAnsi="Helvetica Neue" w:cs="Helvetica Neue"/>
+          <w:sz w:val="24"/>
+          <w:szCs w:val="24"/>
+        </w:rPr>
+        <w:t xml:space="preserve">, </w:t>
+      </w:r>
+      <w:proofErr w:type="spellStart"/>
+      <w:r>
+        <w:rPr>
+          <w:rFonts w:ascii="Helvetica Neue" w:eastAsia="Helvetica Neue" w:hAnsi="Helvetica Neue" w:cs="Helvetica Neue"/>
+          <w:sz w:val="24"/>
+          <w:szCs w:val="24"/>
+        </w:rPr>
+        <w:t>satmut_utils</w:t>
+      </w:r>
+      <w:proofErr w:type="spellEnd"/>
+      <w:r>
+        <w:rPr>
+          <w:rFonts w:ascii="Helvetica Neue" w:eastAsia="Helvetica Neue" w:hAnsi="Helvetica Neue" w:cs="Helvetica Neue"/>
+          <w:sz w:val="24"/>
+          <w:szCs w:val="24"/>
+        </w:rPr>
+        <w:t xml:space="preserve">) is more computationally expensive, it imposes </w:t>
+      </w:r>
+      <w:r>
+        <w:rPr>
+          <w:rFonts w:ascii="Helvetica Neue" w:eastAsia="Helvetica Neue" w:hAnsi="Helvetica Neue" w:cs="Helvetica Neue"/>
+          <w:sz w:val="24"/>
+          <w:szCs w:val="24"/>
+        </w:rPr>
+        <w:t>no</w:t>
+      </w:r>
+      <w:r>
+        <w:rPr>
+          <w:rFonts w:ascii="Helvetica Neue" w:eastAsia="Helvetica Neue" w:hAnsi="Helvetica Neue" w:cs="Helvetica Neue"/>
+          <w:sz w:val="24"/>
+          <w:szCs w:val="24"/>
+        </w:rPr>
+        <w:t xml:space="preserve"> constraints on primer design or library preparation chemistry.</w:t>
+      </w:r>
+    </w:p>
+    <w:p>
+      <w:pPr>
+        <w:rPr>
+          <w:rFonts w:ascii="Helvetica Neue" w:eastAsia="Helvetica Neue" w:hAnsi="Helvetica Neue" w:cs="Helvetica Neue"/>
+          <w:sz w:val="24"/>
+          <w:szCs w:val="24"/>
+        </w:rPr>
+      </w:pPr>
+    </w:p>
+    <w:p>
+      <w:pPr>
+        <w:rPr>
+          <w:rFonts w:ascii="Helvetica Neue" w:eastAsia="Helvetica Neue" w:hAnsi="Helvetica Neue" w:cs="Helvetica Neue"/>
+          <w:sz w:val="24"/>
+          <w:szCs w:val="24"/>
+        </w:rPr>
+      </w:pPr>
+      <w:r>
+        <w:rPr>
+          <w:rFonts w:ascii="Helvetica Neue" w:eastAsia="Helvetica Neue" w:hAnsi="Helvetica Neue" w:cs="Helvetica Neue"/>
+          <w:sz w:val="24"/>
+          <w:szCs w:val="24"/>
+        </w:rPr>
+        <w:t xml:space="preserve">One explanation for </w:t>
+      </w:r>
+      <w:r>
+        <w:rPr>
+          <w:rFonts w:ascii="Helvetica Neue" w:eastAsia="Helvetica Neue" w:hAnsi="Helvetica Neue" w:cs="Helvetica Neue"/>
+          <w:sz w:val="24"/>
+          <w:szCs w:val="24"/>
+        </w:rPr>
+        <w:t>lower</w:t>
+      </w:r>
+      <w:r>
+        <w:rPr>
+          <w:rFonts w:ascii="Helvetica Neue" w:eastAsia="Helvetica Neue" w:hAnsi="Helvetica Neue" w:cs="Helvetica Neue"/>
+          <w:sz w:val="24"/>
+          <w:szCs w:val="24"/>
+        </w:rPr>
+        <w:t xml:space="preserve"> precision of Enrich2 </w:t>
+      </w:r>
+      <w:r>
+        <w:rPr>
+          <w:rFonts w:ascii="Helvetica Neue" w:eastAsia="Helvetica Neue" w:hAnsi="Helvetica Neue" w:cs="Helvetica Neue"/>
+          <w:sz w:val="24"/>
+          <w:szCs w:val="24"/>
+        </w:rPr>
+        <w:t xml:space="preserve">at perfect </w:t>
+      </w:r>
+      <w:r>
+        <w:rPr>
+          <w:rFonts w:ascii="Helvetica Neue" w:eastAsia="Helvetica Neue" w:hAnsi="Helvetica Neue" w:cs="Helvetica Neue"/>
+          <w:sz w:val="24"/>
+          <w:szCs w:val="24"/>
+        </w:rPr>
+        <w:t>recall</w:t>
+      </w:r>
+      <w:r>
+        <w:rPr>
+          <w:rFonts w:ascii="Helvetica Neue" w:eastAsia="Helvetica Neue" w:hAnsi="Helvetica Neue" w:cs="Helvetica Neue"/>
+          <w:sz w:val="24"/>
+          <w:szCs w:val="24"/>
+        </w:rPr>
         <w:t xml:space="preserve"> </w:t>
       </w:r>
       <w:r>
@@ -1095,220 +1458,87 @@
           <w:sz w:val="24"/>
           <w:szCs w:val="24"/>
         </w:rPr>
-        <w:t xml:space="preserve">(insertion and deletion) </w:t>
-      </w:r>
-      <w:r>
-        <w:rPr>
-          <w:rFonts w:ascii="Helvetica Neue" w:eastAsia="Helvetica Neue" w:hAnsi="Helvetica Neue" w:cs="Helvetica Neue"/>
-          <w:sz w:val="24"/>
-          <w:szCs w:val="24"/>
-        </w:rPr>
-        <w:t xml:space="preserve">rates may be predictive of library preparation or sequencing failure, the </w:t>
-      </w:r>
-      <w:proofErr w:type="spellStart"/>
-      <w:r>
-        <w:rPr>
-          <w:rFonts w:ascii="Helvetica Neue" w:eastAsia="Helvetica Neue" w:hAnsi="Helvetica Neue" w:cs="Helvetica Neue"/>
-          <w:sz w:val="24"/>
-          <w:szCs w:val="24"/>
-        </w:rPr>
-        <w:t>satmut_utils</w:t>
-      </w:r>
-      <w:proofErr w:type="spellEnd"/>
-      <w:r>
-        <w:rPr>
-          <w:rFonts w:ascii="Helvetica Neue" w:eastAsia="Helvetica Neue" w:hAnsi="Helvetica Neue" w:cs="Helvetica Neue"/>
-          <w:sz w:val="24"/>
-          <w:szCs w:val="24"/>
-        </w:rPr>
-        <w:t xml:space="preserve"> workflow does not</w:t>
-      </w:r>
-      <w:r>
-        <w:rPr>
-          <w:rFonts w:ascii="Helvetica Neue" w:eastAsia="Helvetica Neue" w:hAnsi="Helvetica Neue" w:cs="Helvetica Neue"/>
-          <w:sz w:val="24"/>
-          <w:szCs w:val="24"/>
-        </w:rPr>
-        <w:t xml:space="preserve"> filter out reads with </w:t>
-      </w:r>
-      <w:proofErr w:type="spellStart"/>
-      <w:r>
-        <w:rPr>
-          <w:rFonts w:ascii="Helvetica Neue" w:eastAsia="Helvetica Neue" w:hAnsi="Helvetica Neue" w:cs="Helvetica Neue"/>
-          <w:sz w:val="24"/>
-          <w:szCs w:val="24"/>
-        </w:rPr>
-        <w:t>InDels</w:t>
-      </w:r>
-      <w:proofErr w:type="spellEnd"/>
-      <w:r>
-        <w:rPr>
-          <w:rFonts w:ascii="Helvetica Neue" w:eastAsia="Helvetica Neue" w:hAnsi="Helvetica Neue" w:cs="Helvetica Neue"/>
-          <w:sz w:val="24"/>
-          <w:szCs w:val="24"/>
-        </w:rPr>
-        <w:t xml:space="preserve">, as do dms_tools2 and Enrich2. That is, variant calls may still be made from a read pair even if there is a small </w:t>
-      </w:r>
-      <w:proofErr w:type="spellStart"/>
-      <w:r>
-        <w:rPr>
-          <w:rFonts w:ascii="Helvetica Neue" w:eastAsia="Helvetica Neue" w:hAnsi="Helvetica Neue" w:cs="Helvetica Neue"/>
-          <w:sz w:val="24"/>
-          <w:szCs w:val="24"/>
-        </w:rPr>
-        <w:t>InDel</w:t>
-      </w:r>
-      <w:proofErr w:type="spellEnd"/>
-      <w:r>
-        <w:rPr>
-          <w:rFonts w:ascii="Helvetica Neue" w:eastAsia="Helvetica Neue" w:hAnsi="Helvetica Neue" w:cs="Helvetica Neue"/>
-          <w:sz w:val="24"/>
-          <w:szCs w:val="24"/>
-        </w:rPr>
-        <w:t xml:space="preserve"> somewhere else in the read(s).</w:t>
-      </w:r>
-    </w:p>
-    <w:p>
-      <w:pPr>
-        <w:rPr>
-          <w:rFonts w:ascii="Helvetica Neue" w:eastAsia="Helvetica Neue" w:hAnsi="Helvetica Neue" w:cs="Helvetica Neue"/>
-          <w:sz w:val="24"/>
-          <w:szCs w:val="24"/>
-        </w:rPr>
-      </w:pPr>
-    </w:p>
-    <w:p>
-      <w:pPr>
-        <w:rPr>
-          <w:rFonts w:ascii="Helvetica Neue" w:eastAsia="Helvetica Neue" w:hAnsi="Helvetica Neue" w:cs="Helvetica Neue"/>
-          <w:sz w:val="24"/>
-          <w:szCs w:val="24"/>
-          <w:u w:val="single"/>
-        </w:rPr>
-      </w:pPr>
-      <w:r>
-        <w:rPr>
-          <w:rFonts w:ascii="Helvetica Neue" w:eastAsia="Helvetica Neue" w:hAnsi="Helvetica Neue" w:cs="Helvetica Neue"/>
-          <w:sz w:val="24"/>
-          <w:szCs w:val="24"/>
-          <w:u w:val="single"/>
-        </w:rPr>
-        <w:t>Benchmarking considerations</w:t>
-      </w:r>
-    </w:p>
-    <w:p>
-      <w:pPr>
-        <w:rPr>
-          <w:rFonts w:ascii="Helvetica Neue" w:eastAsia="Helvetica Neue" w:hAnsi="Helvetica Neue" w:cs="Helvetica Neue"/>
-          <w:sz w:val="24"/>
-          <w:szCs w:val="24"/>
-        </w:rPr>
-      </w:pPr>
-      <w:r>
-        <w:rPr>
-          <w:rFonts w:ascii="Helvetica Neue" w:eastAsia="Helvetica Neue" w:hAnsi="Helvetica Neue" w:cs="Helvetica Neue"/>
-          <w:sz w:val="24"/>
-          <w:szCs w:val="24"/>
-        </w:rPr>
-        <w:t xml:space="preserve">We expect that the lack of benchmarking from prior MAVE variant callers is due to difficulty of configuration and specific constraints on input data. For example, to successfully benchmark against Enrich2 and dms_tools2, we wrote a script to 1) filter reads containing </w:t>
-      </w:r>
-      <w:proofErr w:type="spellStart"/>
-      <w:r>
-        <w:rPr>
-          <w:rFonts w:ascii="Helvetica Neue" w:eastAsia="Helvetica Neue" w:hAnsi="Helvetica Neue" w:cs="Helvetica Neue"/>
-          <w:sz w:val="24"/>
-          <w:szCs w:val="24"/>
-        </w:rPr>
-        <w:t>InDels</w:t>
-      </w:r>
-      <w:proofErr w:type="spellEnd"/>
-      <w:r>
-        <w:rPr>
-          <w:rFonts w:ascii="Helvetica Neue" w:eastAsia="Helvetica Neue" w:hAnsi="Helvetica Neue" w:cs="Helvetica Neue"/>
-          <w:sz w:val="24"/>
-          <w:szCs w:val="24"/>
-        </w:rPr>
-        <w:t>, 2) make reads flush with codons by trimming and/or appending reference sequence, and 3) add barcodes/UMIs to the 5’ end of each read. Although an alignment strategy (</w:t>
-      </w:r>
-      <w:proofErr w:type="spellStart"/>
-      <w:r>
-        <w:rPr>
-          <w:rFonts w:ascii="Helvetica Neue" w:eastAsia="Helvetica Neue" w:hAnsi="Helvetica Neue" w:cs="Helvetica Neue"/>
-          <w:sz w:val="24"/>
-          <w:szCs w:val="24"/>
-        </w:rPr>
-        <w:t>DiMSum</w:t>
-      </w:r>
-      <w:proofErr w:type="spellEnd"/>
-      <w:r>
-        <w:rPr>
-          <w:rFonts w:ascii="Helvetica Neue" w:eastAsia="Helvetica Neue" w:hAnsi="Helvetica Neue" w:cs="Helvetica Neue"/>
-          <w:sz w:val="24"/>
-          <w:szCs w:val="24"/>
-        </w:rPr>
-        <w:t xml:space="preserve">, </w:t>
-      </w:r>
-      <w:proofErr w:type="spellStart"/>
-      <w:r>
-        <w:rPr>
-          <w:rFonts w:ascii="Helvetica Neue" w:eastAsia="Helvetica Neue" w:hAnsi="Helvetica Neue" w:cs="Helvetica Neue"/>
-          <w:sz w:val="24"/>
-          <w:szCs w:val="24"/>
-        </w:rPr>
-        <w:t>satmut_utils</w:t>
-      </w:r>
-      <w:proofErr w:type="spellEnd"/>
-      <w:r>
-        <w:rPr>
-          <w:rFonts w:ascii="Helvetica Neue" w:eastAsia="Helvetica Neue" w:hAnsi="Helvetica Neue" w:cs="Helvetica Neue"/>
-          <w:sz w:val="24"/>
-          <w:szCs w:val="24"/>
-        </w:rPr>
-        <w:t>) is more computationally expensive, it imposes minimal constraints on primer design or library preparation chemistry.</w:t>
-      </w:r>
-    </w:p>
-    <w:p>
-      <w:pPr>
-        <w:rPr>
-          <w:rFonts w:ascii="Helvetica Neue" w:eastAsia="Helvetica Neue" w:hAnsi="Helvetica Neue" w:cs="Helvetica Neue"/>
-          <w:sz w:val="24"/>
-          <w:szCs w:val="24"/>
-        </w:rPr>
-      </w:pPr>
-    </w:p>
-    <w:p>
-      <w:pPr>
-        <w:rPr>
-          <w:rFonts w:ascii="Helvetica Neue" w:eastAsia="Helvetica Neue" w:hAnsi="Helvetica Neue" w:cs="Helvetica Neue"/>
-          <w:sz w:val="24"/>
-          <w:szCs w:val="24"/>
-        </w:rPr>
-      </w:pPr>
-      <w:r>
-        <w:rPr>
-          <w:rFonts w:ascii="Helvetica Neue" w:eastAsia="Helvetica Neue" w:hAnsi="Helvetica Neue" w:cs="Helvetica Neue"/>
-          <w:sz w:val="24"/>
-          <w:szCs w:val="24"/>
-        </w:rPr>
-        <w:t xml:space="preserve">One explanation for relatively poorer precision of Enrich2 in benchmarking was the use of its Basic mode, which does not </w:t>
-      </w:r>
-      <w:proofErr w:type="gramStart"/>
-      <w:r>
-        <w:rPr>
-          <w:rFonts w:ascii="Helvetica Neue" w:eastAsia="Helvetica Neue" w:hAnsi="Helvetica Neue" w:cs="Helvetica Neue"/>
-          <w:sz w:val="24"/>
-          <w:szCs w:val="24"/>
-        </w:rPr>
-        <w:t>take into account</w:t>
-      </w:r>
-      <w:proofErr w:type="gramEnd"/>
-      <w:r>
-        <w:rPr>
-          <w:rFonts w:ascii="Helvetica Neue" w:eastAsia="Helvetica Neue" w:hAnsi="Helvetica Neue" w:cs="Helvetica Neue"/>
-          <w:sz w:val="24"/>
-          <w:szCs w:val="24"/>
-        </w:rPr>
-        <w:t xml:space="preserve"> support from both reads. We attempted to use Enrich2 Overlap mode, but found a high proportion of variant calls were unresolvable by this mode (</w:t>
+        <w:t xml:space="preserve">was </w:t>
+      </w:r>
+      <w:r>
+        <w:rPr>
+          <w:rFonts w:ascii="Helvetica Neue" w:eastAsia="Helvetica Neue" w:hAnsi="Helvetica Neue" w:cs="Helvetica Neue"/>
+          <w:sz w:val="24"/>
+          <w:szCs w:val="24"/>
+        </w:rPr>
+        <w:t>our</w:t>
+      </w:r>
+      <w:r>
+        <w:rPr>
+          <w:rFonts w:ascii="Helvetica Neue" w:eastAsia="Helvetica Neue" w:hAnsi="Helvetica Neue" w:cs="Helvetica Neue"/>
+          <w:sz w:val="24"/>
+          <w:szCs w:val="24"/>
+        </w:rPr>
+        <w:t xml:space="preserve"> use of </w:t>
+      </w:r>
+      <w:r>
+        <w:rPr>
+          <w:rFonts w:ascii="Helvetica Neue" w:eastAsia="Helvetica Neue" w:hAnsi="Helvetica Neue" w:cs="Helvetica Neue"/>
+          <w:sz w:val="24"/>
+          <w:szCs w:val="24"/>
+        </w:rPr>
+        <w:t>its</w:t>
+      </w:r>
+      <w:r>
+        <w:rPr>
+          <w:rFonts w:ascii="Helvetica Neue" w:eastAsia="Helvetica Neue" w:hAnsi="Helvetica Neue" w:cs="Helvetica Neue"/>
+          <w:sz w:val="24"/>
+          <w:szCs w:val="24"/>
+        </w:rPr>
+        <w:t xml:space="preserve"> Basic mode, which does not </w:t>
+      </w:r>
+      <w:r>
+        <w:rPr>
+          <w:rFonts w:ascii="Helvetica Neue" w:eastAsia="Helvetica Neue" w:hAnsi="Helvetica Neue" w:cs="Helvetica Neue"/>
+          <w:sz w:val="24"/>
+          <w:szCs w:val="24"/>
+        </w:rPr>
+        <w:t>consider</w:t>
+      </w:r>
+      <w:r>
+        <w:rPr>
+          <w:rFonts w:ascii="Helvetica Neue" w:eastAsia="Helvetica Neue" w:hAnsi="Helvetica Neue" w:cs="Helvetica Neue"/>
+          <w:sz w:val="24"/>
+          <w:szCs w:val="24"/>
+        </w:rPr>
+        <w:t xml:space="preserve"> </w:t>
+      </w:r>
+      <w:r>
+        <w:rPr>
+          <w:rFonts w:ascii="Helvetica Neue" w:eastAsia="Helvetica Neue" w:hAnsi="Helvetica Neue" w:cs="Helvetica Neue"/>
+          <w:sz w:val="24"/>
+          <w:szCs w:val="24"/>
+        </w:rPr>
+        <w:t xml:space="preserve">base call </w:t>
+      </w:r>
+      <w:r>
+        <w:rPr>
+          <w:rFonts w:ascii="Helvetica Neue" w:eastAsia="Helvetica Neue" w:hAnsi="Helvetica Neue" w:cs="Helvetica Neue"/>
+          <w:sz w:val="24"/>
+          <w:szCs w:val="24"/>
+        </w:rPr>
+        <w:t>support from both reads. We attempted to use Enrich2 Overlap mode, but</w:t>
+      </w:r>
+      <w:r>
+        <w:rPr>
+          <w:rFonts w:ascii="Helvetica Neue" w:eastAsia="Helvetica Neue" w:hAnsi="Helvetica Neue" w:cs="Helvetica Neue"/>
+          <w:sz w:val="24"/>
+          <w:szCs w:val="24"/>
+        </w:rPr>
+        <w:t xml:space="preserve"> we</w:t>
+      </w:r>
+      <w:r>
+        <w:rPr>
+          <w:rFonts w:ascii="Helvetica Neue" w:eastAsia="Helvetica Neue" w:hAnsi="Helvetica Neue" w:cs="Helvetica Neue"/>
+          <w:sz w:val="24"/>
+          <w:szCs w:val="24"/>
+        </w:rPr>
+        <w:t xml:space="preserve"> found a high proportion of variant calls were unresolvable (</w:t>
       </w:r>
       <w:hyperlink r:id="rId8">
         <w:r>
@@ -1319,7 +1549,27 @@
             <w:szCs w:val="24"/>
             <w:u w:val="single"/>
           </w:rPr>
-          <w:t>https://github.com/FowlerLab/Enrich2/issues/45</w:t>
+          <w:t>https://github.com/Fo</w:t>
+        </w:r>
+        <w:r>
+          <w:rPr>
+            <w:rFonts w:ascii="Helvetica Neue" w:eastAsia="Helvetica Neue" w:hAnsi="Helvetica Neue" w:cs="Helvetica Neue"/>
+            <w:color w:val="1155CC"/>
+            <w:sz w:val="24"/>
+            <w:szCs w:val="24"/>
+            <w:u w:val="single"/>
+          </w:rPr>
+          <w:t>w</w:t>
+        </w:r>
+        <w:r>
+          <w:rPr>
+            <w:rFonts w:ascii="Helvetica Neue" w:eastAsia="Helvetica Neue" w:hAnsi="Helvetica Neue" w:cs="Helvetica Neue"/>
+            <w:color w:val="1155CC"/>
+            <w:sz w:val="24"/>
+            <w:szCs w:val="24"/>
+            <w:u w:val="single"/>
+          </w:rPr>
+          <w:t>lerLab/Enrich2/issues/45</w:t>
         </w:r>
       </w:hyperlink>
       <w:r>
@@ -1328,7 +1578,158 @@
           <w:sz w:val="24"/>
           <w:szCs w:val="24"/>
         </w:rPr>
-        <w:t>)</w:t>
+        <w:t xml:space="preserve">), precluding </w:t>
+      </w:r>
+      <w:r>
+        <w:rPr>
+          <w:rFonts w:ascii="Helvetica Neue" w:eastAsia="Helvetica Neue" w:hAnsi="Helvetica Neue" w:cs="Helvetica Neue"/>
+          <w:sz w:val="24"/>
+          <w:szCs w:val="24"/>
+        </w:rPr>
+        <w:t xml:space="preserve">complete </w:t>
+      </w:r>
+      <w:r>
+        <w:rPr>
+          <w:rFonts w:ascii="Helvetica Neue" w:eastAsia="Helvetica Neue" w:hAnsi="Helvetica Neue" w:cs="Helvetica Neue"/>
+          <w:sz w:val="24"/>
+          <w:szCs w:val="24"/>
+        </w:rPr>
+        <w:t xml:space="preserve">analysis of </w:t>
+      </w:r>
+      <w:r>
+        <w:rPr>
+          <w:rFonts w:ascii="Helvetica Neue" w:eastAsia="Helvetica Neue" w:hAnsi="Helvetica Neue" w:cs="Helvetica Neue"/>
+          <w:sz w:val="24"/>
+          <w:szCs w:val="24"/>
+        </w:rPr>
+        <w:t>all</w:t>
+      </w:r>
+      <w:r>
+        <w:rPr>
+          <w:rFonts w:ascii="Helvetica Neue" w:eastAsia="Helvetica Neue" w:hAnsi="Helvetica Neue" w:cs="Helvetica Neue"/>
+          <w:sz w:val="24"/>
+          <w:szCs w:val="24"/>
+        </w:rPr>
+        <w:t xml:space="preserve"> simulated variants. Another reason Enrich2 and </w:t>
+      </w:r>
+      <w:proofErr w:type="spellStart"/>
+      <w:r>
+        <w:rPr>
+          <w:rFonts w:ascii="Helvetica Neue" w:eastAsia="Helvetica Neue" w:hAnsi="Helvetica Neue" w:cs="Helvetica Neue"/>
+          <w:sz w:val="24"/>
+          <w:szCs w:val="24"/>
+        </w:rPr>
+        <w:t>DimSum</w:t>
+      </w:r>
+      <w:proofErr w:type="spellEnd"/>
+      <w:r>
+        <w:rPr>
+          <w:rFonts w:ascii="Helvetica Neue" w:eastAsia="Helvetica Neue" w:hAnsi="Helvetica Neue" w:cs="Helvetica Neue"/>
+          <w:sz w:val="24"/>
+          <w:szCs w:val="24"/>
+        </w:rPr>
+        <w:t xml:space="preserve"> may have poorer precision than </w:t>
+      </w:r>
+      <w:proofErr w:type="spellStart"/>
+      <w:r>
+        <w:rPr>
+          <w:rFonts w:ascii="Helvetica Neue" w:eastAsia="Helvetica Neue" w:hAnsi="Helvetica Neue" w:cs="Helvetica Neue"/>
+          <w:sz w:val="24"/>
+          <w:szCs w:val="24"/>
+        </w:rPr>
+        <w:t>satmut_utils</w:t>
+      </w:r>
+      <w:proofErr w:type="spellEnd"/>
+      <w:r>
+        <w:rPr>
+          <w:rFonts w:ascii="Helvetica Neue" w:eastAsia="Helvetica Neue" w:hAnsi="Helvetica Neue" w:cs="Helvetica Neue"/>
+          <w:sz w:val="24"/>
+          <w:szCs w:val="24"/>
+        </w:rPr>
+        <w:t xml:space="preserve"> is that the former variant calling methods </w:t>
+      </w:r>
+      <w:r>
+        <w:rPr>
+          <w:rFonts w:ascii="Helvetica Neue" w:eastAsia="Helvetica Neue" w:hAnsi="Helvetica Neue" w:cs="Helvetica Neue"/>
+          <w:sz w:val="24"/>
+          <w:szCs w:val="24"/>
+        </w:rPr>
+        <w:t>may</w:t>
+      </w:r>
+      <w:r>
+        <w:rPr>
+          <w:rFonts w:ascii="Helvetica Neue" w:eastAsia="Helvetica Neue" w:hAnsi="Helvetica Neue" w:cs="Helvetica Neue"/>
+          <w:sz w:val="24"/>
+          <w:szCs w:val="24"/>
+        </w:rPr>
+        <w:t xml:space="preserve"> not put a constraint on the merging of mismatches into MNP calls (see </w:t>
+      </w:r>
+      <w:r>
+        <w:rPr>
+          <w:rFonts w:ascii="Helvetica Neue" w:eastAsia="Helvetica Neue" w:hAnsi="Helvetica Neue" w:cs="Helvetica Neue"/>
+          <w:sz w:val="24"/>
+          <w:szCs w:val="24"/>
+          <w:u w:val="single"/>
+        </w:rPr>
+        <w:t>Considerations for variant calling algorithm design)</w:t>
+      </w:r>
+      <w:r>
+        <w:rPr>
+          <w:rFonts w:ascii="Helvetica Neue" w:eastAsia="Helvetica Neue" w:hAnsi="Helvetica Neue" w:cs="Helvetica Neue"/>
+          <w:sz w:val="24"/>
+          <w:szCs w:val="24"/>
+        </w:rPr>
+        <w:t>.</w:t>
+      </w:r>
+    </w:p>
+    <w:p>
+      <w:pPr>
+        <w:rPr>
+          <w:rFonts w:ascii="Helvetica Neue" w:eastAsia="Helvetica Neue" w:hAnsi="Helvetica Neue" w:cs="Helvetica Neue"/>
+          <w:sz w:val="24"/>
+          <w:szCs w:val="24"/>
+        </w:rPr>
+      </w:pPr>
+    </w:p>
+    <w:p>
+      <w:pPr>
+        <w:rPr>
+          <w:rFonts w:ascii="Helvetica Neue" w:eastAsia="Helvetica Neue" w:hAnsi="Helvetica Neue" w:cs="Helvetica Neue"/>
+          <w:sz w:val="24"/>
+          <w:szCs w:val="24"/>
+        </w:rPr>
+      </w:pPr>
+      <w:r>
+        <w:rPr>
+          <w:rFonts w:ascii="Helvetica Neue" w:eastAsia="Helvetica Neue" w:hAnsi="Helvetica Neue" w:cs="Helvetica Neue"/>
+          <w:sz w:val="24"/>
+          <w:szCs w:val="24"/>
+        </w:rPr>
+        <w:t xml:space="preserve">Lastly, </w:t>
+      </w:r>
+      <w:r>
+        <w:rPr>
+          <w:rFonts w:ascii="Helvetica Neue" w:eastAsia="Helvetica Neue" w:hAnsi="Helvetica Neue" w:cs="Helvetica Neue"/>
+          <w:sz w:val="24"/>
+          <w:szCs w:val="24"/>
+        </w:rPr>
+        <w:t xml:space="preserve">one other possible explanation for differences in performance is that </w:t>
+      </w:r>
+      <w:r>
+        <w:rPr>
+          <w:rFonts w:ascii="Helvetica Neue" w:eastAsia="Helvetica Neue" w:hAnsi="Helvetica Neue" w:cs="Helvetica Neue"/>
+          <w:sz w:val="24"/>
+          <w:szCs w:val="24"/>
+        </w:rPr>
+        <w:t xml:space="preserve">analysis parameters for read filtering </w:t>
+      </w:r>
+      <w:r>
+        <w:rPr>
+          <w:rFonts w:ascii="Helvetica Neue" w:eastAsia="Helvetica Neue" w:hAnsi="Helvetica Neue" w:cs="Helvetica Neue"/>
+          <w:sz w:val="24"/>
+          <w:szCs w:val="24"/>
+        </w:rPr>
+        <w:t>(</w:t>
       </w:r>
       <w:proofErr w:type="gramStart"/>
       <w:r>
@@ -1337,7 +1738,7 @@
           <w:sz w:val="24"/>
           <w:szCs w:val="24"/>
         </w:rPr>
-        <w:t>, ,</w:t>
+        <w:t>e.g.</w:t>
       </w:r>
       <w:proofErr w:type="gramEnd"/>
       <w:r>
@@ -1346,7 +1747,152 @@
           <w:sz w:val="24"/>
           <w:szCs w:val="24"/>
         </w:rPr>
-        <w:t xml:space="preserve"> precluding analysis of most simulated variants. Another reason Enrich2 and </w:t>
+        <w:t xml:space="preserve"> base quality threshold)</w:t>
+      </w:r>
+      <w:r>
+        <w:rPr>
+          <w:rFonts w:ascii="Helvetica Neue" w:eastAsia="Helvetica Neue" w:hAnsi="Helvetica Neue" w:cs="Helvetica Neue"/>
+          <w:sz w:val="24"/>
+          <w:szCs w:val="24"/>
+        </w:rPr>
+        <w:t xml:space="preserve"> </w:t>
+      </w:r>
+      <w:r>
+        <w:rPr>
+          <w:rFonts w:ascii="Helvetica Neue" w:eastAsia="Helvetica Neue" w:hAnsi="Helvetica Neue" w:cs="Helvetica Neue"/>
+          <w:sz w:val="24"/>
+          <w:szCs w:val="24"/>
+        </w:rPr>
+        <w:t xml:space="preserve">are implemented in different </w:t>
+      </w:r>
+      <w:r>
+        <w:rPr>
+          <w:rFonts w:ascii="Helvetica Neue" w:eastAsia="Helvetica Neue" w:hAnsi="Helvetica Neue" w:cs="Helvetica Neue"/>
+          <w:sz w:val="24"/>
+          <w:szCs w:val="24"/>
+        </w:rPr>
+        <w:lastRenderedPageBreak/>
+        <w:t xml:space="preserve">ways for each variant caller. </w:t>
+      </w:r>
+      <w:r>
+        <w:rPr>
+          <w:rFonts w:ascii="Helvetica Neue" w:eastAsia="Helvetica Neue" w:hAnsi="Helvetica Neue" w:cs="Helvetica Neue"/>
+          <w:sz w:val="24"/>
+          <w:szCs w:val="24"/>
+        </w:rPr>
+        <w:t xml:space="preserve">Nonetheless, </w:t>
+      </w:r>
+      <w:r>
+        <w:rPr>
+          <w:rFonts w:ascii="Helvetica Neue" w:eastAsia="Helvetica Neue" w:hAnsi="Helvetica Neue" w:cs="Helvetica Neue"/>
+          <w:sz w:val="24"/>
+          <w:szCs w:val="24"/>
+        </w:rPr>
+        <w:t>in</w:t>
+      </w:r>
+      <w:r>
+        <w:rPr>
+          <w:rFonts w:ascii="Helvetica Neue" w:eastAsia="Helvetica Neue" w:hAnsi="Helvetica Neue" w:cs="Helvetica Neue"/>
+          <w:sz w:val="24"/>
+          <w:szCs w:val="24"/>
+        </w:rPr>
+        <w:t xml:space="preserve"> benchmarking</w:t>
+      </w:r>
+      <w:r>
+        <w:rPr>
+          <w:rFonts w:ascii="Helvetica Neue" w:eastAsia="Helvetica Neue" w:hAnsi="Helvetica Neue" w:cs="Helvetica Neue"/>
+          <w:sz w:val="24"/>
+          <w:szCs w:val="24"/>
+        </w:rPr>
+        <w:t>,</w:t>
+      </w:r>
+      <w:r>
+        <w:rPr>
+          <w:rFonts w:ascii="Helvetica Neue" w:eastAsia="Helvetica Neue" w:hAnsi="Helvetica Neue" w:cs="Helvetica Neue"/>
+          <w:sz w:val="24"/>
+          <w:szCs w:val="24"/>
+        </w:rPr>
+        <w:t xml:space="preserve"> </w:t>
+      </w:r>
+      <w:r>
+        <w:rPr>
+          <w:rFonts w:ascii="Helvetica Neue" w:eastAsia="Helvetica Neue" w:hAnsi="Helvetica Neue" w:cs="Helvetica Neue"/>
+          <w:sz w:val="24"/>
+          <w:szCs w:val="24"/>
+        </w:rPr>
+        <w:t>efforts were made to make analysis parameters as similar as possible between varian</w:t>
+      </w:r>
+      <w:r>
+        <w:rPr>
+          <w:rFonts w:ascii="Helvetica Neue" w:eastAsia="Helvetica Neue" w:hAnsi="Helvetica Neue" w:cs="Helvetica Neue"/>
+          <w:sz w:val="24"/>
+          <w:szCs w:val="24"/>
+        </w:rPr>
+        <w:t>t callers</w:t>
+      </w:r>
+      <w:r>
+        <w:rPr>
+          <w:rFonts w:ascii="Helvetica Neue" w:eastAsia="Helvetica Neue" w:hAnsi="Helvetica Neue" w:cs="Helvetica Neue"/>
+          <w:sz w:val="24"/>
+          <w:szCs w:val="24"/>
+        </w:rPr>
+        <w:t>.</w:t>
+      </w:r>
+      <w:r>
+        <w:rPr>
+          <w:rFonts w:ascii="Helvetica Neue" w:eastAsia="Helvetica Neue" w:hAnsi="Helvetica Neue" w:cs="Helvetica Neue"/>
+          <w:sz w:val="24"/>
+          <w:szCs w:val="24"/>
+        </w:rPr>
+        <w:t xml:space="preserve"> Also, b</w:t>
+      </w:r>
+      <w:r>
+        <w:rPr>
+          <w:rFonts w:ascii="Helvetica Neue" w:eastAsia="Helvetica Neue" w:hAnsi="Helvetica Neue" w:cs="Helvetica Neue"/>
+          <w:sz w:val="24"/>
+          <w:szCs w:val="24"/>
+        </w:rPr>
+        <w:t>y simulating variants with a NNK mutagenesis signature</w:t>
+      </w:r>
+      <w:r>
+        <w:rPr>
+          <w:rFonts w:ascii="Helvetica Neue" w:eastAsia="Helvetica Neue" w:hAnsi="Helvetica Neue" w:cs="Helvetica Neue"/>
+          <w:sz w:val="24"/>
+          <w:szCs w:val="24"/>
+        </w:rPr>
+        <w:t>, we</w:t>
+      </w:r>
+      <w:r>
+        <w:rPr>
+          <w:rFonts w:ascii="Helvetica Neue" w:eastAsia="Helvetica Neue" w:hAnsi="Helvetica Neue" w:cs="Helvetica Neue"/>
+          <w:sz w:val="24"/>
+          <w:szCs w:val="24"/>
+        </w:rPr>
+        <w:t xml:space="preserve"> benchmarked the improvement </w:t>
+      </w:r>
+      <w:r>
+        <w:rPr>
+          <w:rFonts w:ascii="Helvetica Neue" w:eastAsia="Helvetica Neue" w:hAnsi="Helvetica Neue" w:cs="Helvetica Neue"/>
+          <w:sz w:val="24"/>
+          <w:szCs w:val="24"/>
+        </w:rPr>
+        <w:t>in precision possible by</w:t>
+      </w:r>
+      <w:r>
+        <w:rPr>
+          <w:rFonts w:ascii="Helvetica Neue" w:eastAsia="Helvetica Neue" w:hAnsi="Helvetica Neue" w:cs="Helvetica Neue"/>
+          <w:sz w:val="24"/>
+          <w:szCs w:val="24"/>
+        </w:rPr>
+        <w:t xml:space="preserve"> </w:t>
+      </w:r>
+      <w:r>
+        <w:rPr>
+          <w:rFonts w:ascii="Helvetica Neue" w:eastAsia="Helvetica Neue" w:hAnsi="Helvetica Neue" w:cs="Helvetica Neue"/>
+          <w:sz w:val="24"/>
+          <w:szCs w:val="24"/>
+        </w:rPr>
+        <w:t xml:space="preserve">filtering on the mutagenesis signature. The </w:t>
       </w:r>
       <w:proofErr w:type="spellStart"/>
       <w:r>
@@ -1355,7 +1901,7 @@
           <w:sz w:val="24"/>
           <w:szCs w:val="24"/>
         </w:rPr>
-        <w:t>DimSum</w:t>
+        <w:t>satmut_utils</w:t>
       </w:r>
       <w:proofErr w:type="spellEnd"/>
       <w:r>
@@ -1364,7 +1910,23 @@
           <w:sz w:val="24"/>
           <w:szCs w:val="24"/>
         </w:rPr>
-        <w:t xml:space="preserve"> may have poorer precision than </w:t>
+        <w:t xml:space="preserve"> ‘call’ workflow annotates the signature for each variant and enables the </w:t>
+      </w:r>
+      <w:r>
+        <w:rPr>
+          <w:rFonts w:ascii="Helvetica Neue" w:eastAsia="Helvetica Neue" w:hAnsi="Helvetica Neue" w:cs="Helvetica Neue"/>
+          <w:sz w:val="24"/>
+          <w:szCs w:val="24"/>
+        </w:rPr>
+        <w:t>exclusion</w:t>
+      </w:r>
+      <w:r>
+        <w:rPr>
+          <w:rFonts w:ascii="Helvetica Neue" w:eastAsia="Helvetica Neue" w:hAnsi="Helvetica Neue" w:cs="Helvetica Neue"/>
+          <w:sz w:val="24"/>
+          <w:szCs w:val="24"/>
+        </w:rPr>
+        <w:t xml:space="preserve"> of variants that do not match it, which partially accounts for the boost in precision for </w:t>
       </w:r>
       <w:proofErr w:type="spellStart"/>
       <w:r>
@@ -1373,6 +1935,77 @@
           <w:sz w:val="24"/>
           <w:szCs w:val="24"/>
         </w:rPr>
+        <w:t>satmut</w:t>
+      </w:r>
+      <w:r>
+        <w:rPr>
+          <w:rFonts w:ascii="Helvetica Neue" w:eastAsia="Helvetica Neue" w:hAnsi="Helvetica Neue" w:cs="Helvetica Neue"/>
+          <w:sz w:val="24"/>
+          <w:szCs w:val="24"/>
+        </w:rPr>
+        <w:t>_utils</w:t>
+      </w:r>
+      <w:proofErr w:type="spellEnd"/>
+      <w:r>
+        <w:rPr>
+          <w:rFonts w:ascii="Helvetica Neue" w:eastAsia="Helvetica Neue" w:hAnsi="Helvetica Neue" w:cs="Helvetica Neue"/>
+          <w:sz w:val="24"/>
+          <w:szCs w:val="24"/>
+        </w:rPr>
+        <w:t xml:space="preserve"> relative to other variant callers.</w:t>
+      </w:r>
+    </w:p>
+    <w:p>
+      <w:pPr>
+        <w:rPr>
+          <w:rFonts w:ascii="Helvetica Neue" w:eastAsia="Helvetica Neue" w:hAnsi="Helvetica Neue" w:cs="Helvetica Neue"/>
+          <w:sz w:val="24"/>
+          <w:szCs w:val="24"/>
+        </w:rPr>
+      </w:pPr>
+    </w:p>
+    <w:p>
+      <w:pPr>
+        <w:rPr>
+          <w:rFonts w:ascii="Helvetica Neue" w:eastAsia="Helvetica Neue" w:hAnsi="Helvetica Neue" w:cs="Helvetica Neue"/>
+          <w:sz w:val="24"/>
+          <w:szCs w:val="24"/>
+          <w:u w:val="single"/>
+        </w:rPr>
+      </w:pPr>
+      <w:r>
+        <w:rPr>
+          <w:rFonts w:ascii="Helvetica Neue" w:eastAsia="Helvetica Neue" w:hAnsi="Helvetica Neue" w:cs="Helvetica Neue"/>
+          <w:sz w:val="24"/>
+          <w:szCs w:val="24"/>
+          <w:u w:val="single"/>
+        </w:rPr>
+        <w:t>Time and memory consumption</w:t>
+      </w:r>
+    </w:p>
+    <w:p>
+      <w:pPr>
+        <w:rPr>
+          <w:rFonts w:ascii="Helvetica Neue" w:eastAsia="Helvetica Neue" w:hAnsi="Helvetica Neue" w:cs="Helvetica Neue"/>
+          <w:sz w:val="24"/>
+          <w:szCs w:val="24"/>
+        </w:rPr>
+      </w:pPr>
+      <w:r>
+        <w:rPr>
+          <w:rFonts w:ascii="Helvetica Neue" w:eastAsia="Helvetica Neue" w:hAnsi="Helvetica Neue" w:cs="Helvetica Neue"/>
+          <w:sz w:val="24"/>
+          <w:szCs w:val="24"/>
+        </w:rPr>
+        <w:t xml:space="preserve">6,359,057 read pairs from two amplicons analyzed with </w:t>
+      </w:r>
+      <w:proofErr w:type="spellStart"/>
+      <w:r>
+        <w:rPr>
+          <w:rFonts w:ascii="Helvetica Neue" w:eastAsia="Helvetica Neue" w:hAnsi="Helvetica Neue" w:cs="Helvetica Neue"/>
+          <w:sz w:val="24"/>
+          <w:szCs w:val="24"/>
+        </w:rPr>
         <w:t>satmut_utils</w:t>
       </w:r>
       <w:proofErr w:type="spellEnd"/>
@@ -1382,8 +2015,150 @@
           <w:sz w:val="24"/>
           <w:szCs w:val="24"/>
         </w:rPr>
-        <w:t xml:space="preserve"> is that the former variant calling methods do not put a constraint on the merging of mismatches into MNP calls (see </w:t>
-      </w:r>
+        <w:t xml:space="preserve"> ‘call’ (with primer base quality masking, –</w:t>
+      </w:r>
+      <w:proofErr w:type="spellStart"/>
+      <w:r>
+        <w:rPr>
+          <w:rFonts w:ascii="Helvetica Neue" w:eastAsia="Helvetica Neue" w:hAnsi="Helvetica Neue" w:cs="Helvetica Neue"/>
+          <w:sz w:val="24"/>
+          <w:szCs w:val="24"/>
+        </w:rPr>
+        <w:t>nthreads</w:t>
+      </w:r>
+      <w:proofErr w:type="spellEnd"/>
+      <w:r>
+        <w:rPr>
+          <w:rFonts w:ascii="Helvetica Neue" w:eastAsia="Helvetica Neue" w:hAnsi="Helvetica Neue" w:cs="Helvetica Neue"/>
+          <w:sz w:val="24"/>
+          <w:szCs w:val="24"/>
+        </w:rPr>
+        <w:t xml:space="preserve"> 10) took 42 min and consumed a maximum of 142.2 Mb memory.</w:t>
+      </w:r>
+    </w:p>
+    <w:p>
+      <w:pPr>
+        <w:rPr>
+          <w:rFonts w:ascii="Helvetica Neue" w:eastAsia="Helvetica Neue" w:hAnsi="Helvetica Neue" w:cs="Helvetica Neue"/>
+          <w:sz w:val="24"/>
+          <w:szCs w:val="24"/>
+        </w:rPr>
+      </w:pPr>
+    </w:p>
+    <w:p>
+      <w:pPr>
+        <w:rPr>
+          <w:rFonts w:ascii="Helvetica Neue" w:eastAsia="Helvetica Neue" w:hAnsi="Helvetica Neue" w:cs="Helvetica Neue"/>
+          <w:sz w:val="24"/>
+          <w:szCs w:val="24"/>
+        </w:rPr>
+      </w:pPr>
+      <w:r>
+        <w:rPr>
+          <w:rFonts w:ascii="Helvetica Neue" w:eastAsia="Helvetica Neue" w:hAnsi="Helvetica Neue" w:cs="Helvetica Neue"/>
+          <w:sz w:val="24"/>
+          <w:szCs w:val="24"/>
+        </w:rPr>
+        <w:t xml:space="preserve">42,900,903 read pairs from fifteen tiles (RACE-like chemistry) analyzed with </w:t>
+      </w:r>
+      <w:proofErr w:type="spellStart"/>
+      <w:r>
+        <w:rPr>
+          <w:rFonts w:ascii="Helvetica Neue" w:eastAsia="Helvetica Neue" w:hAnsi="Helvetica Neue" w:cs="Helvetica Neue"/>
+          <w:sz w:val="24"/>
+          <w:szCs w:val="24"/>
+        </w:rPr>
+        <w:t>satmut_utils</w:t>
+      </w:r>
+      <w:proofErr w:type="spellEnd"/>
+      <w:r>
+        <w:rPr>
+          <w:rFonts w:ascii="Helvetica Neue" w:eastAsia="Helvetica Neue" w:hAnsi="Helvetica Neue" w:cs="Helvetica Neue"/>
+          <w:sz w:val="24"/>
+          <w:szCs w:val="24"/>
+        </w:rPr>
+        <w:t xml:space="preserve"> ‘call’ (with primer base quality masking and consensus deduplication, –</w:t>
+      </w:r>
+      <w:proofErr w:type="spellStart"/>
+      <w:r>
+        <w:rPr>
+          <w:rFonts w:ascii="Helvetica Neue" w:eastAsia="Helvetica Neue" w:hAnsi="Helvetica Neue" w:cs="Helvetica Neue"/>
+          <w:sz w:val="24"/>
+          <w:szCs w:val="24"/>
+        </w:rPr>
+        <w:t>nthreads</w:t>
+      </w:r>
+      <w:proofErr w:type="spellEnd"/>
+      <w:r>
+        <w:rPr>
+          <w:rFonts w:ascii="Helvetica Neue" w:eastAsia="Helvetica Neue" w:hAnsi="Helvetica Neue" w:cs="Helvetica Neue"/>
+          <w:sz w:val="24"/>
+          <w:szCs w:val="24"/>
+        </w:rPr>
+        <w:t xml:space="preserve"> 10) took 16 h and consumed a maximum of 165 Mb memory.</w:t>
+      </w:r>
+    </w:p>
+    <w:p>
+      <w:pPr>
+        <w:rPr>
+          <w:rFonts w:ascii="Helvetica Neue" w:eastAsia="Helvetica Neue" w:hAnsi="Helvetica Neue" w:cs="Helvetica Neue"/>
+          <w:sz w:val="24"/>
+          <w:szCs w:val="24"/>
+        </w:rPr>
+      </w:pPr>
+    </w:p>
+    <w:p>
+      <w:pPr>
+        <w:rPr>
+          <w:rFonts w:ascii="Helvetica Neue" w:eastAsia="Helvetica Neue" w:hAnsi="Helvetica Neue" w:cs="Helvetica Neue"/>
+          <w:sz w:val="24"/>
+          <w:szCs w:val="24"/>
+        </w:rPr>
+      </w:pPr>
+      <w:r>
+        <w:rPr>
+          <w:rFonts w:ascii="Helvetica Neue" w:eastAsia="Helvetica Neue" w:hAnsi="Helvetica Neue" w:cs="Helvetica Neue"/>
+          <w:sz w:val="24"/>
+          <w:szCs w:val="24"/>
+        </w:rPr>
+        <w:t>We have successfully analyzed up to 67 million read pairs (RACE-like chemistry, primer base quality masking, consensus deduplication, –</w:t>
+      </w:r>
+      <w:proofErr w:type="spellStart"/>
+      <w:r>
+        <w:rPr>
+          <w:rFonts w:ascii="Helvetica Neue" w:eastAsia="Helvetica Neue" w:hAnsi="Helvetica Neue" w:cs="Helvetica Neue"/>
+          <w:sz w:val="24"/>
+          <w:szCs w:val="24"/>
+        </w:rPr>
+        <w:t>nthreads</w:t>
+      </w:r>
+      <w:proofErr w:type="spellEnd"/>
+      <w:r>
+        <w:rPr>
+          <w:rFonts w:ascii="Helvetica Neue" w:eastAsia="Helvetica Neue" w:hAnsi="Helvetica Neue" w:cs="Helvetica Neue"/>
+          <w:sz w:val="24"/>
+          <w:szCs w:val="24"/>
+        </w:rPr>
+        <w:t xml:space="preserve"> 10), which took nearly 47 h. Consensus deduplication can take significant time and will be optimized in future versions.</w:t>
+      </w:r>
+    </w:p>
+    <w:p>
+      <w:pPr>
+        <w:rPr>
+          <w:rFonts w:ascii="Helvetica Neue" w:eastAsia="Helvetica Neue" w:hAnsi="Helvetica Neue" w:cs="Helvetica Neue"/>
+          <w:sz w:val="24"/>
+          <w:szCs w:val="24"/>
+        </w:rPr>
+      </w:pPr>
+    </w:p>
+    <w:p>
+      <w:pPr>
+        <w:rPr>
+          <w:rFonts w:ascii="Helvetica Neue" w:eastAsia="Helvetica Neue" w:hAnsi="Helvetica Neue" w:cs="Helvetica Neue"/>
+          <w:sz w:val="24"/>
+          <w:szCs w:val="24"/>
+        </w:rPr>
+      </w:pPr>
       <w:r>
         <w:rPr>
           <w:rFonts w:ascii="Helvetica Neue" w:eastAsia="Helvetica Neue" w:hAnsi="Helvetica Neue" w:cs="Helvetica Neue"/>
@@ -1391,15 +2166,70 @@
           <w:szCs w:val="24"/>
           <w:u w:val="single"/>
         </w:rPr>
-        <w:t>Considerations for variant calling algorithm design)</w:t>
-      </w:r>
-      <w:r>
-        <w:rPr>
-          <w:rFonts w:ascii="Helvetica Neue" w:eastAsia="Helvetica Neue" w:hAnsi="Helvetica Neue" w:cs="Helvetica Neue"/>
-          <w:sz w:val="24"/>
-          <w:szCs w:val="24"/>
-        </w:rPr>
-        <w:t xml:space="preserve">. </w:t>
+        <w:t>Error correction model filtering</w:t>
+      </w:r>
+    </w:p>
+    <w:p>
+      <w:pPr>
+        <w:rPr>
+          <w:rFonts w:ascii="Helvetica Neue" w:eastAsia="Helvetica Neue" w:hAnsi="Helvetica Neue" w:cs="Helvetica Neue"/>
+          <w:sz w:val="24"/>
+          <w:szCs w:val="24"/>
+        </w:rPr>
+      </w:pPr>
+      <w:proofErr w:type="spellStart"/>
+      <w:r>
+        <w:rPr>
+          <w:rFonts w:ascii="Helvetica Neue" w:eastAsia="Helvetica Neue" w:hAnsi="Helvetica Neue" w:cs="Helvetica Neue"/>
+          <w:sz w:val="24"/>
+          <w:szCs w:val="24"/>
+        </w:rPr>
+        <w:t>satmut_utils</w:t>
+      </w:r>
+      <w:proofErr w:type="spellEnd"/>
+      <w:r>
+        <w:rPr>
+          <w:rFonts w:ascii="Helvetica Neue" w:eastAsia="Helvetica Neue" w:hAnsi="Helvetica Neue" w:cs="Helvetica Neue"/>
+          <w:sz w:val="24"/>
+          <w:szCs w:val="24"/>
+        </w:rPr>
+        <w:t xml:space="preserve"> call extracts numerous quality features for the mismatches comprising both SNP and MNP variant calls. That is, for MNPs, quality features are provided for each mismatch in a primary variant call. This allows filtering of MNPs composed of a true variant and an error, which should help remediate variant conversion. After application of ML models for filtering individual mismatches, the user must appropriately filter MNP variants with both true and false positive predictions. That is, if a component mismatch of a MNP call is determined to be false by the error correction model, the user must manually filter the encompassing variant call, using prior knowledge of the original variant type (di-</w:t>
+      </w:r>
+      <w:proofErr w:type="spellStart"/>
+      <w:r>
+        <w:rPr>
+          <w:rFonts w:ascii="Helvetica Neue" w:eastAsia="Helvetica Neue" w:hAnsi="Helvetica Neue" w:cs="Helvetica Neue"/>
+          <w:sz w:val="24"/>
+          <w:szCs w:val="24"/>
+        </w:rPr>
+        <w:t>nt</w:t>
+      </w:r>
+      <w:proofErr w:type="spellEnd"/>
+      <w:r>
+        <w:rPr>
+          <w:rFonts w:ascii="Helvetica Neue" w:eastAsia="Helvetica Neue" w:hAnsi="Helvetica Neue" w:cs="Helvetica Neue"/>
+          <w:sz w:val="24"/>
+          <w:szCs w:val="24"/>
+        </w:rPr>
+        <w:t xml:space="preserve"> MNP, tri-</w:t>
+      </w:r>
+      <w:proofErr w:type="spellStart"/>
+      <w:r>
+        <w:rPr>
+          <w:rFonts w:ascii="Helvetica Neue" w:eastAsia="Helvetica Neue" w:hAnsi="Helvetica Neue" w:cs="Helvetica Neue"/>
+          <w:sz w:val="24"/>
+          <w:szCs w:val="24"/>
+        </w:rPr>
+        <w:t>nt</w:t>
+      </w:r>
+      <w:proofErr w:type="spellEnd"/>
+      <w:r>
+        <w:rPr>
+          <w:rFonts w:ascii="Helvetica Neue" w:eastAsia="Helvetica Neue" w:hAnsi="Helvetica Neue" w:cs="Helvetica Neue"/>
+          <w:sz w:val="24"/>
+          <w:szCs w:val="24"/>
+        </w:rPr>
+        <w:t xml:space="preserve"> MNP) and how many mismatches were retained in the variant call after filtering.</w:t>
       </w:r>
     </w:p>
     <w:p>
@@ -1427,17 +2257,25 @@
           <w:szCs w:val="24"/>
           <w:u w:val="single"/>
         </w:rPr>
-        <w:t>Time and memory consumption</w:t>
-      </w:r>
-    </w:p>
-    <w:p>
-      <w:pPr>
-        <w:rPr>
-          <w:rFonts w:ascii="Helvetica Neue" w:eastAsia="Helvetica Neue" w:hAnsi="Helvetica Neue" w:cs="Helvetica Neue"/>
-          <w:sz w:val="24"/>
-          <w:szCs w:val="24"/>
-        </w:rPr>
-      </w:pPr>
+        <w:t>Caveats of error correction models</w:t>
+      </w:r>
+    </w:p>
+    <w:p>
+      <w:pPr>
+        <w:rPr>
+          <w:rFonts w:ascii="Helvetica Neue" w:eastAsia="Helvetica Neue" w:hAnsi="Helvetica Neue" w:cs="Helvetica Neue"/>
+          <w:sz w:val="24"/>
+          <w:szCs w:val="24"/>
+        </w:rPr>
+      </w:pPr>
+      <w:r>
+        <w:rPr>
+          <w:rFonts w:ascii="Helvetica Neue" w:eastAsia="Helvetica Neue" w:hAnsi="Helvetica Neue" w:cs="Helvetica Neue"/>
+          <w:sz w:val="24"/>
+          <w:szCs w:val="24"/>
+        </w:rPr>
+        <w:t xml:space="preserve">While our results suggest binary classifiers can learn error signatures in each experiment, there is a risk for bias when applying models to real data. Models trained on simulated data are unlikely to generalize on real datasets if the ‘sim’ parameters (variant frequencies, SNP/MNP composition) are not representative of the true </w:t>
+      </w:r>
       <w:r>
         <w:rPr>
           <w:rFonts w:ascii="Helvetica Neue" w:eastAsia="Helvetica Neue" w:hAnsi="Helvetica Neue" w:cs="Helvetica Neue"/>
@@ -1445,284 +2283,7 @@
           <w:szCs w:val="24"/>
         </w:rPr>
         <w:lastRenderedPageBreak/>
-        <w:t xml:space="preserve">6,359,057 read pairs from two amplicons analyzed with </w:t>
-      </w:r>
-      <w:proofErr w:type="spellStart"/>
-      <w:r>
-        <w:rPr>
-          <w:rFonts w:ascii="Helvetica Neue" w:eastAsia="Helvetica Neue" w:hAnsi="Helvetica Neue" w:cs="Helvetica Neue"/>
-          <w:sz w:val="24"/>
-          <w:szCs w:val="24"/>
-        </w:rPr>
-        <w:t>satmut_utils</w:t>
-      </w:r>
-      <w:proofErr w:type="spellEnd"/>
-      <w:r>
-        <w:rPr>
-          <w:rFonts w:ascii="Helvetica Neue" w:eastAsia="Helvetica Neue" w:hAnsi="Helvetica Neue" w:cs="Helvetica Neue"/>
-          <w:sz w:val="24"/>
-          <w:szCs w:val="24"/>
-        </w:rPr>
-        <w:t xml:space="preserve"> ‘call’ (with primer base quality masking, –</w:t>
-      </w:r>
-      <w:proofErr w:type="spellStart"/>
-      <w:r>
-        <w:rPr>
-          <w:rFonts w:ascii="Helvetica Neue" w:eastAsia="Helvetica Neue" w:hAnsi="Helvetica Neue" w:cs="Helvetica Neue"/>
-          <w:sz w:val="24"/>
-          <w:szCs w:val="24"/>
-        </w:rPr>
-        <w:t>nthreads</w:t>
-      </w:r>
-      <w:proofErr w:type="spellEnd"/>
-      <w:r>
-        <w:rPr>
-          <w:rFonts w:ascii="Helvetica Neue" w:eastAsia="Helvetica Neue" w:hAnsi="Helvetica Neue" w:cs="Helvetica Neue"/>
-          <w:sz w:val="24"/>
-          <w:szCs w:val="24"/>
-        </w:rPr>
-        <w:t xml:space="preserve"> 10) took 42 min and consumed a maximum of 142.2 Mb memory.</w:t>
-      </w:r>
-    </w:p>
-    <w:p>
-      <w:pPr>
-        <w:rPr>
-          <w:rFonts w:ascii="Helvetica Neue" w:eastAsia="Helvetica Neue" w:hAnsi="Helvetica Neue" w:cs="Helvetica Neue"/>
-          <w:sz w:val="24"/>
-          <w:szCs w:val="24"/>
-        </w:rPr>
-      </w:pPr>
-    </w:p>
-    <w:p>
-      <w:pPr>
-        <w:rPr>
-          <w:rFonts w:ascii="Helvetica Neue" w:eastAsia="Helvetica Neue" w:hAnsi="Helvetica Neue" w:cs="Helvetica Neue"/>
-          <w:sz w:val="24"/>
-          <w:szCs w:val="24"/>
-        </w:rPr>
-      </w:pPr>
-      <w:r>
-        <w:rPr>
-          <w:rFonts w:ascii="Helvetica Neue" w:eastAsia="Helvetica Neue" w:hAnsi="Helvetica Neue" w:cs="Helvetica Neue"/>
-          <w:sz w:val="24"/>
-          <w:szCs w:val="24"/>
-        </w:rPr>
-        <w:t xml:space="preserve">42,900,903 read pairs from fifteen tiles (RACE-like chemistry) analyzed with </w:t>
-      </w:r>
-      <w:proofErr w:type="spellStart"/>
-      <w:r>
-        <w:rPr>
-          <w:rFonts w:ascii="Helvetica Neue" w:eastAsia="Helvetica Neue" w:hAnsi="Helvetica Neue" w:cs="Helvetica Neue"/>
-          <w:sz w:val="24"/>
-          <w:szCs w:val="24"/>
-        </w:rPr>
-        <w:t>satmut_utils</w:t>
-      </w:r>
-      <w:proofErr w:type="spellEnd"/>
-      <w:r>
-        <w:rPr>
-          <w:rFonts w:ascii="Helvetica Neue" w:eastAsia="Helvetica Neue" w:hAnsi="Helvetica Neue" w:cs="Helvetica Neue"/>
-          <w:sz w:val="24"/>
-          <w:szCs w:val="24"/>
-        </w:rPr>
-        <w:t xml:space="preserve"> ‘call’ (with primer base quality masking and consensus deduplication, –</w:t>
-      </w:r>
-      <w:proofErr w:type="spellStart"/>
-      <w:r>
-        <w:rPr>
-          <w:rFonts w:ascii="Helvetica Neue" w:eastAsia="Helvetica Neue" w:hAnsi="Helvetica Neue" w:cs="Helvetica Neue"/>
-          <w:sz w:val="24"/>
-          <w:szCs w:val="24"/>
-        </w:rPr>
-        <w:t>nthreads</w:t>
-      </w:r>
-      <w:proofErr w:type="spellEnd"/>
-      <w:r>
-        <w:rPr>
-          <w:rFonts w:ascii="Helvetica Neue" w:eastAsia="Helvetica Neue" w:hAnsi="Helvetica Neue" w:cs="Helvetica Neue"/>
-          <w:sz w:val="24"/>
-          <w:szCs w:val="24"/>
-        </w:rPr>
-        <w:t xml:space="preserve"> 10) took 16 h and consumed a maximum of 165 Mb memory.</w:t>
-      </w:r>
-    </w:p>
-    <w:p>
-      <w:pPr>
-        <w:rPr>
-          <w:rFonts w:ascii="Helvetica Neue" w:eastAsia="Helvetica Neue" w:hAnsi="Helvetica Neue" w:cs="Helvetica Neue"/>
-          <w:sz w:val="24"/>
-          <w:szCs w:val="24"/>
-        </w:rPr>
-      </w:pPr>
-    </w:p>
-    <w:p>
-      <w:pPr>
-        <w:rPr>
-          <w:rFonts w:ascii="Helvetica Neue" w:eastAsia="Helvetica Neue" w:hAnsi="Helvetica Neue" w:cs="Helvetica Neue"/>
-          <w:sz w:val="24"/>
-          <w:szCs w:val="24"/>
-        </w:rPr>
-      </w:pPr>
-      <w:r>
-        <w:rPr>
-          <w:rFonts w:ascii="Helvetica Neue" w:eastAsia="Helvetica Neue" w:hAnsi="Helvetica Neue" w:cs="Helvetica Neue"/>
-          <w:sz w:val="24"/>
-          <w:szCs w:val="24"/>
-        </w:rPr>
-        <w:t>We have successfully analyzed up to 67 million read pairs (RACE-like chemistry, primer base quality masking, consensus deduplication, –</w:t>
-      </w:r>
-      <w:proofErr w:type="spellStart"/>
-      <w:r>
-        <w:rPr>
-          <w:rFonts w:ascii="Helvetica Neue" w:eastAsia="Helvetica Neue" w:hAnsi="Helvetica Neue" w:cs="Helvetica Neue"/>
-          <w:sz w:val="24"/>
-          <w:szCs w:val="24"/>
-        </w:rPr>
-        <w:t>nthreads</w:t>
-      </w:r>
-      <w:proofErr w:type="spellEnd"/>
-      <w:r>
-        <w:rPr>
-          <w:rFonts w:ascii="Helvetica Neue" w:eastAsia="Helvetica Neue" w:hAnsi="Helvetica Neue" w:cs="Helvetica Neue"/>
-          <w:sz w:val="24"/>
-          <w:szCs w:val="24"/>
-        </w:rPr>
-        <w:t xml:space="preserve"> 10), which took nearly 47 h. Consensus deduplication can take significant time and will be optimized in future versions.</w:t>
-      </w:r>
-    </w:p>
-    <w:p>
-      <w:pPr>
-        <w:rPr>
-          <w:rFonts w:ascii="Helvetica Neue" w:eastAsia="Helvetica Neue" w:hAnsi="Helvetica Neue" w:cs="Helvetica Neue"/>
-          <w:sz w:val="24"/>
-          <w:szCs w:val="24"/>
-        </w:rPr>
-      </w:pPr>
-    </w:p>
-    <w:p>
-      <w:pPr>
-        <w:rPr>
-          <w:rFonts w:ascii="Helvetica Neue" w:eastAsia="Helvetica Neue" w:hAnsi="Helvetica Neue" w:cs="Helvetica Neue"/>
-          <w:sz w:val="24"/>
-          <w:szCs w:val="24"/>
-        </w:rPr>
-      </w:pPr>
-      <w:r>
-        <w:rPr>
-          <w:rFonts w:ascii="Helvetica Neue" w:eastAsia="Helvetica Neue" w:hAnsi="Helvetica Neue" w:cs="Helvetica Neue"/>
-          <w:sz w:val="24"/>
-          <w:szCs w:val="24"/>
-          <w:u w:val="single"/>
-        </w:rPr>
-        <w:t>Error correction model filtering</w:t>
-      </w:r>
-    </w:p>
-    <w:p>
-      <w:pPr>
-        <w:rPr>
-          <w:rFonts w:ascii="Helvetica Neue" w:eastAsia="Helvetica Neue" w:hAnsi="Helvetica Neue" w:cs="Helvetica Neue"/>
-          <w:sz w:val="24"/>
-          <w:szCs w:val="24"/>
-        </w:rPr>
-      </w:pPr>
-      <w:proofErr w:type="spellStart"/>
-      <w:r>
-        <w:rPr>
-          <w:rFonts w:ascii="Helvetica Neue" w:eastAsia="Helvetica Neue" w:hAnsi="Helvetica Neue" w:cs="Helvetica Neue"/>
-          <w:sz w:val="24"/>
-          <w:szCs w:val="24"/>
-        </w:rPr>
-        <w:t>satmut_utils</w:t>
-      </w:r>
-      <w:proofErr w:type="spellEnd"/>
-      <w:r>
-        <w:rPr>
-          <w:rFonts w:ascii="Helvetica Neue" w:eastAsia="Helvetica Neue" w:hAnsi="Helvetica Neue" w:cs="Helvetica Neue"/>
-          <w:sz w:val="24"/>
-          <w:szCs w:val="24"/>
-        </w:rPr>
-        <w:t xml:space="preserve"> call extracts numerous quality features for the mismatches comprising both SNP and MNP variant calls. That is, for MNPs, quality features are provided for each mismatch in a primary variant call. This allows filtering of MNPs composed of a true variant and an error, which should help remediate variant conversion. After application of ML models for filtering individual mismatches, the user must appropriately filter MNP variants with both true and false positive predictions. That is, if a component mismatch of a MNP call is determined to be false by the error correction model, the user must manually filter the encompassing variant call, using prior knowledge of the original variant type (di-</w:t>
-      </w:r>
-      <w:proofErr w:type="spellStart"/>
-      <w:r>
-        <w:rPr>
-          <w:rFonts w:ascii="Helvetica Neue" w:eastAsia="Helvetica Neue" w:hAnsi="Helvetica Neue" w:cs="Helvetica Neue"/>
-          <w:sz w:val="24"/>
-          <w:szCs w:val="24"/>
-        </w:rPr>
-        <w:t>nt</w:t>
-      </w:r>
-      <w:proofErr w:type="spellEnd"/>
-      <w:r>
-        <w:rPr>
-          <w:rFonts w:ascii="Helvetica Neue" w:eastAsia="Helvetica Neue" w:hAnsi="Helvetica Neue" w:cs="Helvetica Neue"/>
-          <w:sz w:val="24"/>
-          <w:szCs w:val="24"/>
-        </w:rPr>
-        <w:t xml:space="preserve"> MNP, tri-</w:t>
-      </w:r>
-      <w:proofErr w:type="spellStart"/>
-      <w:r>
-        <w:rPr>
-          <w:rFonts w:ascii="Helvetica Neue" w:eastAsia="Helvetica Neue" w:hAnsi="Helvetica Neue" w:cs="Helvetica Neue"/>
-          <w:sz w:val="24"/>
-          <w:szCs w:val="24"/>
-        </w:rPr>
-        <w:t>nt</w:t>
-      </w:r>
-      <w:proofErr w:type="spellEnd"/>
-      <w:r>
-        <w:rPr>
-          <w:rFonts w:ascii="Helvetica Neue" w:eastAsia="Helvetica Neue" w:hAnsi="Helvetica Neue" w:cs="Helvetica Neue"/>
-          <w:sz w:val="24"/>
-          <w:szCs w:val="24"/>
-        </w:rPr>
-        <w:t xml:space="preserve"> MNP) and how many mismatches were retained in the variant call after filtering.</w:t>
-      </w:r>
-    </w:p>
-    <w:p>
-      <w:pPr>
-        <w:rPr>
-          <w:rFonts w:ascii="Helvetica Neue" w:eastAsia="Helvetica Neue" w:hAnsi="Helvetica Neue" w:cs="Helvetica Neue"/>
-          <w:sz w:val="24"/>
-          <w:szCs w:val="24"/>
-        </w:rPr>
-      </w:pPr>
-    </w:p>
-    <w:p>
-      <w:pPr>
-        <w:rPr>
-          <w:rFonts w:ascii="Helvetica Neue" w:eastAsia="Helvetica Neue" w:hAnsi="Helvetica Neue" w:cs="Helvetica Neue"/>
-          <w:sz w:val="24"/>
-          <w:szCs w:val="24"/>
-          <w:u w:val="single"/>
-        </w:rPr>
-      </w:pPr>
-      <w:r>
-        <w:rPr>
-          <w:rFonts w:ascii="Helvetica Neue" w:eastAsia="Helvetica Neue" w:hAnsi="Helvetica Neue" w:cs="Helvetica Neue"/>
-          <w:sz w:val="24"/>
-          <w:szCs w:val="24"/>
-          <w:u w:val="single"/>
-        </w:rPr>
-        <w:t>Caveats of error correction models</w:t>
-      </w:r>
-    </w:p>
-    <w:p>
-      <w:pPr>
-        <w:rPr>
-          <w:rFonts w:ascii="Helvetica Neue" w:eastAsia="Helvetica Neue" w:hAnsi="Helvetica Neue" w:cs="Helvetica Neue"/>
-          <w:sz w:val="24"/>
-          <w:szCs w:val="24"/>
-        </w:rPr>
-      </w:pPr>
-      <w:r>
-        <w:rPr>
-          <w:rFonts w:ascii="Helvetica Neue" w:eastAsia="Helvetica Neue" w:hAnsi="Helvetica Neue" w:cs="Helvetica Neue"/>
-          <w:sz w:val="24"/>
-          <w:szCs w:val="24"/>
-        </w:rPr>
-        <w:t xml:space="preserve">While our results suggest binary classifiers can learn error signatures in each experiment, there is a risk for bias when applying models to real data. Models trained on simulated data are unlikely to generalize on real datasets if the ‘sim’ parameters (variant frequencies, SNP/MNP composition) are not representative of the true probability distributions for real mutagenesis libraries. Furthermore, regarding the high performance of error correction models, we caution that the design rules of </w:t>
+        <w:t xml:space="preserve">probability distributions for real mutagenesis libraries. Furthermore, regarding the high performance of error correction models, we caution that the design rules of </w:t>
       </w:r>
       <w:proofErr w:type="spellStart"/>
       <w:r>
@@ -2604,7 +3165,14 @@
           <w:rPr>
             <w:color w:val="000000"/>
           </w:rPr>
-          <w:t xml:space="preserve">11. Xu C, Gu X, Padmanabhan R, Wu Z, Peng Q, DiCarlo J, et al. smCounter2: an accurate low-frequency variant caller for targeted sequencing data with unique molecular identifiers. Bioinformatics. </w:t>
+          <w:t xml:space="preserve">11. Xu C, Gu X, Padmanabhan R, Wu Z, Peng Q, DiCarlo J, et al. smCounter2: an accurate low-frequency variant caller for targeted sequencing data with unique molecular identifiers. </w:t>
+        </w:r>
+        <w:r>
+          <w:rPr>
+            <w:color w:val="000000"/>
+          </w:rPr>
+          <w:lastRenderedPageBreak/>
+          <w:t xml:space="preserve">Bioinformatics. </w:t>
         </w:r>
         <w:proofErr w:type="gramStart"/>
         <w:r>

</xml_diff>

<commit_message>
IH 24NOV2022 small fixes to Additional File 1.
</commit_message>
<xml_diff>
--- a/additional_files/Additional file 1.docx
+++ b/additional_files/Additional file 1.docx
@@ -409,7 +409,7 @@
           <w:szCs w:val="24"/>
           <w:rtl w:val="0"/>
         </w:rPr>
-        <w:t xml:space="preserve">Using read sampling and a heuristic, satmut_utils ‘sim’ addresses the problem of simulation of many low-frequency variants at the same (and nearby) positions, while enforcing that no read pair is edited more than once. To avoid variant conversion, ‘sim’ provides the –edit_buffer argument to enable the user to only simulate variants in read pairs when the read matches the reference sequence +/- the edit buffer about the variant coordinate(s). This allows the user to control how “idealized” simulation is, which may affect interpretation of downstream variant calling performance. For example, if a low-frequency variant is simulated with only one count, and the randomly selected read pair to edit has an error nearby within the edit buffer, the variant may be not be called (depending on the variant calling algorithm). In this case, increasing the edit buffer ensures the variant is simulated in a read pair without creating a higher order variant (e.g. SNP to a di-nt MNP composed of one true mismatch and one error).</w:t>
+        <w:t xml:space="preserve">Using read sampling and a heuristic, satmut_utils ‘sim’ addresses the problem of simulation of many low-frequency variants at the same (and nearby) positions, while enforcing that no read pair is edited more than once. To avoid variant conversion, ‘sim’ provides the –edit_buffer argument to enable the user to only simulate variants in read pairs when the read matches the reference sequence +/- the edit buffer about the variant coordinate(s). This allows the user to control how “idealized” simulation is, which may affect interpretation of downstream variant calling performance. For example, if a low-frequency variant is simulated with only one count, and the randomly selected read pair to edit has an error nearby within the edit buffer, the variant may not be called (depending on the variant calling algorithm). In this case, increasing the edit buffer ensures the variant is simulated in a read pair without creating a higher order variant (e.g. SNP to a di-nt MNP composed of one true mismatch and one error).</w:t>
       </w:r>
     </w:p>
     <w:p>
@@ -627,7 +627,7 @@
           <w:szCs w:val="24"/>
           <w:rtl w:val="0"/>
         </w:rPr>
-        <w:t xml:space="preserve">We expect that the lack of benchmarking from prior MAVE variant callers is due to difficulty of configuration and specific constraints on input data. For example, to successfully benchmark against Enrich2 and dms_tools2, we wrote a script to 1) filter reads containing InDels, 2) make reads flush with codons by trimming and/or appending reference sequence, and 3) add barcodes/UMIs to the 5’ end of each read. Although an alignment strategy (DiMSum, satmut_utils) is more computationally expensive, it imposes minimal constraints on primer design or library preparation chemistry.</w:t>
+        <w:t xml:space="preserve">We expect that the lack of benchmarking from prior MAVE variant callers is due to difficulty of configuration and specific constraints on input data. For example, to successfully benchmark against Enrich2 and dms_tools2, we wrote a script to 1) filter reads containing InDels, 2) make reads flush with codons by trimming and/or appending reference sequence, and 3) add barcodes/UMIs to the 5’ end of each read. Although an alignment strategy (DiMSum, satmut_utils) is more computationally expensive, it imposes minimal constraints on primer design or library preparation method.</w:t>
       </w:r>
     </w:p>
     <w:p>
@@ -871,39 +871,39 @@
           <w:szCs w:val="24"/>
           <w:rtl w:val="0"/>
         </w:rPr>
-        <w:t xml:space="preserve">42,900,903 read pairs from fifteen tiles (RACE-like chemistry) analyzed with satmut_utils ‘call’ (with primer base quality masking and consensus deduplication, –nthreads 10) took 16 h and consumed a maximum of 165 Mb memory.</w:t>
-      </w:r>
-    </w:p>
-    <w:p>
-      <w:pPr>
-        <w:rPr>
-          <w:rFonts w:ascii="Helvetica Neue" w:cs="Helvetica Neue" w:eastAsia="Helvetica Neue" w:hAnsi="Helvetica Neue"/>
-          <w:sz w:val="24"/>
-          <w:szCs w:val="24"/>
-        </w:rPr>
-      </w:pPr>
-      <w:r>
-        <w:rPr>
-          <w:rtl w:val="0"/>
-        </w:rPr>
-      </w:r>
-    </w:p>
-    <w:p>
-      <w:pPr>
-        <w:rPr>
-          <w:rFonts w:ascii="Helvetica Neue" w:cs="Helvetica Neue" w:eastAsia="Helvetica Neue" w:hAnsi="Helvetica Neue"/>
-          <w:sz w:val="24"/>
-          <w:szCs w:val="24"/>
-        </w:rPr>
-      </w:pPr>
-      <w:r>
-        <w:rPr>
-          <w:rFonts w:ascii="Helvetica Neue" w:cs="Helvetica Neue" w:eastAsia="Helvetica Neue" w:hAnsi="Helvetica Neue"/>
-          <w:sz w:val="24"/>
-          <w:szCs w:val="24"/>
-          <w:rtl w:val="0"/>
-        </w:rPr>
-        <w:t xml:space="preserve">We have successfully analyzed up to 67 million read pairs (RACE-like chemistry, primer base quality masking, consensus deduplication, –nthreads 10), which took nearly 47 h. Consensus deduplication can take significant time. We attempted to use gencore </w:t>
+        <w:t xml:space="preserve">42,900,903 read pairs from fifteen tiles (RACE-like method) analyzed with satmut_utils ‘call’ (with primer base quality masking and consensus deduplication, –nthreads 10) took 16 h and consumed a maximum of 165 Mb memory.</w:t>
+      </w:r>
+    </w:p>
+    <w:p>
+      <w:pPr>
+        <w:rPr>
+          <w:rFonts w:ascii="Helvetica Neue" w:cs="Helvetica Neue" w:eastAsia="Helvetica Neue" w:hAnsi="Helvetica Neue"/>
+          <w:sz w:val="24"/>
+          <w:szCs w:val="24"/>
+        </w:rPr>
+      </w:pPr>
+      <w:r>
+        <w:rPr>
+          <w:rtl w:val="0"/>
+        </w:rPr>
+      </w:r>
+    </w:p>
+    <w:p>
+      <w:pPr>
+        <w:rPr>
+          <w:rFonts w:ascii="Helvetica Neue" w:cs="Helvetica Neue" w:eastAsia="Helvetica Neue" w:hAnsi="Helvetica Neue"/>
+          <w:sz w:val="24"/>
+          <w:szCs w:val="24"/>
+        </w:rPr>
+      </w:pPr>
+      <w:r>
+        <w:rPr>
+          <w:rFonts w:ascii="Helvetica Neue" w:cs="Helvetica Neue" w:eastAsia="Helvetica Neue" w:hAnsi="Helvetica Neue"/>
+          <w:sz w:val="24"/>
+          <w:szCs w:val="24"/>
+          <w:rtl w:val="0"/>
+        </w:rPr>
+        <w:t xml:space="preserve">We have successfully analyzed up to 67 million read pairs (RACE-like method, primer base quality masking, consensus deduplication, –nthreads 10), which took nearly 47 h. Consensus deduplication can take significant time. We attempted to use gencore </w:t>
       </w:r>
       <w:hyperlink r:id="rId10">
         <w:r>
@@ -926,7 +926,7 @@
           <w:szCs w:val="24"/>
           <w:rtl w:val="0"/>
         </w:rPr>
-        <w:t xml:space="preserve">, which is written in C++, however gencore does not handle RACE-like library preparation methods and yielded much lower unique fragments counts after deduplication compared to umi_tools ‘dedup’ and satmut_utils consensus deduplication (data not shown). We opted to use umi_tools for UMI grouping and satmut_utils for consensus deduplication of grouped reads using our flexible Python implementation.</w:t>
+        <w:t xml:space="preserve">, which is written in C++, however gencore does not handle RACE-like library preparation methods and yielded much lower unique fragments counts after deduplication compared to umi_tools ‘dedup’ and satmut_utils consensus deduplication (data not shown). We opted to use umi_tools for UMI grouping and satmut_utils as a flexible implementation for consensus deduplication of grouped reads.</w:t>
       </w:r>
     </w:p>
     <w:p>
@@ -982,7 +982,7 @@
           <w:szCs w:val="24"/>
           <w:rtl w:val="0"/>
         </w:rPr>
-        <w:t xml:space="preserve">satmut_utils call extracts numerous quality features for the mismatches comprising both SNP and MNP variant calls. That is, for MNPs, quality features are provided for each mismatch in a primary variant call. This allows filtering of MNPs composed of a true variant and an error, which should help remediate variant conversion. After application of ML models for filtering individual mismatches, the user must appropriately filter MNP variants with both true and false positive predictions. That is, if a component mismatch of a MNP call is determined to be false by the error correction model, the user must manually filter the encompassing variant call, using prior knowledge of the original variant type (di-nt MNP, tri-nt MNP) and how many mismatches were retained in the variant call after filtering.</w:t>
+        <w:t xml:space="preserve">satmut_utils call extracts numerous quality features for the mismatches comprising both SNP and MNP variant calls. That is, for MNPs, quality features are provided for each mismatch in a primary variant call. This allows filtering of MNPs composed of a true variant and an error, which should help remediate variant conversion. After application of ML models for filtering individual mismatches, the user must appropriately filter MNP variants with both true and false positive predictions. That is, if a component mismatch of a MNP call is determined to be false by the error correction model, the user may manually filter the encompassing variant call, using prior knowledge of the original variant type (di-nt MNP, tri-nt MNP) and how many mismatches were retained in the variant call after filtering.</w:t>
       </w:r>
     </w:p>
     <w:p>

</xml_diff>